<commit_message>
Modificaciones a las definiciones de los endpoints y a los requerimientos.
</commit_message>
<xml_diff>
--- a/External_Resources/Requirements and Instructions.docx
+++ b/External_Resources/Requirements and Instructions.docx
@@ -781,6 +781,7 @@
           <w:szCs w:val="24"/>
           <w:lang w:val="en-US" w:eastAsia="es-ES"/>
         </w:rPr>
+        <w:lastRenderedPageBreak/>
         <w:t>Student Checking Accounts are identical to Checking Accounts except that they do NOT have:</w:t>
       </w:r>
     </w:p>
@@ -1421,6 +1422,1346 @@
         </w:rPr>
       </w:pPr>
     </w:p>
+    <w:tbl>
+      <w:tblPr>
+        <w:tblStyle w:val="Tablaconcuadrcula"/>
+        <w:tblW w:w="10413" w:type="dxa"/>
+        <w:jc w:val="center"/>
+        <w:tblLook w:val="04A0" w:firstRow="1" w:lastRow="0" w:firstColumn="1" w:lastColumn="0" w:noHBand="0" w:noVBand="1"/>
+      </w:tblPr>
+      <w:tblGrid>
+        <w:gridCol w:w="2603"/>
+        <w:gridCol w:w="2600"/>
+        <w:gridCol w:w="2605"/>
+        <w:gridCol w:w="2605"/>
+      </w:tblGrid>
+      <w:tr>
+        <w:trPr>
+          <w:jc w:val="center"/>
+        </w:trPr>
+        <w:tc>
+          <w:tcPr>
+            <w:tcW w:w="2603" w:type="dxa"/>
+          </w:tcPr>
+          <w:p>
+            <w:pPr>
+              <w:jc w:val="center"/>
+              <w:rPr>
+                <w:rFonts w:ascii="Times New Roman" w:eastAsia="Times New Roman" w:hAnsi="Times New Roman" w:cs="Times New Roman"/>
+                <w:b/>
+                <w:sz w:val="24"/>
+                <w:szCs w:val="24"/>
+                <w:lang w:val="es-ES" w:eastAsia="es-ES"/>
+              </w:rPr>
+            </w:pPr>
+            <w:proofErr w:type="spellStart"/>
+            <w:r>
+              <w:rPr>
+                <w:rFonts w:ascii="Times New Roman" w:eastAsia="Times New Roman" w:hAnsi="Times New Roman" w:cs="Times New Roman"/>
+                <w:b/>
+                <w:sz w:val="24"/>
+                <w:szCs w:val="24"/>
+                <w:lang w:val="es-ES" w:eastAsia="es-ES"/>
+              </w:rPr>
+              <w:t>Checking</w:t>
+            </w:r>
+            <w:proofErr w:type="spellEnd"/>
+          </w:p>
+        </w:tc>
+        <w:tc>
+          <w:tcPr>
+            <w:tcW w:w="2600" w:type="dxa"/>
+          </w:tcPr>
+          <w:p>
+            <w:pPr>
+              <w:jc w:val="center"/>
+              <w:rPr>
+                <w:rFonts w:ascii="Times New Roman" w:eastAsia="Times New Roman" w:hAnsi="Times New Roman" w:cs="Times New Roman"/>
+                <w:b/>
+                <w:sz w:val="24"/>
+                <w:szCs w:val="24"/>
+                <w:lang w:val="es-ES" w:eastAsia="es-ES"/>
+              </w:rPr>
+            </w:pPr>
+            <w:proofErr w:type="spellStart"/>
+            <w:r>
+              <w:rPr>
+                <w:rFonts w:ascii="Times New Roman" w:eastAsia="Times New Roman" w:hAnsi="Times New Roman" w:cs="Times New Roman"/>
+                <w:b/>
+                <w:sz w:val="24"/>
+                <w:szCs w:val="24"/>
+                <w:lang w:val="es-ES" w:eastAsia="es-ES"/>
+              </w:rPr>
+              <w:t>StudentChecking</w:t>
+            </w:r>
+            <w:proofErr w:type="spellEnd"/>
+          </w:p>
+        </w:tc>
+        <w:tc>
+          <w:tcPr>
+            <w:tcW w:w="2605" w:type="dxa"/>
+          </w:tcPr>
+          <w:p>
+            <w:pPr>
+              <w:jc w:val="center"/>
+              <w:rPr>
+                <w:rFonts w:ascii="Times New Roman" w:eastAsia="Times New Roman" w:hAnsi="Times New Roman" w:cs="Times New Roman"/>
+                <w:b/>
+                <w:sz w:val="24"/>
+                <w:szCs w:val="24"/>
+                <w:lang w:val="es-ES" w:eastAsia="es-ES"/>
+              </w:rPr>
+            </w:pPr>
+            <w:proofErr w:type="spellStart"/>
+            <w:r>
+              <w:rPr>
+                <w:rFonts w:ascii="Times New Roman" w:eastAsia="Times New Roman" w:hAnsi="Times New Roman" w:cs="Times New Roman"/>
+                <w:b/>
+                <w:sz w:val="24"/>
+                <w:szCs w:val="24"/>
+                <w:lang w:val="es-ES" w:eastAsia="es-ES"/>
+              </w:rPr>
+              <w:t>Savings</w:t>
+            </w:r>
+            <w:proofErr w:type="spellEnd"/>
+          </w:p>
+        </w:tc>
+        <w:tc>
+          <w:tcPr>
+            <w:tcW w:w="2605" w:type="dxa"/>
+          </w:tcPr>
+          <w:p>
+            <w:pPr>
+              <w:jc w:val="center"/>
+              <w:rPr>
+                <w:rFonts w:ascii="Times New Roman" w:eastAsia="Times New Roman" w:hAnsi="Times New Roman" w:cs="Times New Roman"/>
+                <w:b/>
+                <w:sz w:val="24"/>
+                <w:szCs w:val="24"/>
+                <w:lang w:val="es-ES" w:eastAsia="es-ES"/>
+              </w:rPr>
+            </w:pPr>
+            <w:proofErr w:type="spellStart"/>
+            <w:r>
+              <w:rPr>
+                <w:rFonts w:ascii="Times New Roman" w:eastAsia="Times New Roman" w:hAnsi="Times New Roman" w:cs="Times New Roman"/>
+                <w:b/>
+                <w:sz w:val="24"/>
+                <w:szCs w:val="24"/>
+                <w:lang w:val="es-ES" w:eastAsia="es-ES"/>
+              </w:rPr>
+              <w:t>CreditCard</w:t>
+            </w:r>
+            <w:proofErr w:type="spellEnd"/>
+          </w:p>
+        </w:tc>
+      </w:tr>
+      <w:tr>
+        <w:trPr>
+          <w:jc w:val="center"/>
+        </w:trPr>
+        <w:tc>
+          <w:tcPr>
+            <w:tcW w:w="2603" w:type="dxa"/>
+          </w:tcPr>
+          <w:p>
+            <w:pPr>
+              <w:rPr>
+                <w:rFonts w:ascii="Times New Roman" w:eastAsia="Times New Roman" w:hAnsi="Times New Roman" w:cs="Times New Roman"/>
+                <w:sz w:val="24"/>
+                <w:szCs w:val="24"/>
+                <w:lang w:val="es-ES" w:eastAsia="es-ES"/>
+              </w:rPr>
+            </w:pPr>
+            <w:r>
+              <w:rPr>
+                <w:rFonts w:ascii="Times New Roman" w:eastAsia="Times New Roman" w:hAnsi="Times New Roman" w:cs="Times New Roman"/>
+                <w:sz w:val="24"/>
+                <w:szCs w:val="24"/>
+                <w:lang w:val="es-ES" w:eastAsia="es-ES"/>
+              </w:rPr>
+              <w:t>B</w:t>
+            </w:r>
+            <w:r>
+              <w:rPr>
+                <w:rFonts w:ascii="Times New Roman" w:eastAsia="Times New Roman" w:hAnsi="Times New Roman" w:cs="Times New Roman"/>
+                <w:sz w:val="24"/>
+                <w:szCs w:val="24"/>
+                <w:lang w:val="es-ES" w:eastAsia="es-ES"/>
+              </w:rPr>
+              <w:t>alance</w:t>
+            </w:r>
+            <w:r>
+              <w:rPr>
+                <w:rFonts w:ascii="Times New Roman" w:eastAsia="Times New Roman" w:hAnsi="Times New Roman" w:cs="Times New Roman"/>
+                <w:sz w:val="24"/>
+                <w:szCs w:val="24"/>
+                <w:lang w:val="es-ES" w:eastAsia="es-ES"/>
+              </w:rPr>
+              <w:t xml:space="preserve"> (</w:t>
+            </w:r>
+            <w:proofErr w:type="spellStart"/>
+            <w:r>
+              <w:rPr>
+                <w:rFonts w:ascii="Times New Roman" w:eastAsia="Times New Roman" w:hAnsi="Times New Roman" w:cs="Times New Roman"/>
+                <w:sz w:val="24"/>
+                <w:szCs w:val="24"/>
+                <w:lang w:val="es-ES" w:eastAsia="es-ES"/>
+              </w:rPr>
+              <w:t>amount</w:t>
+            </w:r>
+            <w:proofErr w:type="spellEnd"/>
+            <w:r>
+              <w:rPr>
+                <w:rFonts w:ascii="Times New Roman" w:eastAsia="Times New Roman" w:hAnsi="Times New Roman" w:cs="Times New Roman"/>
+                <w:sz w:val="24"/>
+                <w:szCs w:val="24"/>
+                <w:lang w:val="es-ES" w:eastAsia="es-ES"/>
+              </w:rPr>
+              <w:t>)</w:t>
+            </w:r>
+          </w:p>
+        </w:tc>
+        <w:tc>
+          <w:tcPr>
+            <w:tcW w:w="2600" w:type="dxa"/>
+          </w:tcPr>
+          <w:p>
+            <w:pPr>
+              <w:rPr>
+                <w:rFonts w:ascii="Times New Roman" w:eastAsia="Times New Roman" w:hAnsi="Times New Roman" w:cs="Times New Roman"/>
+                <w:sz w:val="24"/>
+                <w:szCs w:val="24"/>
+                <w:lang w:val="es-ES" w:eastAsia="es-ES"/>
+              </w:rPr>
+            </w:pPr>
+            <w:r>
+              <w:rPr>
+                <w:rFonts w:ascii="Times New Roman" w:eastAsia="Times New Roman" w:hAnsi="Times New Roman" w:cs="Times New Roman"/>
+                <w:sz w:val="24"/>
+                <w:szCs w:val="24"/>
+                <w:lang w:val="es-ES" w:eastAsia="es-ES"/>
+              </w:rPr>
+              <w:t>B</w:t>
+            </w:r>
+            <w:r>
+              <w:rPr>
+                <w:rFonts w:ascii="Times New Roman" w:eastAsia="Times New Roman" w:hAnsi="Times New Roman" w:cs="Times New Roman"/>
+                <w:sz w:val="24"/>
+                <w:szCs w:val="24"/>
+                <w:lang w:val="es-ES" w:eastAsia="es-ES"/>
+              </w:rPr>
+              <w:t>alance</w:t>
+            </w:r>
+            <w:r>
+              <w:rPr>
+                <w:rFonts w:ascii="Times New Roman" w:eastAsia="Times New Roman" w:hAnsi="Times New Roman" w:cs="Times New Roman"/>
+                <w:sz w:val="24"/>
+                <w:szCs w:val="24"/>
+                <w:lang w:val="es-ES" w:eastAsia="es-ES"/>
+              </w:rPr>
+              <w:t xml:space="preserve">  (</w:t>
+            </w:r>
+            <w:proofErr w:type="spellStart"/>
+            <w:r>
+              <w:rPr>
+                <w:rFonts w:ascii="Times New Roman" w:eastAsia="Times New Roman" w:hAnsi="Times New Roman" w:cs="Times New Roman"/>
+                <w:sz w:val="24"/>
+                <w:szCs w:val="24"/>
+                <w:lang w:val="es-ES" w:eastAsia="es-ES"/>
+              </w:rPr>
+              <w:t>amount</w:t>
+            </w:r>
+            <w:proofErr w:type="spellEnd"/>
+            <w:r>
+              <w:rPr>
+                <w:rFonts w:ascii="Times New Roman" w:eastAsia="Times New Roman" w:hAnsi="Times New Roman" w:cs="Times New Roman"/>
+                <w:sz w:val="24"/>
+                <w:szCs w:val="24"/>
+                <w:lang w:val="es-ES" w:eastAsia="es-ES"/>
+              </w:rPr>
+              <w:t>)</w:t>
+            </w:r>
+          </w:p>
+        </w:tc>
+        <w:tc>
+          <w:tcPr>
+            <w:tcW w:w="2605" w:type="dxa"/>
+          </w:tcPr>
+          <w:p>
+            <w:pPr>
+              <w:rPr>
+                <w:rFonts w:ascii="Times New Roman" w:eastAsia="Times New Roman" w:hAnsi="Times New Roman" w:cs="Times New Roman"/>
+                <w:sz w:val="24"/>
+                <w:szCs w:val="24"/>
+                <w:lang w:val="es-ES" w:eastAsia="es-ES"/>
+              </w:rPr>
+            </w:pPr>
+            <w:r>
+              <w:rPr>
+                <w:rFonts w:ascii="Times New Roman" w:eastAsia="Times New Roman" w:hAnsi="Times New Roman" w:cs="Times New Roman"/>
+                <w:sz w:val="24"/>
+                <w:szCs w:val="24"/>
+                <w:lang w:val="es-ES" w:eastAsia="es-ES"/>
+              </w:rPr>
+              <w:t>B</w:t>
+            </w:r>
+            <w:r>
+              <w:rPr>
+                <w:rFonts w:ascii="Times New Roman" w:eastAsia="Times New Roman" w:hAnsi="Times New Roman" w:cs="Times New Roman"/>
+                <w:sz w:val="24"/>
+                <w:szCs w:val="24"/>
+                <w:lang w:val="es-ES" w:eastAsia="es-ES"/>
+              </w:rPr>
+              <w:t>alance</w:t>
+            </w:r>
+            <w:r>
+              <w:rPr>
+                <w:rFonts w:ascii="Times New Roman" w:eastAsia="Times New Roman" w:hAnsi="Times New Roman" w:cs="Times New Roman"/>
+                <w:sz w:val="24"/>
+                <w:szCs w:val="24"/>
+                <w:lang w:val="es-ES" w:eastAsia="es-ES"/>
+              </w:rPr>
+              <w:t xml:space="preserve">  (</w:t>
+            </w:r>
+            <w:proofErr w:type="spellStart"/>
+            <w:r>
+              <w:rPr>
+                <w:rFonts w:ascii="Times New Roman" w:eastAsia="Times New Roman" w:hAnsi="Times New Roman" w:cs="Times New Roman"/>
+                <w:sz w:val="24"/>
+                <w:szCs w:val="24"/>
+                <w:lang w:val="es-ES" w:eastAsia="es-ES"/>
+              </w:rPr>
+              <w:t>amount</w:t>
+            </w:r>
+            <w:proofErr w:type="spellEnd"/>
+            <w:r>
+              <w:rPr>
+                <w:rFonts w:ascii="Times New Roman" w:eastAsia="Times New Roman" w:hAnsi="Times New Roman" w:cs="Times New Roman"/>
+                <w:sz w:val="24"/>
+                <w:szCs w:val="24"/>
+                <w:lang w:val="es-ES" w:eastAsia="es-ES"/>
+              </w:rPr>
+              <w:t>)</w:t>
+            </w:r>
+          </w:p>
+        </w:tc>
+        <w:tc>
+          <w:tcPr>
+            <w:tcW w:w="2605" w:type="dxa"/>
+          </w:tcPr>
+          <w:p>
+            <w:pPr>
+              <w:rPr>
+                <w:rFonts w:ascii="Times New Roman" w:eastAsia="Times New Roman" w:hAnsi="Times New Roman" w:cs="Times New Roman"/>
+                <w:sz w:val="24"/>
+                <w:szCs w:val="24"/>
+                <w:lang w:val="es-ES" w:eastAsia="es-ES"/>
+              </w:rPr>
+            </w:pPr>
+            <w:r>
+              <w:rPr>
+                <w:rFonts w:ascii="Times New Roman" w:eastAsia="Times New Roman" w:hAnsi="Times New Roman" w:cs="Times New Roman"/>
+                <w:sz w:val="24"/>
+                <w:szCs w:val="24"/>
+                <w:lang w:val="es-ES" w:eastAsia="es-ES"/>
+              </w:rPr>
+              <w:t>B</w:t>
+            </w:r>
+            <w:r>
+              <w:rPr>
+                <w:rFonts w:ascii="Times New Roman" w:eastAsia="Times New Roman" w:hAnsi="Times New Roman" w:cs="Times New Roman"/>
+                <w:sz w:val="24"/>
+                <w:szCs w:val="24"/>
+                <w:lang w:val="es-ES" w:eastAsia="es-ES"/>
+              </w:rPr>
+              <w:t>alance</w:t>
+            </w:r>
+            <w:r>
+              <w:rPr>
+                <w:rFonts w:ascii="Times New Roman" w:eastAsia="Times New Roman" w:hAnsi="Times New Roman" w:cs="Times New Roman"/>
+                <w:sz w:val="24"/>
+                <w:szCs w:val="24"/>
+                <w:lang w:val="es-ES" w:eastAsia="es-ES"/>
+              </w:rPr>
+              <w:t xml:space="preserve">  (</w:t>
+            </w:r>
+            <w:proofErr w:type="spellStart"/>
+            <w:r>
+              <w:rPr>
+                <w:rFonts w:ascii="Times New Roman" w:eastAsia="Times New Roman" w:hAnsi="Times New Roman" w:cs="Times New Roman"/>
+                <w:sz w:val="24"/>
+                <w:szCs w:val="24"/>
+                <w:lang w:val="es-ES" w:eastAsia="es-ES"/>
+              </w:rPr>
+              <w:t>amount</w:t>
+            </w:r>
+            <w:proofErr w:type="spellEnd"/>
+            <w:r>
+              <w:rPr>
+                <w:rFonts w:ascii="Times New Roman" w:eastAsia="Times New Roman" w:hAnsi="Times New Roman" w:cs="Times New Roman"/>
+                <w:sz w:val="24"/>
+                <w:szCs w:val="24"/>
+                <w:lang w:val="es-ES" w:eastAsia="es-ES"/>
+              </w:rPr>
+              <w:t>)</w:t>
+            </w:r>
+          </w:p>
+        </w:tc>
+      </w:tr>
+      <w:tr>
+        <w:trPr>
+          <w:jc w:val="center"/>
+        </w:trPr>
+        <w:tc>
+          <w:tcPr>
+            <w:tcW w:w="2603" w:type="dxa"/>
+          </w:tcPr>
+          <w:p>
+            <w:pPr>
+              <w:rPr>
+                <w:rFonts w:ascii="Times New Roman" w:eastAsia="Times New Roman" w:hAnsi="Times New Roman" w:cs="Times New Roman"/>
+                <w:sz w:val="24"/>
+                <w:szCs w:val="24"/>
+                <w:lang w:val="es-ES" w:eastAsia="es-ES"/>
+              </w:rPr>
+            </w:pPr>
+            <w:proofErr w:type="spellStart"/>
+            <w:r>
+              <w:rPr>
+                <w:rFonts w:ascii="Times New Roman" w:eastAsia="Times New Roman" w:hAnsi="Times New Roman" w:cs="Times New Roman"/>
+                <w:sz w:val="24"/>
+                <w:szCs w:val="24"/>
+                <w:lang w:val="es-ES" w:eastAsia="es-ES"/>
+              </w:rPr>
+              <w:t>secretKey</w:t>
+            </w:r>
+            <w:proofErr w:type="spellEnd"/>
+          </w:p>
+        </w:tc>
+        <w:tc>
+          <w:tcPr>
+            <w:tcW w:w="2600" w:type="dxa"/>
+          </w:tcPr>
+          <w:p>
+            <w:pPr>
+              <w:rPr>
+                <w:rFonts w:ascii="Times New Roman" w:eastAsia="Times New Roman" w:hAnsi="Times New Roman" w:cs="Times New Roman"/>
+                <w:sz w:val="24"/>
+                <w:szCs w:val="24"/>
+                <w:lang w:val="es-ES" w:eastAsia="es-ES"/>
+              </w:rPr>
+            </w:pPr>
+            <w:proofErr w:type="spellStart"/>
+            <w:r>
+              <w:rPr>
+                <w:rFonts w:ascii="Times New Roman" w:eastAsia="Times New Roman" w:hAnsi="Times New Roman" w:cs="Times New Roman"/>
+                <w:sz w:val="24"/>
+                <w:szCs w:val="24"/>
+                <w:lang w:val="es-ES" w:eastAsia="es-ES"/>
+              </w:rPr>
+              <w:t>secretKey</w:t>
+            </w:r>
+            <w:proofErr w:type="spellEnd"/>
+          </w:p>
+        </w:tc>
+        <w:tc>
+          <w:tcPr>
+            <w:tcW w:w="2605" w:type="dxa"/>
+          </w:tcPr>
+          <w:p>
+            <w:pPr>
+              <w:rPr>
+                <w:rFonts w:ascii="Times New Roman" w:eastAsia="Times New Roman" w:hAnsi="Times New Roman" w:cs="Times New Roman"/>
+                <w:sz w:val="24"/>
+                <w:szCs w:val="24"/>
+                <w:lang w:val="es-ES" w:eastAsia="es-ES"/>
+              </w:rPr>
+            </w:pPr>
+            <w:proofErr w:type="spellStart"/>
+            <w:r>
+              <w:rPr>
+                <w:rFonts w:ascii="Times New Roman" w:eastAsia="Times New Roman" w:hAnsi="Times New Roman" w:cs="Times New Roman"/>
+                <w:sz w:val="24"/>
+                <w:szCs w:val="24"/>
+                <w:lang w:val="es-ES" w:eastAsia="es-ES"/>
+              </w:rPr>
+              <w:t>secretKey</w:t>
+            </w:r>
+            <w:proofErr w:type="spellEnd"/>
+          </w:p>
+        </w:tc>
+        <w:tc>
+          <w:tcPr>
+            <w:tcW w:w="2605" w:type="dxa"/>
+          </w:tcPr>
+          <w:p>
+            <w:pPr>
+              <w:rPr>
+                <w:rFonts w:ascii="Times New Roman" w:eastAsia="Times New Roman" w:hAnsi="Times New Roman" w:cs="Times New Roman"/>
+                <w:sz w:val="24"/>
+                <w:szCs w:val="24"/>
+                <w:lang w:val="es-ES" w:eastAsia="es-ES"/>
+              </w:rPr>
+            </w:pPr>
+          </w:p>
+        </w:tc>
+      </w:tr>
+      <w:tr>
+        <w:trPr>
+          <w:jc w:val="center"/>
+        </w:trPr>
+        <w:tc>
+          <w:tcPr>
+            <w:tcW w:w="2603" w:type="dxa"/>
+          </w:tcPr>
+          <w:p>
+            <w:pPr>
+              <w:rPr>
+                <w:rFonts w:ascii="Times New Roman" w:eastAsia="Times New Roman" w:hAnsi="Times New Roman" w:cs="Times New Roman"/>
+                <w:sz w:val="24"/>
+                <w:szCs w:val="24"/>
+                <w:lang w:val="es-ES" w:eastAsia="es-ES"/>
+              </w:rPr>
+            </w:pPr>
+            <w:proofErr w:type="spellStart"/>
+            <w:r>
+              <w:rPr>
+                <w:rFonts w:ascii="Times New Roman" w:eastAsia="Times New Roman" w:hAnsi="Times New Roman" w:cs="Times New Roman"/>
+                <w:sz w:val="24"/>
+                <w:szCs w:val="24"/>
+                <w:lang w:val="es-ES" w:eastAsia="es-ES"/>
+              </w:rPr>
+              <w:t>PrimaryOwner</w:t>
+            </w:r>
+            <w:proofErr w:type="spellEnd"/>
+          </w:p>
+        </w:tc>
+        <w:tc>
+          <w:tcPr>
+            <w:tcW w:w="2600" w:type="dxa"/>
+          </w:tcPr>
+          <w:p>
+            <w:pPr>
+              <w:rPr>
+                <w:rFonts w:ascii="Times New Roman" w:eastAsia="Times New Roman" w:hAnsi="Times New Roman" w:cs="Times New Roman"/>
+                <w:sz w:val="24"/>
+                <w:szCs w:val="24"/>
+                <w:lang w:val="es-ES" w:eastAsia="es-ES"/>
+              </w:rPr>
+            </w:pPr>
+            <w:proofErr w:type="spellStart"/>
+            <w:r>
+              <w:rPr>
+                <w:rFonts w:ascii="Times New Roman" w:eastAsia="Times New Roman" w:hAnsi="Times New Roman" w:cs="Times New Roman"/>
+                <w:sz w:val="24"/>
+                <w:szCs w:val="24"/>
+                <w:lang w:val="es-ES" w:eastAsia="es-ES"/>
+              </w:rPr>
+              <w:t>PrimaryOwner</w:t>
+            </w:r>
+            <w:proofErr w:type="spellEnd"/>
+          </w:p>
+        </w:tc>
+        <w:tc>
+          <w:tcPr>
+            <w:tcW w:w="2605" w:type="dxa"/>
+          </w:tcPr>
+          <w:p>
+            <w:pPr>
+              <w:rPr>
+                <w:rFonts w:ascii="Times New Roman" w:eastAsia="Times New Roman" w:hAnsi="Times New Roman" w:cs="Times New Roman"/>
+                <w:sz w:val="24"/>
+                <w:szCs w:val="24"/>
+                <w:lang w:val="es-ES" w:eastAsia="es-ES"/>
+              </w:rPr>
+            </w:pPr>
+            <w:proofErr w:type="spellStart"/>
+            <w:r>
+              <w:rPr>
+                <w:rFonts w:ascii="Times New Roman" w:eastAsia="Times New Roman" w:hAnsi="Times New Roman" w:cs="Times New Roman"/>
+                <w:sz w:val="24"/>
+                <w:szCs w:val="24"/>
+                <w:lang w:val="es-ES" w:eastAsia="es-ES"/>
+              </w:rPr>
+              <w:t>PrimaryOwner</w:t>
+            </w:r>
+            <w:proofErr w:type="spellEnd"/>
+          </w:p>
+        </w:tc>
+        <w:tc>
+          <w:tcPr>
+            <w:tcW w:w="2605" w:type="dxa"/>
+          </w:tcPr>
+          <w:p>
+            <w:pPr>
+              <w:rPr>
+                <w:rFonts w:ascii="Times New Roman" w:eastAsia="Times New Roman" w:hAnsi="Times New Roman" w:cs="Times New Roman"/>
+                <w:sz w:val="24"/>
+                <w:szCs w:val="24"/>
+                <w:lang w:val="es-ES" w:eastAsia="es-ES"/>
+              </w:rPr>
+            </w:pPr>
+            <w:proofErr w:type="spellStart"/>
+            <w:r>
+              <w:rPr>
+                <w:rFonts w:ascii="Times New Roman" w:eastAsia="Times New Roman" w:hAnsi="Times New Roman" w:cs="Times New Roman"/>
+                <w:sz w:val="24"/>
+                <w:szCs w:val="24"/>
+                <w:lang w:val="es-ES" w:eastAsia="es-ES"/>
+              </w:rPr>
+              <w:t>PrimaryOwner</w:t>
+            </w:r>
+            <w:proofErr w:type="spellEnd"/>
+          </w:p>
+        </w:tc>
+      </w:tr>
+      <w:tr>
+        <w:trPr>
+          <w:jc w:val="center"/>
+        </w:trPr>
+        <w:tc>
+          <w:tcPr>
+            <w:tcW w:w="2603" w:type="dxa"/>
+          </w:tcPr>
+          <w:p>
+            <w:pPr>
+              <w:rPr>
+                <w:rFonts w:ascii="Times New Roman" w:eastAsia="Times New Roman" w:hAnsi="Times New Roman" w:cs="Times New Roman"/>
+                <w:sz w:val="24"/>
+                <w:szCs w:val="24"/>
+                <w:lang w:val="es-ES" w:eastAsia="es-ES"/>
+              </w:rPr>
+            </w:pPr>
+            <w:proofErr w:type="spellStart"/>
+            <w:r>
+              <w:rPr>
+                <w:rFonts w:ascii="Times New Roman" w:eastAsia="Times New Roman" w:hAnsi="Times New Roman" w:cs="Times New Roman"/>
+                <w:sz w:val="24"/>
+                <w:szCs w:val="24"/>
+                <w:lang w:val="es-ES" w:eastAsia="es-ES"/>
+              </w:rPr>
+              <w:t>SecondaryOwner</w:t>
+            </w:r>
+            <w:proofErr w:type="spellEnd"/>
+          </w:p>
+        </w:tc>
+        <w:tc>
+          <w:tcPr>
+            <w:tcW w:w="2600" w:type="dxa"/>
+          </w:tcPr>
+          <w:p>
+            <w:pPr>
+              <w:rPr>
+                <w:rFonts w:ascii="Times New Roman" w:eastAsia="Times New Roman" w:hAnsi="Times New Roman" w:cs="Times New Roman"/>
+                <w:sz w:val="24"/>
+                <w:szCs w:val="24"/>
+                <w:lang w:val="es-ES" w:eastAsia="es-ES"/>
+              </w:rPr>
+            </w:pPr>
+            <w:proofErr w:type="spellStart"/>
+            <w:r>
+              <w:rPr>
+                <w:rFonts w:ascii="Times New Roman" w:eastAsia="Times New Roman" w:hAnsi="Times New Roman" w:cs="Times New Roman"/>
+                <w:sz w:val="24"/>
+                <w:szCs w:val="24"/>
+                <w:lang w:val="es-ES" w:eastAsia="es-ES"/>
+              </w:rPr>
+              <w:t>SecondaryOwner</w:t>
+            </w:r>
+            <w:proofErr w:type="spellEnd"/>
+          </w:p>
+        </w:tc>
+        <w:tc>
+          <w:tcPr>
+            <w:tcW w:w="2605" w:type="dxa"/>
+          </w:tcPr>
+          <w:p>
+            <w:pPr>
+              <w:rPr>
+                <w:rFonts w:ascii="Times New Roman" w:eastAsia="Times New Roman" w:hAnsi="Times New Roman" w:cs="Times New Roman"/>
+                <w:sz w:val="24"/>
+                <w:szCs w:val="24"/>
+                <w:lang w:val="es-ES" w:eastAsia="es-ES"/>
+              </w:rPr>
+            </w:pPr>
+            <w:proofErr w:type="spellStart"/>
+            <w:r>
+              <w:rPr>
+                <w:rFonts w:ascii="Times New Roman" w:eastAsia="Times New Roman" w:hAnsi="Times New Roman" w:cs="Times New Roman"/>
+                <w:sz w:val="24"/>
+                <w:szCs w:val="24"/>
+                <w:lang w:val="es-ES" w:eastAsia="es-ES"/>
+              </w:rPr>
+              <w:t>SecondaryOwner</w:t>
+            </w:r>
+            <w:proofErr w:type="spellEnd"/>
+          </w:p>
+        </w:tc>
+        <w:tc>
+          <w:tcPr>
+            <w:tcW w:w="2605" w:type="dxa"/>
+          </w:tcPr>
+          <w:p>
+            <w:pPr>
+              <w:rPr>
+                <w:rFonts w:ascii="Times New Roman" w:eastAsia="Times New Roman" w:hAnsi="Times New Roman" w:cs="Times New Roman"/>
+                <w:sz w:val="24"/>
+                <w:szCs w:val="24"/>
+                <w:lang w:val="es-ES" w:eastAsia="es-ES"/>
+              </w:rPr>
+            </w:pPr>
+            <w:proofErr w:type="spellStart"/>
+            <w:r>
+              <w:rPr>
+                <w:rFonts w:ascii="Times New Roman" w:eastAsia="Times New Roman" w:hAnsi="Times New Roman" w:cs="Times New Roman"/>
+                <w:sz w:val="24"/>
+                <w:szCs w:val="24"/>
+                <w:lang w:val="es-ES" w:eastAsia="es-ES"/>
+              </w:rPr>
+              <w:t>SecondaryOwner</w:t>
+            </w:r>
+            <w:proofErr w:type="spellEnd"/>
+          </w:p>
+        </w:tc>
+      </w:tr>
+      <w:tr>
+        <w:trPr>
+          <w:jc w:val="center"/>
+        </w:trPr>
+        <w:tc>
+          <w:tcPr>
+            <w:tcW w:w="2603" w:type="dxa"/>
+          </w:tcPr>
+          <w:p>
+            <w:pPr>
+              <w:rPr>
+                <w:rFonts w:ascii="Times New Roman" w:eastAsia="Times New Roman" w:hAnsi="Times New Roman" w:cs="Times New Roman"/>
+                <w:sz w:val="24"/>
+                <w:szCs w:val="24"/>
+                <w:lang w:val="es-ES" w:eastAsia="es-ES"/>
+              </w:rPr>
+            </w:pPr>
+            <w:proofErr w:type="spellStart"/>
+            <w:r>
+              <w:rPr>
+                <w:rFonts w:ascii="Times New Roman" w:eastAsia="Times New Roman" w:hAnsi="Times New Roman" w:cs="Times New Roman"/>
+                <w:sz w:val="24"/>
+                <w:szCs w:val="24"/>
+                <w:lang w:val="es-ES" w:eastAsia="es-ES"/>
+              </w:rPr>
+              <w:t>minimumBalance</w:t>
+            </w:r>
+            <w:proofErr w:type="spellEnd"/>
+          </w:p>
+        </w:tc>
+        <w:tc>
+          <w:tcPr>
+            <w:tcW w:w="2600" w:type="dxa"/>
+          </w:tcPr>
+          <w:p>
+            <w:pPr>
+              <w:rPr>
+                <w:rFonts w:ascii="Times New Roman" w:eastAsia="Times New Roman" w:hAnsi="Times New Roman" w:cs="Times New Roman"/>
+                <w:sz w:val="24"/>
+                <w:szCs w:val="24"/>
+                <w:lang w:val="es-ES" w:eastAsia="es-ES"/>
+              </w:rPr>
+            </w:pPr>
+          </w:p>
+        </w:tc>
+        <w:tc>
+          <w:tcPr>
+            <w:tcW w:w="2605" w:type="dxa"/>
+          </w:tcPr>
+          <w:p>
+            <w:pPr>
+              <w:rPr>
+                <w:rFonts w:ascii="Times New Roman" w:eastAsia="Times New Roman" w:hAnsi="Times New Roman" w:cs="Times New Roman"/>
+                <w:sz w:val="24"/>
+                <w:szCs w:val="24"/>
+                <w:lang w:val="es-ES" w:eastAsia="es-ES"/>
+              </w:rPr>
+            </w:pPr>
+            <w:proofErr w:type="spellStart"/>
+            <w:r>
+              <w:rPr>
+                <w:rFonts w:ascii="Times New Roman" w:eastAsia="Times New Roman" w:hAnsi="Times New Roman" w:cs="Times New Roman"/>
+                <w:sz w:val="24"/>
+                <w:szCs w:val="24"/>
+                <w:lang w:val="es-ES" w:eastAsia="es-ES"/>
+              </w:rPr>
+              <w:t>minimumBalance</w:t>
+            </w:r>
+            <w:proofErr w:type="spellEnd"/>
+          </w:p>
+        </w:tc>
+        <w:tc>
+          <w:tcPr>
+            <w:tcW w:w="2605" w:type="dxa"/>
+          </w:tcPr>
+          <w:p>
+            <w:pPr>
+              <w:rPr>
+                <w:rFonts w:ascii="Times New Roman" w:eastAsia="Times New Roman" w:hAnsi="Times New Roman" w:cs="Times New Roman"/>
+                <w:sz w:val="24"/>
+                <w:szCs w:val="24"/>
+                <w:lang w:val="es-ES" w:eastAsia="es-ES"/>
+              </w:rPr>
+            </w:pPr>
+          </w:p>
+        </w:tc>
+      </w:tr>
+      <w:tr>
+        <w:trPr>
+          <w:jc w:val="center"/>
+        </w:trPr>
+        <w:tc>
+          <w:tcPr>
+            <w:tcW w:w="2603" w:type="dxa"/>
+          </w:tcPr>
+          <w:p>
+            <w:pPr>
+              <w:rPr>
+                <w:rFonts w:ascii="Times New Roman" w:eastAsia="Times New Roman" w:hAnsi="Times New Roman" w:cs="Times New Roman"/>
+                <w:sz w:val="24"/>
+                <w:szCs w:val="24"/>
+                <w:lang w:val="es-ES" w:eastAsia="es-ES"/>
+              </w:rPr>
+            </w:pPr>
+            <w:proofErr w:type="spellStart"/>
+            <w:r>
+              <w:rPr>
+                <w:rFonts w:ascii="Times New Roman" w:eastAsia="Times New Roman" w:hAnsi="Times New Roman" w:cs="Times New Roman"/>
+                <w:sz w:val="24"/>
+                <w:szCs w:val="24"/>
+                <w:lang w:val="es-ES" w:eastAsia="es-ES"/>
+              </w:rPr>
+              <w:t>penaltyFee</w:t>
+            </w:r>
+            <w:proofErr w:type="spellEnd"/>
+          </w:p>
+        </w:tc>
+        <w:tc>
+          <w:tcPr>
+            <w:tcW w:w="2600" w:type="dxa"/>
+          </w:tcPr>
+          <w:p>
+            <w:pPr>
+              <w:rPr>
+                <w:rFonts w:ascii="Times New Roman" w:eastAsia="Times New Roman" w:hAnsi="Times New Roman" w:cs="Times New Roman"/>
+                <w:sz w:val="24"/>
+                <w:szCs w:val="24"/>
+                <w:lang w:val="es-ES" w:eastAsia="es-ES"/>
+              </w:rPr>
+            </w:pPr>
+            <w:proofErr w:type="spellStart"/>
+            <w:r>
+              <w:rPr>
+                <w:rFonts w:ascii="Times New Roman" w:eastAsia="Times New Roman" w:hAnsi="Times New Roman" w:cs="Times New Roman"/>
+                <w:sz w:val="24"/>
+                <w:szCs w:val="24"/>
+                <w:lang w:val="es-ES" w:eastAsia="es-ES"/>
+              </w:rPr>
+              <w:t>penaltyFee</w:t>
+            </w:r>
+            <w:proofErr w:type="spellEnd"/>
+          </w:p>
+        </w:tc>
+        <w:tc>
+          <w:tcPr>
+            <w:tcW w:w="2605" w:type="dxa"/>
+          </w:tcPr>
+          <w:p>
+            <w:pPr>
+              <w:rPr>
+                <w:rFonts w:ascii="Times New Roman" w:eastAsia="Times New Roman" w:hAnsi="Times New Roman" w:cs="Times New Roman"/>
+                <w:sz w:val="24"/>
+                <w:szCs w:val="24"/>
+                <w:lang w:val="es-ES" w:eastAsia="es-ES"/>
+              </w:rPr>
+            </w:pPr>
+            <w:proofErr w:type="spellStart"/>
+            <w:r>
+              <w:rPr>
+                <w:rFonts w:ascii="Times New Roman" w:eastAsia="Times New Roman" w:hAnsi="Times New Roman" w:cs="Times New Roman"/>
+                <w:sz w:val="24"/>
+                <w:szCs w:val="24"/>
+                <w:lang w:val="es-ES" w:eastAsia="es-ES"/>
+              </w:rPr>
+              <w:t>penaltyFee</w:t>
+            </w:r>
+            <w:proofErr w:type="spellEnd"/>
+          </w:p>
+        </w:tc>
+        <w:tc>
+          <w:tcPr>
+            <w:tcW w:w="2605" w:type="dxa"/>
+          </w:tcPr>
+          <w:p>
+            <w:pPr>
+              <w:rPr>
+                <w:rFonts w:ascii="Times New Roman" w:eastAsia="Times New Roman" w:hAnsi="Times New Roman" w:cs="Times New Roman"/>
+                <w:sz w:val="24"/>
+                <w:szCs w:val="24"/>
+                <w:lang w:val="es-ES" w:eastAsia="es-ES"/>
+              </w:rPr>
+            </w:pPr>
+            <w:proofErr w:type="spellStart"/>
+            <w:r>
+              <w:rPr>
+                <w:rFonts w:ascii="Times New Roman" w:eastAsia="Times New Roman" w:hAnsi="Times New Roman" w:cs="Times New Roman"/>
+                <w:sz w:val="24"/>
+                <w:szCs w:val="24"/>
+                <w:lang w:val="es-ES" w:eastAsia="es-ES"/>
+              </w:rPr>
+              <w:t>penaltyFee</w:t>
+            </w:r>
+            <w:proofErr w:type="spellEnd"/>
+          </w:p>
+        </w:tc>
+      </w:tr>
+      <w:tr>
+        <w:trPr>
+          <w:jc w:val="center"/>
+        </w:trPr>
+        <w:tc>
+          <w:tcPr>
+            <w:tcW w:w="2603" w:type="dxa"/>
+          </w:tcPr>
+          <w:p>
+            <w:pPr>
+              <w:rPr>
+                <w:rFonts w:ascii="Times New Roman" w:eastAsia="Times New Roman" w:hAnsi="Times New Roman" w:cs="Times New Roman"/>
+                <w:sz w:val="24"/>
+                <w:szCs w:val="24"/>
+                <w:lang w:val="es-ES" w:eastAsia="es-ES"/>
+              </w:rPr>
+            </w:pPr>
+            <w:proofErr w:type="spellStart"/>
+            <w:r>
+              <w:rPr>
+                <w:rFonts w:ascii="Times New Roman" w:eastAsia="Times New Roman" w:hAnsi="Times New Roman" w:cs="Times New Roman"/>
+                <w:sz w:val="24"/>
+                <w:szCs w:val="24"/>
+                <w:lang w:val="es-ES" w:eastAsia="es-ES"/>
+              </w:rPr>
+              <w:t>monthlyMaintenanceFee</w:t>
+            </w:r>
+            <w:proofErr w:type="spellEnd"/>
+          </w:p>
+        </w:tc>
+        <w:tc>
+          <w:tcPr>
+            <w:tcW w:w="2600" w:type="dxa"/>
+          </w:tcPr>
+          <w:p>
+            <w:pPr>
+              <w:rPr>
+                <w:rFonts w:ascii="Times New Roman" w:eastAsia="Times New Roman" w:hAnsi="Times New Roman" w:cs="Times New Roman"/>
+                <w:sz w:val="24"/>
+                <w:szCs w:val="24"/>
+                <w:lang w:val="es-ES" w:eastAsia="es-ES"/>
+              </w:rPr>
+            </w:pPr>
+          </w:p>
+        </w:tc>
+        <w:tc>
+          <w:tcPr>
+            <w:tcW w:w="2605" w:type="dxa"/>
+          </w:tcPr>
+          <w:p>
+            <w:pPr>
+              <w:rPr>
+                <w:rFonts w:ascii="Times New Roman" w:eastAsia="Times New Roman" w:hAnsi="Times New Roman" w:cs="Times New Roman"/>
+                <w:sz w:val="24"/>
+                <w:szCs w:val="24"/>
+                <w:lang w:val="es-ES" w:eastAsia="es-ES"/>
+              </w:rPr>
+            </w:pPr>
+          </w:p>
+        </w:tc>
+        <w:tc>
+          <w:tcPr>
+            <w:tcW w:w="2605" w:type="dxa"/>
+          </w:tcPr>
+          <w:p>
+            <w:pPr>
+              <w:rPr>
+                <w:rFonts w:ascii="Times New Roman" w:eastAsia="Times New Roman" w:hAnsi="Times New Roman" w:cs="Times New Roman"/>
+                <w:sz w:val="24"/>
+                <w:szCs w:val="24"/>
+                <w:lang w:val="es-ES" w:eastAsia="es-ES"/>
+              </w:rPr>
+            </w:pPr>
+          </w:p>
+        </w:tc>
+      </w:tr>
+      <w:tr>
+        <w:trPr>
+          <w:jc w:val="center"/>
+        </w:trPr>
+        <w:tc>
+          <w:tcPr>
+            <w:tcW w:w="2603" w:type="dxa"/>
+          </w:tcPr>
+          <w:p>
+            <w:pPr>
+              <w:rPr>
+                <w:rFonts w:ascii="Times New Roman" w:eastAsia="Times New Roman" w:hAnsi="Times New Roman" w:cs="Times New Roman"/>
+                <w:sz w:val="24"/>
+                <w:szCs w:val="24"/>
+                <w:lang w:val="es-ES" w:eastAsia="es-ES"/>
+              </w:rPr>
+            </w:pPr>
+            <w:proofErr w:type="spellStart"/>
+            <w:r>
+              <w:rPr>
+                <w:rFonts w:ascii="Times New Roman" w:eastAsia="Times New Roman" w:hAnsi="Times New Roman" w:cs="Times New Roman"/>
+                <w:sz w:val="24"/>
+                <w:szCs w:val="24"/>
+                <w:lang w:val="es-ES" w:eastAsia="es-ES"/>
+              </w:rPr>
+              <w:t>creationDate</w:t>
+            </w:r>
+            <w:proofErr w:type="spellEnd"/>
+          </w:p>
+        </w:tc>
+        <w:tc>
+          <w:tcPr>
+            <w:tcW w:w="2600" w:type="dxa"/>
+          </w:tcPr>
+          <w:p>
+            <w:pPr>
+              <w:rPr>
+                <w:rFonts w:ascii="Times New Roman" w:eastAsia="Times New Roman" w:hAnsi="Times New Roman" w:cs="Times New Roman"/>
+                <w:sz w:val="24"/>
+                <w:szCs w:val="24"/>
+                <w:lang w:val="es-ES" w:eastAsia="es-ES"/>
+              </w:rPr>
+            </w:pPr>
+            <w:proofErr w:type="spellStart"/>
+            <w:r>
+              <w:rPr>
+                <w:rFonts w:ascii="Times New Roman" w:eastAsia="Times New Roman" w:hAnsi="Times New Roman" w:cs="Times New Roman"/>
+                <w:sz w:val="24"/>
+                <w:szCs w:val="24"/>
+                <w:lang w:val="es-ES" w:eastAsia="es-ES"/>
+              </w:rPr>
+              <w:t>creationDate</w:t>
+            </w:r>
+            <w:proofErr w:type="spellEnd"/>
+            <w:r>
+              <w:rPr>
+                <w:rFonts w:ascii="Times New Roman" w:eastAsia="Times New Roman" w:hAnsi="Times New Roman" w:cs="Times New Roman"/>
+                <w:sz w:val="24"/>
+                <w:szCs w:val="24"/>
+                <w:lang w:val="es-ES" w:eastAsia="es-ES"/>
+              </w:rPr>
+              <w:t xml:space="preserve"> </w:t>
+            </w:r>
+          </w:p>
+        </w:tc>
+        <w:tc>
+          <w:tcPr>
+            <w:tcW w:w="2605" w:type="dxa"/>
+          </w:tcPr>
+          <w:p>
+            <w:pPr>
+              <w:rPr>
+                <w:rFonts w:ascii="Times New Roman" w:eastAsia="Times New Roman" w:hAnsi="Times New Roman" w:cs="Times New Roman"/>
+                <w:sz w:val="24"/>
+                <w:szCs w:val="24"/>
+                <w:lang w:val="es-ES" w:eastAsia="es-ES"/>
+              </w:rPr>
+            </w:pPr>
+            <w:proofErr w:type="spellStart"/>
+            <w:r>
+              <w:rPr>
+                <w:rFonts w:ascii="Times New Roman" w:eastAsia="Times New Roman" w:hAnsi="Times New Roman" w:cs="Times New Roman"/>
+                <w:sz w:val="24"/>
+                <w:szCs w:val="24"/>
+                <w:lang w:val="es-ES" w:eastAsia="es-ES"/>
+              </w:rPr>
+              <w:t>creationDate</w:t>
+            </w:r>
+            <w:proofErr w:type="spellEnd"/>
+          </w:p>
+        </w:tc>
+        <w:tc>
+          <w:tcPr>
+            <w:tcW w:w="2605" w:type="dxa"/>
+          </w:tcPr>
+          <w:p>
+            <w:pPr>
+              <w:rPr>
+                <w:rFonts w:ascii="Times New Roman" w:eastAsia="Times New Roman" w:hAnsi="Times New Roman" w:cs="Times New Roman"/>
+                <w:sz w:val="24"/>
+                <w:szCs w:val="24"/>
+                <w:lang w:val="es-ES" w:eastAsia="es-ES"/>
+              </w:rPr>
+            </w:pPr>
+            <w:proofErr w:type="spellStart"/>
+            <w:r>
+              <w:rPr>
+                <w:rFonts w:ascii="Times New Roman" w:eastAsia="Times New Roman" w:hAnsi="Times New Roman" w:cs="Times New Roman"/>
+                <w:sz w:val="24"/>
+                <w:szCs w:val="24"/>
+                <w:lang w:val="es-ES" w:eastAsia="es-ES"/>
+              </w:rPr>
+              <w:t>creationDate</w:t>
+            </w:r>
+            <w:proofErr w:type="spellEnd"/>
+          </w:p>
+        </w:tc>
+      </w:tr>
+      <w:tr>
+        <w:trPr>
+          <w:jc w:val="center"/>
+        </w:trPr>
+        <w:tc>
+          <w:tcPr>
+            <w:tcW w:w="2603" w:type="dxa"/>
+          </w:tcPr>
+          <w:p>
+            <w:pPr>
+              <w:rPr>
+                <w:rFonts w:ascii="Times New Roman" w:eastAsia="Times New Roman" w:hAnsi="Times New Roman" w:cs="Times New Roman"/>
+                <w:sz w:val="24"/>
+                <w:szCs w:val="24"/>
+                <w:lang w:val="es-ES" w:eastAsia="es-ES"/>
+              </w:rPr>
+            </w:pPr>
+            <w:r>
+              <w:rPr>
+                <w:rFonts w:ascii="Times New Roman" w:eastAsia="Times New Roman" w:hAnsi="Times New Roman" w:cs="Times New Roman"/>
+                <w:sz w:val="24"/>
+                <w:szCs w:val="24"/>
+                <w:lang w:val="es-ES" w:eastAsia="es-ES"/>
+              </w:rPr>
+              <w:t>S</w:t>
+            </w:r>
+            <w:r>
+              <w:rPr>
+                <w:rFonts w:ascii="Times New Roman" w:eastAsia="Times New Roman" w:hAnsi="Times New Roman" w:cs="Times New Roman"/>
+                <w:sz w:val="24"/>
+                <w:szCs w:val="24"/>
+                <w:lang w:val="es-ES" w:eastAsia="es-ES"/>
+              </w:rPr>
+              <w:t>tatus</w:t>
+            </w:r>
+          </w:p>
+        </w:tc>
+        <w:tc>
+          <w:tcPr>
+            <w:tcW w:w="2600" w:type="dxa"/>
+          </w:tcPr>
+          <w:p>
+            <w:pPr>
+              <w:rPr>
+                <w:rFonts w:ascii="Times New Roman" w:eastAsia="Times New Roman" w:hAnsi="Times New Roman" w:cs="Times New Roman"/>
+                <w:sz w:val="24"/>
+                <w:szCs w:val="24"/>
+                <w:lang w:val="es-ES" w:eastAsia="es-ES"/>
+              </w:rPr>
+            </w:pPr>
+            <w:r>
+              <w:rPr>
+                <w:rFonts w:ascii="Times New Roman" w:eastAsia="Times New Roman" w:hAnsi="Times New Roman" w:cs="Times New Roman"/>
+                <w:sz w:val="24"/>
+                <w:szCs w:val="24"/>
+                <w:lang w:val="es-ES" w:eastAsia="es-ES"/>
+              </w:rPr>
+              <w:t>S</w:t>
+            </w:r>
+            <w:r>
+              <w:rPr>
+                <w:rFonts w:ascii="Times New Roman" w:eastAsia="Times New Roman" w:hAnsi="Times New Roman" w:cs="Times New Roman"/>
+                <w:sz w:val="24"/>
+                <w:szCs w:val="24"/>
+                <w:lang w:val="es-ES" w:eastAsia="es-ES"/>
+              </w:rPr>
+              <w:t>tatus</w:t>
+            </w:r>
+            <w:r>
+              <w:rPr>
+                <w:rFonts w:ascii="Times New Roman" w:eastAsia="Times New Roman" w:hAnsi="Times New Roman" w:cs="Times New Roman"/>
+                <w:sz w:val="24"/>
+                <w:szCs w:val="24"/>
+                <w:lang w:val="es-ES" w:eastAsia="es-ES"/>
+              </w:rPr>
+              <w:t xml:space="preserve"> </w:t>
+            </w:r>
+          </w:p>
+        </w:tc>
+        <w:tc>
+          <w:tcPr>
+            <w:tcW w:w="2605" w:type="dxa"/>
+          </w:tcPr>
+          <w:p>
+            <w:pPr>
+              <w:rPr>
+                <w:rFonts w:ascii="Times New Roman" w:eastAsia="Times New Roman" w:hAnsi="Times New Roman" w:cs="Times New Roman"/>
+                <w:sz w:val="24"/>
+                <w:szCs w:val="24"/>
+                <w:lang w:val="es-ES" w:eastAsia="es-ES"/>
+              </w:rPr>
+            </w:pPr>
+            <w:r>
+              <w:rPr>
+                <w:rFonts w:ascii="Times New Roman" w:eastAsia="Times New Roman" w:hAnsi="Times New Roman" w:cs="Times New Roman"/>
+                <w:sz w:val="24"/>
+                <w:szCs w:val="24"/>
+                <w:lang w:val="es-ES" w:eastAsia="es-ES"/>
+              </w:rPr>
+              <w:t>S</w:t>
+            </w:r>
+            <w:r>
+              <w:rPr>
+                <w:rFonts w:ascii="Times New Roman" w:eastAsia="Times New Roman" w:hAnsi="Times New Roman" w:cs="Times New Roman"/>
+                <w:sz w:val="24"/>
+                <w:szCs w:val="24"/>
+                <w:lang w:val="es-ES" w:eastAsia="es-ES"/>
+              </w:rPr>
+              <w:t>tatus</w:t>
+            </w:r>
+          </w:p>
+        </w:tc>
+        <w:tc>
+          <w:tcPr>
+            <w:tcW w:w="2605" w:type="dxa"/>
+          </w:tcPr>
+          <w:p>
+            <w:pPr>
+              <w:rPr>
+                <w:rFonts w:ascii="Times New Roman" w:eastAsia="Times New Roman" w:hAnsi="Times New Roman" w:cs="Times New Roman"/>
+                <w:sz w:val="24"/>
+                <w:szCs w:val="24"/>
+                <w:lang w:val="es-ES" w:eastAsia="es-ES"/>
+              </w:rPr>
+            </w:pPr>
+          </w:p>
+        </w:tc>
+      </w:tr>
+      <w:tr>
+        <w:trPr>
+          <w:jc w:val="center"/>
+        </w:trPr>
+        <w:tc>
+          <w:tcPr>
+            <w:tcW w:w="2603" w:type="dxa"/>
+          </w:tcPr>
+          <w:p>
+            <w:pPr>
+              <w:rPr>
+                <w:rFonts w:ascii="Times New Roman" w:eastAsia="Times New Roman" w:hAnsi="Times New Roman" w:cs="Times New Roman"/>
+                <w:sz w:val="24"/>
+                <w:szCs w:val="24"/>
+                <w:lang w:val="es-ES" w:eastAsia="es-ES"/>
+              </w:rPr>
+            </w:pPr>
+          </w:p>
+        </w:tc>
+        <w:tc>
+          <w:tcPr>
+            <w:tcW w:w="2600" w:type="dxa"/>
+          </w:tcPr>
+          <w:p>
+            <w:pPr>
+              <w:rPr>
+                <w:rFonts w:ascii="Times New Roman" w:eastAsia="Times New Roman" w:hAnsi="Times New Roman" w:cs="Times New Roman"/>
+                <w:sz w:val="24"/>
+                <w:szCs w:val="24"/>
+                <w:lang w:val="es-ES" w:eastAsia="es-ES"/>
+              </w:rPr>
+            </w:pPr>
+          </w:p>
+        </w:tc>
+        <w:tc>
+          <w:tcPr>
+            <w:tcW w:w="2605" w:type="dxa"/>
+          </w:tcPr>
+          <w:p>
+            <w:pPr>
+              <w:rPr>
+                <w:rFonts w:ascii="Times New Roman" w:eastAsia="Times New Roman" w:hAnsi="Times New Roman" w:cs="Times New Roman"/>
+                <w:sz w:val="24"/>
+                <w:szCs w:val="24"/>
+                <w:lang w:val="es-ES" w:eastAsia="es-ES"/>
+              </w:rPr>
+            </w:pPr>
+            <w:proofErr w:type="spellStart"/>
+            <w:r>
+              <w:rPr>
+                <w:rFonts w:ascii="Times New Roman" w:eastAsia="Times New Roman" w:hAnsi="Times New Roman" w:cs="Times New Roman"/>
+                <w:sz w:val="24"/>
+                <w:szCs w:val="24"/>
+                <w:lang w:val="es-ES" w:eastAsia="es-ES"/>
+              </w:rPr>
+              <w:t>interestRate</w:t>
+            </w:r>
+            <w:proofErr w:type="spellEnd"/>
+            <w:r>
+              <w:rPr>
+                <w:rFonts w:ascii="Times New Roman" w:eastAsia="Times New Roman" w:hAnsi="Times New Roman" w:cs="Times New Roman"/>
+                <w:sz w:val="24"/>
+                <w:szCs w:val="24"/>
+                <w:lang w:val="es-ES" w:eastAsia="es-ES"/>
+              </w:rPr>
+              <w:t xml:space="preserve"> </w:t>
+            </w:r>
+          </w:p>
+        </w:tc>
+        <w:tc>
+          <w:tcPr>
+            <w:tcW w:w="2605" w:type="dxa"/>
+          </w:tcPr>
+          <w:p>
+            <w:pPr>
+              <w:rPr>
+                <w:rFonts w:ascii="Times New Roman" w:eastAsia="Times New Roman" w:hAnsi="Times New Roman" w:cs="Times New Roman"/>
+                <w:sz w:val="24"/>
+                <w:szCs w:val="24"/>
+                <w:lang w:val="es-ES" w:eastAsia="es-ES"/>
+              </w:rPr>
+            </w:pPr>
+            <w:proofErr w:type="spellStart"/>
+            <w:r>
+              <w:rPr>
+                <w:rFonts w:ascii="Times New Roman" w:eastAsia="Times New Roman" w:hAnsi="Times New Roman" w:cs="Times New Roman"/>
+                <w:sz w:val="24"/>
+                <w:szCs w:val="24"/>
+                <w:lang w:val="es-ES" w:eastAsia="es-ES"/>
+              </w:rPr>
+              <w:t>interestRate</w:t>
+            </w:r>
+            <w:proofErr w:type="spellEnd"/>
+          </w:p>
+        </w:tc>
+      </w:tr>
+    </w:tbl>
+    <w:p>
+      <w:pPr>
+        <w:spacing w:after="0" w:line="240" w:lineRule="auto"/>
+        <w:rPr>
+          <w:rFonts w:ascii="Times New Roman" w:eastAsia="Times New Roman" w:hAnsi="Times New Roman" w:cs="Times New Roman"/>
+          <w:sz w:val="24"/>
+          <w:szCs w:val="24"/>
+          <w:lang w:val="es-ES" w:eastAsia="es-ES"/>
+        </w:rPr>
+      </w:pPr>
+    </w:p>
+    <w:p>
+      <w:pPr>
+        <w:spacing w:after="0" w:line="240" w:lineRule="auto"/>
+        <w:rPr>
+          <w:rFonts w:ascii="Times New Roman" w:eastAsia="Times New Roman" w:hAnsi="Times New Roman" w:cs="Times New Roman"/>
+          <w:sz w:val="24"/>
+          <w:szCs w:val="24"/>
+          <w:lang w:val="es-ES" w:eastAsia="es-ES"/>
+        </w:rPr>
+      </w:pPr>
+    </w:p>
     <w:p>
       <w:pPr>
         <w:numPr>
@@ -1444,6 +2785,7 @@
           <w:highlight w:val="yellow"/>
           <w:lang w:val="en-US" w:eastAsia="es-ES"/>
         </w:rPr>
+        <w:lastRenderedPageBreak/>
         <w:t xml:space="preserve">The system must have </w:t>
       </w:r>
       <w:proofErr w:type="gramStart"/>
@@ -1556,6 +2898,7 @@
         </w:rPr>
         <w:t xml:space="preserve">The </w:t>
       </w:r>
+      <w:commentRangeStart w:id="0"/>
       <w:proofErr w:type="spellStart"/>
       <w:r>
         <w:rPr>
@@ -1566,7 +2909,14 @@
         </w:rPr>
         <w:t>AccountHolders</w:t>
       </w:r>
+      <w:commentRangeEnd w:id="0"/>
       <w:proofErr w:type="spellEnd"/>
+      <w:r>
+        <w:rPr>
+          <w:rStyle w:val="Refdecomentario"/>
+        </w:rPr>
+        <w:commentReference w:id="0"/>
+      </w:r>
       <w:r>
         <w:rPr>
           <w:rFonts w:ascii="Times New Roman" w:eastAsia="Times New Roman" w:hAnsi="Times New Roman" w:cs="Times New Roman"/>
@@ -1628,14 +2978,16 @@
           <w:rFonts w:ascii="Times New Roman" w:eastAsia="Times New Roman" w:hAnsi="Times New Roman" w:cs="Times New Roman"/>
           <w:sz w:val="24"/>
           <w:szCs w:val="24"/>
-          <w:lang w:val="es-ES" w:eastAsia="es-ES"/>
-        </w:rPr>
-      </w:pPr>
-      <w:r>
-        <w:rPr>
-          <w:rFonts w:ascii="Times New Roman" w:eastAsia="Times New Roman" w:hAnsi="Times New Roman" w:cs="Times New Roman"/>
-          <w:sz w:val="24"/>
-          <w:szCs w:val="24"/>
+          <w:highlight w:val="yellow"/>
+          <w:lang w:val="es-ES" w:eastAsia="es-ES"/>
+        </w:rPr>
+      </w:pPr>
+      <w:r>
+        <w:rPr>
+          <w:rFonts w:ascii="Times New Roman" w:eastAsia="Times New Roman" w:hAnsi="Times New Roman" w:cs="Times New Roman"/>
+          <w:sz w:val="24"/>
+          <w:szCs w:val="24"/>
+          <w:highlight w:val="yellow"/>
           <w:lang w:val="es-ES" w:eastAsia="es-ES"/>
         </w:rPr>
         <w:t xml:space="preserve">A </w:t>
@@ -1646,6 +2998,7 @@
           <w:rFonts w:ascii="Times New Roman" w:eastAsia="Times New Roman" w:hAnsi="Times New Roman" w:cs="Times New Roman"/>
           <w:sz w:val="24"/>
           <w:szCs w:val="24"/>
+          <w:highlight w:val="yellow"/>
           <w:lang w:val="es-ES" w:eastAsia="es-ES"/>
         </w:rPr>
         <w:t>name</w:t>
@@ -1663,14 +3016,16 @@
           <w:rFonts w:ascii="Times New Roman" w:eastAsia="Times New Roman" w:hAnsi="Times New Roman" w:cs="Times New Roman"/>
           <w:sz w:val="24"/>
           <w:szCs w:val="24"/>
-          <w:lang w:val="es-ES" w:eastAsia="es-ES"/>
-        </w:rPr>
-      </w:pPr>
-      <w:r>
-        <w:rPr>
-          <w:rFonts w:ascii="Times New Roman" w:eastAsia="Times New Roman" w:hAnsi="Times New Roman" w:cs="Times New Roman"/>
-          <w:sz w:val="24"/>
-          <w:szCs w:val="24"/>
+          <w:highlight w:val="yellow"/>
+          <w:lang w:val="es-ES" w:eastAsia="es-ES"/>
+        </w:rPr>
+      </w:pPr>
+      <w:r>
+        <w:rPr>
+          <w:rFonts w:ascii="Times New Roman" w:eastAsia="Times New Roman" w:hAnsi="Times New Roman" w:cs="Times New Roman"/>
+          <w:sz w:val="24"/>
+          <w:szCs w:val="24"/>
+          <w:highlight w:val="yellow"/>
           <w:lang w:val="es-ES" w:eastAsia="es-ES"/>
         </w:rPr>
         <w:t xml:space="preserve">Date of </w:t>
@@ -1681,6 +3036,7 @@
           <w:rFonts w:ascii="Times New Roman" w:eastAsia="Times New Roman" w:hAnsi="Times New Roman" w:cs="Times New Roman"/>
           <w:sz w:val="24"/>
           <w:szCs w:val="24"/>
+          <w:highlight w:val="yellow"/>
           <w:lang w:val="es-ES" w:eastAsia="es-ES"/>
         </w:rPr>
         <w:t>birth</w:t>
@@ -1698,14 +3054,16 @@
           <w:rFonts w:ascii="Times New Roman" w:eastAsia="Times New Roman" w:hAnsi="Times New Roman" w:cs="Times New Roman"/>
           <w:sz w:val="24"/>
           <w:szCs w:val="24"/>
-          <w:lang w:val="en-US" w:eastAsia="es-ES"/>
-        </w:rPr>
-      </w:pPr>
-      <w:r>
-        <w:rPr>
-          <w:rFonts w:ascii="Times New Roman" w:eastAsia="Times New Roman" w:hAnsi="Times New Roman" w:cs="Times New Roman"/>
-          <w:sz w:val="24"/>
-          <w:szCs w:val="24"/>
+          <w:highlight w:val="yellow"/>
+          <w:lang w:val="en-US" w:eastAsia="es-ES"/>
+        </w:rPr>
+      </w:pPr>
+      <w:r>
+        <w:rPr>
+          <w:rFonts w:ascii="Times New Roman" w:eastAsia="Times New Roman" w:hAnsi="Times New Roman" w:cs="Times New Roman"/>
+          <w:sz w:val="24"/>
+          <w:szCs w:val="24"/>
+          <w:highlight w:val="yellow"/>
           <w:lang w:val="en-US" w:eastAsia="es-ES"/>
         </w:rPr>
         <w:t xml:space="preserve">A </w:t>
@@ -1716,6 +3074,7 @@
           <w:rFonts w:ascii="Courier New" w:eastAsia="Times New Roman" w:hAnsi="Courier New" w:cs="Courier New"/>
           <w:sz w:val="20"/>
           <w:szCs w:val="20"/>
+          <w:highlight w:val="yellow"/>
           <w:lang w:val="en-US" w:eastAsia="es-ES"/>
         </w:rPr>
         <w:t>primaryAddress</w:t>
@@ -1726,6 +3085,7 @@
           <w:rFonts w:ascii="Times New Roman" w:eastAsia="Times New Roman" w:hAnsi="Times New Roman" w:cs="Times New Roman"/>
           <w:sz w:val="24"/>
           <w:szCs w:val="24"/>
+          <w:highlight w:val="yellow"/>
           <w:lang w:val="en-US" w:eastAsia="es-ES"/>
         </w:rPr>
         <w:t xml:space="preserve"> (which should be a separate address class)</w:t>
@@ -1742,6 +3102,7 @@
           <w:rFonts w:ascii="Times New Roman" w:eastAsia="Times New Roman" w:hAnsi="Times New Roman" w:cs="Times New Roman"/>
           <w:sz w:val="24"/>
           <w:szCs w:val="24"/>
+          <w:highlight w:val="yellow"/>
           <w:lang w:val="es-ES" w:eastAsia="es-ES"/>
         </w:rPr>
       </w:pPr>
@@ -1751,6 +3112,7 @@
           <w:rFonts w:ascii="Times New Roman" w:eastAsia="Times New Roman" w:hAnsi="Times New Roman" w:cs="Times New Roman"/>
           <w:sz w:val="24"/>
           <w:szCs w:val="24"/>
+          <w:highlight w:val="yellow"/>
           <w:lang w:val="es-ES" w:eastAsia="es-ES"/>
         </w:rPr>
         <w:t>An</w:t>
@@ -1761,6 +3123,7 @@
           <w:rFonts w:ascii="Times New Roman" w:eastAsia="Times New Roman" w:hAnsi="Times New Roman" w:cs="Times New Roman"/>
           <w:sz w:val="24"/>
           <w:szCs w:val="24"/>
+          <w:highlight w:val="yellow"/>
           <w:lang w:val="es-ES" w:eastAsia="es-ES"/>
         </w:rPr>
         <w:t xml:space="preserve"> </w:t>
@@ -1771,6 +3134,7 @@
           <w:rFonts w:ascii="Times New Roman" w:eastAsia="Times New Roman" w:hAnsi="Times New Roman" w:cs="Times New Roman"/>
           <w:sz w:val="24"/>
           <w:szCs w:val="24"/>
+          <w:highlight w:val="yellow"/>
           <w:lang w:val="es-ES" w:eastAsia="es-ES"/>
         </w:rPr>
         <w:t>optional</w:t>
@@ -1781,6 +3145,7 @@
           <w:rFonts w:ascii="Times New Roman" w:eastAsia="Times New Roman" w:hAnsi="Times New Roman" w:cs="Times New Roman"/>
           <w:sz w:val="24"/>
           <w:szCs w:val="24"/>
+          <w:highlight w:val="yellow"/>
           <w:lang w:val="es-ES" w:eastAsia="es-ES"/>
         </w:rPr>
         <w:t xml:space="preserve"> </w:t>
@@ -1791,6 +3156,7 @@
           <w:rFonts w:ascii="Courier New" w:eastAsia="Times New Roman" w:hAnsi="Courier New" w:cs="Courier New"/>
           <w:sz w:val="20"/>
           <w:szCs w:val="20"/>
+          <w:highlight w:val="yellow"/>
           <w:lang w:val="es-ES" w:eastAsia="es-ES"/>
         </w:rPr>
         <w:t>mailingAddress</w:t>
@@ -2029,6 +3395,428 @@
         </w:rPr>
         <w:t>.</w:t>
       </w:r>
+    </w:p>
+    <w:tbl>
+      <w:tblPr>
+        <w:tblStyle w:val="Tablaconcuadrcula"/>
+        <w:tblW w:w="0" w:type="auto"/>
+        <w:tblLook w:val="04A0" w:firstRow="1" w:lastRow="0" w:firstColumn="1" w:lastColumn="0" w:noHBand="0" w:noVBand="1"/>
+      </w:tblPr>
+      <w:tblGrid>
+        <w:gridCol w:w="2942"/>
+        <w:gridCol w:w="2943"/>
+        <w:gridCol w:w="2943"/>
+      </w:tblGrid>
+      <w:tr>
+        <w:tc>
+          <w:tcPr>
+            <w:tcW w:w="2942" w:type="dxa"/>
+          </w:tcPr>
+          <w:p>
+            <w:pPr>
+              <w:jc w:val="center"/>
+              <w:rPr>
+                <w:rFonts w:ascii="Times New Roman" w:eastAsia="Times New Roman" w:hAnsi="Times New Roman" w:cs="Times New Roman"/>
+                <w:b/>
+                <w:sz w:val="24"/>
+                <w:szCs w:val="24"/>
+                <w:lang w:val="en-US" w:eastAsia="es-ES"/>
+              </w:rPr>
+            </w:pPr>
+            <w:r>
+              <w:rPr>
+                <w:rFonts w:ascii="Times New Roman" w:eastAsia="Times New Roman" w:hAnsi="Times New Roman" w:cs="Times New Roman"/>
+                <w:b/>
+                <w:sz w:val="24"/>
+                <w:szCs w:val="24"/>
+                <w:lang w:val="en-US" w:eastAsia="es-ES"/>
+              </w:rPr>
+              <w:t>Admin</w:t>
+            </w:r>
+          </w:p>
+        </w:tc>
+        <w:tc>
+          <w:tcPr>
+            <w:tcW w:w="2943" w:type="dxa"/>
+          </w:tcPr>
+          <w:p>
+            <w:pPr>
+              <w:jc w:val="center"/>
+              <w:rPr>
+                <w:rFonts w:ascii="Times New Roman" w:eastAsia="Times New Roman" w:hAnsi="Times New Roman" w:cs="Times New Roman"/>
+                <w:b/>
+                <w:sz w:val="24"/>
+                <w:szCs w:val="24"/>
+                <w:lang w:val="en-US" w:eastAsia="es-ES"/>
+              </w:rPr>
+            </w:pPr>
+            <w:proofErr w:type="spellStart"/>
+            <w:r>
+              <w:rPr>
+                <w:rFonts w:ascii="Times New Roman" w:eastAsia="Times New Roman" w:hAnsi="Times New Roman" w:cs="Times New Roman"/>
+                <w:b/>
+                <w:sz w:val="24"/>
+                <w:szCs w:val="24"/>
+                <w:lang w:val="en-US" w:eastAsia="es-ES"/>
+              </w:rPr>
+              <w:t>AccountHolder</w:t>
+            </w:r>
+            <w:proofErr w:type="spellEnd"/>
+          </w:p>
+        </w:tc>
+        <w:tc>
+          <w:tcPr>
+            <w:tcW w:w="2943" w:type="dxa"/>
+          </w:tcPr>
+          <w:p>
+            <w:pPr>
+              <w:jc w:val="center"/>
+              <w:rPr>
+                <w:rFonts w:ascii="Times New Roman" w:eastAsia="Times New Roman" w:hAnsi="Times New Roman" w:cs="Times New Roman"/>
+                <w:b/>
+                <w:sz w:val="24"/>
+                <w:szCs w:val="24"/>
+                <w:lang w:val="en-US" w:eastAsia="es-ES"/>
+              </w:rPr>
+            </w:pPr>
+            <w:proofErr w:type="spellStart"/>
+            <w:r>
+              <w:rPr>
+                <w:rFonts w:ascii="Times New Roman" w:eastAsia="Times New Roman" w:hAnsi="Times New Roman" w:cs="Times New Roman"/>
+                <w:b/>
+                <w:sz w:val="24"/>
+                <w:szCs w:val="24"/>
+                <w:lang w:val="en-US" w:eastAsia="es-ES"/>
+              </w:rPr>
+              <w:t>ThirdParty</w:t>
+            </w:r>
+            <w:proofErr w:type="spellEnd"/>
+          </w:p>
+        </w:tc>
+      </w:tr>
+      <w:tr>
+        <w:tc>
+          <w:tcPr>
+            <w:tcW w:w="2942" w:type="dxa"/>
+          </w:tcPr>
+          <w:p>
+            <w:pPr>
+              <w:rPr>
+                <w:rFonts w:ascii="Times New Roman" w:eastAsia="Times New Roman" w:hAnsi="Times New Roman" w:cs="Times New Roman"/>
+                <w:sz w:val="24"/>
+                <w:szCs w:val="24"/>
+                <w:lang w:val="en-US" w:eastAsia="es-ES"/>
+              </w:rPr>
+            </w:pPr>
+            <w:r>
+              <w:rPr>
+                <w:rFonts w:ascii="Times New Roman" w:eastAsia="Times New Roman" w:hAnsi="Times New Roman" w:cs="Times New Roman"/>
+                <w:sz w:val="24"/>
+                <w:szCs w:val="24"/>
+                <w:highlight w:val="yellow"/>
+                <w:lang w:val="en-US" w:eastAsia="es-ES"/>
+              </w:rPr>
+              <w:t>name</w:t>
+            </w:r>
+          </w:p>
+        </w:tc>
+        <w:tc>
+          <w:tcPr>
+            <w:tcW w:w="2943" w:type="dxa"/>
+          </w:tcPr>
+          <w:p>
+            <w:pPr>
+              <w:rPr>
+                <w:rFonts w:ascii="Times New Roman" w:eastAsia="Times New Roman" w:hAnsi="Times New Roman" w:cs="Times New Roman"/>
+                <w:sz w:val="24"/>
+                <w:szCs w:val="24"/>
+                <w:lang w:val="en-US" w:eastAsia="es-ES"/>
+              </w:rPr>
+            </w:pPr>
+            <w:r>
+              <w:rPr>
+                <w:rFonts w:ascii="Times New Roman" w:eastAsia="Times New Roman" w:hAnsi="Times New Roman" w:cs="Times New Roman"/>
+                <w:sz w:val="24"/>
+                <w:szCs w:val="24"/>
+                <w:highlight w:val="yellow"/>
+                <w:lang w:val="en-US" w:eastAsia="es-ES"/>
+              </w:rPr>
+              <w:t>name</w:t>
+            </w:r>
+          </w:p>
+        </w:tc>
+        <w:tc>
+          <w:tcPr>
+            <w:tcW w:w="2943" w:type="dxa"/>
+          </w:tcPr>
+          <w:p>
+            <w:pPr>
+              <w:rPr>
+                <w:rFonts w:ascii="Times New Roman" w:eastAsia="Times New Roman" w:hAnsi="Times New Roman" w:cs="Times New Roman"/>
+                <w:sz w:val="24"/>
+                <w:szCs w:val="24"/>
+                <w:lang w:val="en-US" w:eastAsia="es-ES"/>
+              </w:rPr>
+            </w:pPr>
+            <w:r>
+              <w:rPr>
+                <w:rFonts w:ascii="Times New Roman" w:eastAsia="Times New Roman" w:hAnsi="Times New Roman" w:cs="Times New Roman"/>
+                <w:sz w:val="24"/>
+                <w:szCs w:val="24"/>
+                <w:highlight w:val="yellow"/>
+                <w:lang w:val="en-US" w:eastAsia="es-ES"/>
+              </w:rPr>
+              <w:t>name</w:t>
+            </w:r>
+          </w:p>
+        </w:tc>
+      </w:tr>
+      <w:tr>
+        <w:tc>
+          <w:tcPr>
+            <w:tcW w:w="2942" w:type="dxa"/>
+          </w:tcPr>
+          <w:p>
+            <w:pPr>
+              <w:rPr>
+                <w:rFonts w:ascii="Times New Roman" w:eastAsia="Times New Roman" w:hAnsi="Times New Roman" w:cs="Times New Roman"/>
+                <w:sz w:val="24"/>
+                <w:szCs w:val="24"/>
+                <w:lang w:val="en-US" w:eastAsia="es-ES"/>
+              </w:rPr>
+            </w:pPr>
+          </w:p>
+        </w:tc>
+        <w:tc>
+          <w:tcPr>
+            <w:tcW w:w="2943" w:type="dxa"/>
+          </w:tcPr>
+          <w:p>
+            <w:pPr>
+              <w:rPr>
+                <w:rFonts w:ascii="Times New Roman" w:eastAsia="Times New Roman" w:hAnsi="Times New Roman" w:cs="Times New Roman"/>
+                <w:sz w:val="24"/>
+                <w:szCs w:val="24"/>
+                <w:highlight w:val="yellow"/>
+                <w:lang w:val="en-US" w:eastAsia="es-ES"/>
+              </w:rPr>
+            </w:pPr>
+            <w:r>
+              <w:rPr>
+                <w:rFonts w:ascii="Times New Roman" w:eastAsia="Times New Roman" w:hAnsi="Times New Roman" w:cs="Times New Roman"/>
+                <w:sz w:val="24"/>
+                <w:szCs w:val="24"/>
+                <w:highlight w:val="yellow"/>
+                <w:lang w:val="en-US" w:eastAsia="es-ES"/>
+              </w:rPr>
+              <w:t>Date of birth</w:t>
+            </w:r>
+          </w:p>
+        </w:tc>
+        <w:tc>
+          <w:tcPr>
+            <w:tcW w:w="2943" w:type="dxa"/>
+          </w:tcPr>
+          <w:p>
+            <w:pPr>
+              <w:rPr>
+                <w:rFonts w:ascii="Times New Roman" w:eastAsia="Times New Roman" w:hAnsi="Times New Roman" w:cs="Times New Roman"/>
+                <w:sz w:val="24"/>
+                <w:szCs w:val="24"/>
+                <w:lang w:val="en-US" w:eastAsia="es-ES"/>
+              </w:rPr>
+            </w:pPr>
+          </w:p>
+        </w:tc>
+      </w:tr>
+      <w:tr>
+        <w:tc>
+          <w:tcPr>
+            <w:tcW w:w="2942" w:type="dxa"/>
+          </w:tcPr>
+          <w:p>
+            <w:pPr>
+              <w:rPr>
+                <w:rFonts w:ascii="Times New Roman" w:eastAsia="Times New Roman" w:hAnsi="Times New Roman" w:cs="Times New Roman"/>
+                <w:sz w:val="24"/>
+                <w:szCs w:val="24"/>
+                <w:lang w:val="en-US" w:eastAsia="es-ES"/>
+              </w:rPr>
+            </w:pPr>
+          </w:p>
+        </w:tc>
+        <w:tc>
+          <w:tcPr>
+            <w:tcW w:w="2943" w:type="dxa"/>
+          </w:tcPr>
+          <w:p>
+            <w:pPr>
+              <w:rPr>
+                <w:rFonts w:ascii="Times New Roman" w:eastAsia="Times New Roman" w:hAnsi="Times New Roman" w:cs="Times New Roman"/>
+                <w:sz w:val="24"/>
+                <w:szCs w:val="24"/>
+                <w:highlight w:val="yellow"/>
+                <w:lang w:val="en-US" w:eastAsia="es-ES"/>
+              </w:rPr>
+            </w:pPr>
+            <w:proofErr w:type="spellStart"/>
+            <w:r>
+              <w:rPr>
+                <w:rFonts w:ascii="Times New Roman" w:eastAsia="Times New Roman" w:hAnsi="Times New Roman" w:cs="Times New Roman"/>
+                <w:sz w:val="24"/>
+                <w:szCs w:val="24"/>
+                <w:highlight w:val="yellow"/>
+                <w:lang w:val="en-US" w:eastAsia="es-ES"/>
+              </w:rPr>
+              <w:t>primaryAddress</w:t>
+            </w:r>
+            <w:proofErr w:type="spellEnd"/>
+          </w:p>
+        </w:tc>
+        <w:tc>
+          <w:tcPr>
+            <w:tcW w:w="2943" w:type="dxa"/>
+          </w:tcPr>
+          <w:p>
+            <w:pPr>
+              <w:rPr>
+                <w:rFonts w:ascii="Times New Roman" w:eastAsia="Times New Roman" w:hAnsi="Times New Roman" w:cs="Times New Roman"/>
+                <w:sz w:val="24"/>
+                <w:szCs w:val="24"/>
+                <w:lang w:val="en-US" w:eastAsia="es-ES"/>
+              </w:rPr>
+            </w:pPr>
+          </w:p>
+        </w:tc>
+      </w:tr>
+      <w:tr>
+        <w:tc>
+          <w:tcPr>
+            <w:tcW w:w="2942" w:type="dxa"/>
+          </w:tcPr>
+          <w:p>
+            <w:pPr>
+              <w:rPr>
+                <w:rFonts w:ascii="Times New Roman" w:eastAsia="Times New Roman" w:hAnsi="Times New Roman" w:cs="Times New Roman"/>
+                <w:sz w:val="24"/>
+                <w:szCs w:val="24"/>
+                <w:lang w:val="en-US" w:eastAsia="es-ES"/>
+              </w:rPr>
+            </w:pPr>
+          </w:p>
+        </w:tc>
+        <w:tc>
+          <w:tcPr>
+            <w:tcW w:w="2943" w:type="dxa"/>
+          </w:tcPr>
+          <w:p>
+            <w:pPr>
+              <w:rPr>
+                <w:rFonts w:ascii="Times New Roman" w:eastAsia="Times New Roman" w:hAnsi="Times New Roman" w:cs="Times New Roman"/>
+                <w:sz w:val="24"/>
+                <w:szCs w:val="24"/>
+                <w:highlight w:val="yellow"/>
+                <w:lang w:val="en-US" w:eastAsia="es-ES"/>
+              </w:rPr>
+            </w:pPr>
+            <w:proofErr w:type="spellStart"/>
+            <w:r>
+              <w:rPr>
+                <w:rFonts w:ascii="Times New Roman" w:eastAsia="Times New Roman" w:hAnsi="Times New Roman" w:cs="Times New Roman"/>
+                <w:sz w:val="24"/>
+                <w:szCs w:val="24"/>
+                <w:highlight w:val="yellow"/>
+                <w:lang w:val="en-US" w:eastAsia="es-ES"/>
+              </w:rPr>
+              <w:t>mailingAddress</w:t>
+            </w:r>
+            <w:proofErr w:type="spellEnd"/>
+          </w:p>
+        </w:tc>
+        <w:tc>
+          <w:tcPr>
+            <w:tcW w:w="2943" w:type="dxa"/>
+          </w:tcPr>
+          <w:p>
+            <w:pPr>
+              <w:rPr>
+                <w:rFonts w:ascii="Times New Roman" w:eastAsia="Times New Roman" w:hAnsi="Times New Roman" w:cs="Times New Roman"/>
+                <w:sz w:val="24"/>
+                <w:szCs w:val="24"/>
+                <w:lang w:val="en-US" w:eastAsia="es-ES"/>
+              </w:rPr>
+            </w:pPr>
+          </w:p>
+        </w:tc>
+      </w:tr>
+      <w:tr>
+        <w:tc>
+          <w:tcPr>
+            <w:tcW w:w="2942" w:type="dxa"/>
+          </w:tcPr>
+          <w:p>
+            <w:pPr>
+              <w:rPr>
+                <w:rFonts w:ascii="Times New Roman" w:eastAsia="Times New Roman" w:hAnsi="Times New Roman" w:cs="Times New Roman"/>
+                <w:sz w:val="24"/>
+                <w:szCs w:val="24"/>
+                <w:lang w:val="en-US" w:eastAsia="es-ES"/>
+              </w:rPr>
+            </w:pPr>
+          </w:p>
+        </w:tc>
+        <w:tc>
+          <w:tcPr>
+            <w:tcW w:w="2943" w:type="dxa"/>
+          </w:tcPr>
+          <w:p>
+            <w:pPr>
+              <w:rPr>
+                <w:rFonts w:ascii="Times New Roman" w:eastAsia="Times New Roman" w:hAnsi="Times New Roman" w:cs="Times New Roman"/>
+                <w:sz w:val="24"/>
+                <w:szCs w:val="24"/>
+                <w:lang w:val="en-US" w:eastAsia="es-ES"/>
+              </w:rPr>
+            </w:pPr>
+          </w:p>
+        </w:tc>
+        <w:tc>
+          <w:tcPr>
+            <w:tcW w:w="2943" w:type="dxa"/>
+          </w:tcPr>
+          <w:p>
+            <w:pPr>
+              <w:rPr>
+                <w:rFonts w:ascii="Times New Roman" w:eastAsia="Times New Roman" w:hAnsi="Times New Roman" w:cs="Times New Roman"/>
+                <w:sz w:val="24"/>
+                <w:szCs w:val="24"/>
+                <w:lang w:val="en-US" w:eastAsia="es-ES"/>
+              </w:rPr>
+            </w:pPr>
+            <w:r>
+              <w:rPr>
+                <w:rFonts w:ascii="Times New Roman" w:eastAsia="Times New Roman" w:hAnsi="Times New Roman" w:cs="Times New Roman"/>
+                <w:sz w:val="24"/>
+                <w:szCs w:val="24"/>
+                <w:highlight w:val="yellow"/>
+                <w:lang w:val="en-US" w:eastAsia="es-ES"/>
+              </w:rPr>
+              <w:t>Hashed key</w:t>
+            </w:r>
+          </w:p>
+        </w:tc>
+      </w:tr>
+    </w:tbl>
+    <w:p>
+      <w:pPr>
+        <w:spacing w:after="0" w:line="240" w:lineRule="auto"/>
+        <w:rPr>
+          <w:rFonts w:ascii="Times New Roman" w:eastAsia="Times New Roman" w:hAnsi="Times New Roman" w:cs="Times New Roman"/>
+          <w:sz w:val="24"/>
+          <w:szCs w:val="24"/>
+          <w:lang w:val="en-US" w:eastAsia="es-ES"/>
+        </w:rPr>
+      </w:pPr>
     </w:p>
     <w:p>
       <w:pPr>
@@ -2055,14 +3843,31 @@
           <w:lang w:val="en-US" w:eastAsia="es-ES"/>
         </w:rPr>
       </w:pPr>
-      <w:r>
-        <w:rPr>
-          <w:rFonts w:ascii="Times New Roman" w:eastAsia="Times New Roman" w:hAnsi="Times New Roman" w:cs="Times New Roman"/>
-          <w:sz w:val="24"/>
-          <w:szCs w:val="24"/>
-          <w:lang w:val="en-US" w:eastAsia="es-ES"/>
-        </w:rPr>
-        <w:t xml:space="preserve">Admins can create new accounts. When creating a new account they can create Checking, Savings, or </w:t>
+      <w:commentRangeStart w:id="1"/>
+      <w:r>
+        <w:rPr>
+          <w:rFonts w:ascii="Times New Roman" w:eastAsia="Times New Roman" w:hAnsi="Times New Roman" w:cs="Times New Roman"/>
+          <w:sz w:val="24"/>
+          <w:szCs w:val="24"/>
+          <w:lang w:val="en-US" w:eastAsia="es-ES"/>
+        </w:rPr>
+        <w:t>Admins can create new accounts</w:t>
+      </w:r>
+      <w:commentRangeEnd w:id="1"/>
+      <w:r>
+        <w:rPr>
+          <w:rStyle w:val="Refdecomentario"/>
+        </w:rPr>
+        <w:commentReference w:id="1"/>
+      </w:r>
+      <w:r>
+        <w:rPr>
+          <w:rFonts w:ascii="Times New Roman" w:eastAsia="Times New Roman" w:hAnsi="Times New Roman" w:cs="Times New Roman"/>
+          <w:sz w:val="24"/>
+          <w:szCs w:val="24"/>
+          <w:lang w:val="en-US" w:eastAsia="es-ES"/>
+        </w:rPr>
+        <w:t xml:space="preserve">. When creating a new account they can create Checking, Savings, or </w:t>
       </w:r>
       <w:proofErr w:type="spellStart"/>
       <w:r>
@@ -2116,6 +3921,7 @@
           <w:szCs w:val="24"/>
           <w:lang w:val="es-ES" w:eastAsia="es-ES"/>
         </w:rPr>
+        <w:lastRenderedPageBreak/>
         <w:t>Savings</w:t>
       </w:r>
       <w:proofErr w:type="spellEnd"/>
@@ -2142,14 +3948,16 @@
           <w:rFonts w:ascii="Times New Roman" w:eastAsia="Times New Roman" w:hAnsi="Times New Roman" w:cs="Times New Roman"/>
           <w:sz w:val="24"/>
           <w:szCs w:val="24"/>
-          <w:lang w:val="en-US" w:eastAsia="es-ES"/>
-        </w:rPr>
-      </w:pPr>
-      <w:r>
-        <w:rPr>
-          <w:rFonts w:ascii="Times New Roman" w:eastAsia="Times New Roman" w:hAnsi="Times New Roman" w:cs="Times New Roman"/>
-          <w:sz w:val="24"/>
-          <w:szCs w:val="24"/>
+          <w:highlight w:val="yellow"/>
+          <w:lang w:val="en-US" w:eastAsia="es-ES"/>
+        </w:rPr>
+      </w:pPr>
+      <w:r>
+        <w:rPr>
+          <w:rFonts w:ascii="Times New Roman" w:eastAsia="Times New Roman" w:hAnsi="Times New Roman" w:cs="Times New Roman"/>
+          <w:sz w:val="24"/>
+          <w:szCs w:val="24"/>
+          <w:highlight w:val="yellow"/>
           <w:lang w:val="en-US" w:eastAsia="es-ES"/>
         </w:rPr>
         <w:t>Savings accounts have a default interest rate of 0.0025</w:t>
@@ -2166,14 +3974,16 @@
           <w:rFonts w:ascii="Times New Roman" w:eastAsia="Times New Roman" w:hAnsi="Times New Roman" w:cs="Times New Roman"/>
           <w:sz w:val="24"/>
           <w:szCs w:val="24"/>
-          <w:lang w:val="en-US" w:eastAsia="es-ES"/>
-        </w:rPr>
-      </w:pPr>
-      <w:r>
-        <w:rPr>
-          <w:rFonts w:ascii="Times New Roman" w:eastAsia="Times New Roman" w:hAnsi="Times New Roman" w:cs="Times New Roman"/>
-          <w:sz w:val="24"/>
-          <w:szCs w:val="24"/>
+          <w:highlight w:val="yellow"/>
+          <w:lang w:val="en-US" w:eastAsia="es-ES"/>
+        </w:rPr>
+      </w:pPr>
+      <w:r>
+        <w:rPr>
+          <w:rFonts w:ascii="Times New Roman" w:eastAsia="Times New Roman" w:hAnsi="Times New Roman" w:cs="Times New Roman"/>
+          <w:sz w:val="24"/>
+          <w:szCs w:val="24"/>
+          <w:highlight w:val="yellow"/>
           <w:lang w:val="en-US" w:eastAsia="es-ES"/>
         </w:rPr>
         <w:t>Savings accounts may be instantiated with an interest rate other than the default, with a maximum interest rate of 0.5</w:t>
@@ -2190,14 +4000,16 @@
           <w:rFonts w:ascii="Times New Roman" w:eastAsia="Times New Roman" w:hAnsi="Times New Roman" w:cs="Times New Roman"/>
           <w:sz w:val="24"/>
           <w:szCs w:val="24"/>
-          <w:lang w:val="en-US" w:eastAsia="es-ES"/>
-        </w:rPr>
-      </w:pPr>
-      <w:r>
-        <w:rPr>
-          <w:rFonts w:ascii="Times New Roman" w:eastAsia="Times New Roman" w:hAnsi="Times New Roman" w:cs="Times New Roman"/>
-          <w:sz w:val="24"/>
-          <w:szCs w:val="24"/>
+          <w:highlight w:val="yellow"/>
+          <w:lang w:val="en-US" w:eastAsia="es-ES"/>
+        </w:rPr>
+      </w:pPr>
+      <w:r>
+        <w:rPr>
+          <w:rFonts w:ascii="Times New Roman" w:eastAsia="Times New Roman" w:hAnsi="Times New Roman" w:cs="Times New Roman"/>
+          <w:sz w:val="24"/>
+          <w:szCs w:val="24"/>
+          <w:highlight w:val="yellow"/>
           <w:lang w:val="en-US" w:eastAsia="es-ES"/>
         </w:rPr>
         <w:t xml:space="preserve">Savings accounts should have a default </w:t>
@@ -2208,6 +4020,7 @@
           <w:rFonts w:ascii="Courier New" w:eastAsia="Times New Roman" w:hAnsi="Courier New" w:cs="Courier New"/>
           <w:sz w:val="20"/>
           <w:szCs w:val="20"/>
+          <w:highlight w:val="yellow"/>
           <w:lang w:val="en-US" w:eastAsia="es-ES"/>
         </w:rPr>
         <w:t>minimumBalance</w:t>
@@ -2218,6 +4031,7 @@
           <w:rFonts w:ascii="Times New Roman" w:eastAsia="Times New Roman" w:hAnsi="Times New Roman" w:cs="Times New Roman"/>
           <w:sz w:val="24"/>
           <w:szCs w:val="24"/>
+          <w:highlight w:val="yellow"/>
           <w:lang w:val="en-US" w:eastAsia="es-ES"/>
         </w:rPr>
         <w:t xml:space="preserve"> of 1000</w:t>
@@ -2234,14 +4048,16 @@
           <w:rFonts w:ascii="Times New Roman" w:eastAsia="Times New Roman" w:hAnsi="Times New Roman" w:cs="Times New Roman"/>
           <w:sz w:val="24"/>
           <w:szCs w:val="24"/>
-          <w:lang w:val="en-US" w:eastAsia="es-ES"/>
-        </w:rPr>
-      </w:pPr>
-      <w:r>
-        <w:rPr>
-          <w:rFonts w:ascii="Times New Roman" w:eastAsia="Times New Roman" w:hAnsi="Times New Roman" w:cs="Times New Roman"/>
-          <w:sz w:val="24"/>
-          <w:szCs w:val="24"/>
+          <w:highlight w:val="yellow"/>
+          <w:lang w:val="en-US" w:eastAsia="es-ES"/>
+        </w:rPr>
+      </w:pPr>
+      <w:r>
+        <w:rPr>
+          <w:rFonts w:ascii="Times New Roman" w:eastAsia="Times New Roman" w:hAnsi="Times New Roman" w:cs="Times New Roman"/>
+          <w:sz w:val="24"/>
+          <w:szCs w:val="24"/>
+          <w:highlight w:val="yellow"/>
           <w:lang w:val="en-US" w:eastAsia="es-ES"/>
         </w:rPr>
         <w:t>Savings accounts may be instantiated with a minimum balance of less than 1000 but no lower than 100</w:t>
@@ -2304,6 +4120,7 @@
           <w:rFonts w:ascii="Times New Roman" w:eastAsia="Times New Roman" w:hAnsi="Times New Roman" w:cs="Times New Roman"/>
           <w:sz w:val="24"/>
           <w:szCs w:val="24"/>
+          <w:highlight w:val="yellow"/>
           <w:lang w:val="en-US" w:eastAsia="es-ES"/>
         </w:rPr>
       </w:pPr>
@@ -2313,6 +4130,7 @@
           <w:rFonts w:ascii="Times New Roman" w:eastAsia="Times New Roman" w:hAnsi="Times New Roman" w:cs="Times New Roman"/>
           <w:sz w:val="24"/>
           <w:szCs w:val="24"/>
+          <w:highlight w:val="yellow"/>
           <w:lang w:val="en-US" w:eastAsia="es-ES"/>
         </w:rPr>
         <w:t>CreditCard</w:t>
@@ -2323,6 +4141,7 @@
           <w:rFonts w:ascii="Times New Roman" w:eastAsia="Times New Roman" w:hAnsi="Times New Roman" w:cs="Times New Roman"/>
           <w:sz w:val="24"/>
           <w:szCs w:val="24"/>
+          <w:highlight w:val="yellow"/>
           <w:lang w:val="en-US" w:eastAsia="es-ES"/>
         </w:rPr>
         <w:t xml:space="preserve"> accounts have a default </w:t>
@@ -2333,6 +4152,7 @@
           <w:rFonts w:ascii="Times New Roman" w:eastAsia="Times New Roman" w:hAnsi="Times New Roman" w:cs="Times New Roman"/>
           <w:sz w:val="24"/>
           <w:szCs w:val="24"/>
+          <w:highlight w:val="yellow"/>
           <w:lang w:val="en-US" w:eastAsia="es-ES"/>
         </w:rPr>
         <w:t>creditLimit</w:t>
@@ -2343,6 +4163,7 @@
           <w:rFonts w:ascii="Times New Roman" w:eastAsia="Times New Roman" w:hAnsi="Times New Roman" w:cs="Times New Roman"/>
           <w:sz w:val="24"/>
           <w:szCs w:val="24"/>
+          <w:highlight w:val="yellow"/>
           <w:lang w:val="en-US" w:eastAsia="es-ES"/>
         </w:rPr>
         <w:t xml:space="preserve"> of 100</w:t>
@@ -2359,6 +4180,7 @@
           <w:rFonts w:ascii="Times New Roman" w:eastAsia="Times New Roman" w:hAnsi="Times New Roman" w:cs="Times New Roman"/>
           <w:sz w:val="24"/>
           <w:szCs w:val="24"/>
+          <w:highlight w:val="yellow"/>
           <w:lang w:val="en-US" w:eastAsia="es-ES"/>
         </w:rPr>
       </w:pPr>
@@ -2368,6 +4190,7 @@
           <w:rFonts w:ascii="Times New Roman" w:eastAsia="Times New Roman" w:hAnsi="Times New Roman" w:cs="Times New Roman"/>
           <w:sz w:val="24"/>
           <w:szCs w:val="24"/>
+          <w:highlight w:val="yellow"/>
           <w:lang w:val="en-US" w:eastAsia="es-ES"/>
         </w:rPr>
         <w:t>CreditCards</w:t>
@@ -2378,6 +4201,7 @@
           <w:rFonts w:ascii="Times New Roman" w:eastAsia="Times New Roman" w:hAnsi="Times New Roman" w:cs="Times New Roman"/>
           <w:sz w:val="24"/>
           <w:szCs w:val="24"/>
+          <w:highlight w:val="yellow"/>
           <w:lang w:val="en-US" w:eastAsia="es-ES"/>
         </w:rPr>
         <w:t xml:space="preserve"> may be instantiated with a </w:t>
@@ -2388,6 +4212,7 @@
           <w:rFonts w:ascii="Times New Roman" w:eastAsia="Times New Roman" w:hAnsi="Times New Roman" w:cs="Times New Roman"/>
           <w:sz w:val="24"/>
           <w:szCs w:val="24"/>
+          <w:highlight w:val="yellow"/>
           <w:lang w:val="en-US" w:eastAsia="es-ES"/>
         </w:rPr>
         <w:t>creditLimit</w:t>
@@ -2398,6 +4223,7 @@
           <w:rFonts w:ascii="Times New Roman" w:eastAsia="Times New Roman" w:hAnsi="Times New Roman" w:cs="Times New Roman"/>
           <w:sz w:val="24"/>
           <w:szCs w:val="24"/>
+          <w:highlight w:val="yellow"/>
           <w:lang w:val="en-US" w:eastAsia="es-ES"/>
         </w:rPr>
         <w:t xml:space="preserve"> higher than 100 but not higher than 100000</w:t>
@@ -2414,6 +4240,7 @@
           <w:rFonts w:ascii="Times New Roman" w:eastAsia="Times New Roman" w:hAnsi="Times New Roman" w:cs="Times New Roman"/>
           <w:sz w:val="24"/>
           <w:szCs w:val="24"/>
+          <w:highlight w:val="yellow"/>
           <w:lang w:val="en-US" w:eastAsia="es-ES"/>
         </w:rPr>
       </w:pPr>
@@ -2423,6 +4250,7 @@
           <w:rFonts w:ascii="Times New Roman" w:eastAsia="Times New Roman" w:hAnsi="Times New Roman" w:cs="Times New Roman"/>
           <w:sz w:val="24"/>
           <w:szCs w:val="24"/>
+          <w:highlight w:val="yellow"/>
           <w:lang w:val="en-US" w:eastAsia="es-ES"/>
         </w:rPr>
         <w:t>CreditCards</w:t>
@@ -2433,6 +4261,7 @@
           <w:rFonts w:ascii="Times New Roman" w:eastAsia="Times New Roman" w:hAnsi="Times New Roman" w:cs="Times New Roman"/>
           <w:sz w:val="24"/>
           <w:szCs w:val="24"/>
+          <w:highlight w:val="yellow"/>
           <w:lang w:val="en-US" w:eastAsia="es-ES"/>
         </w:rPr>
         <w:t xml:space="preserve"> have a default </w:t>
@@ -2443,6 +4272,7 @@
           <w:rFonts w:ascii="Courier New" w:eastAsia="Times New Roman" w:hAnsi="Courier New" w:cs="Courier New"/>
           <w:sz w:val="20"/>
           <w:szCs w:val="20"/>
+          <w:highlight w:val="yellow"/>
           <w:lang w:val="en-US" w:eastAsia="es-ES"/>
         </w:rPr>
         <w:t>interestRate</w:t>
@@ -2453,6 +4283,7 @@
           <w:rFonts w:ascii="Times New Roman" w:eastAsia="Times New Roman" w:hAnsi="Times New Roman" w:cs="Times New Roman"/>
           <w:sz w:val="24"/>
           <w:szCs w:val="24"/>
+          <w:highlight w:val="yellow"/>
           <w:lang w:val="en-US" w:eastAsia="es-ES"/>
         </w:rPr>
         <w:t xml:space="preserve"> of 0.2</w:t>
@@ -2469,6 +4300,7 @@
           <w:rFonts w:ascii="Times New Roman" w:eastAsia="Times New Roman" w:hAnsi="Times New Roman" w:cs="Times New Roman"/>
           <w:sz w:val="24"/>
           <w:szCs w:val="24"/>
+          <w:highlight w:val="yellow"/>
           <w:lang w:val="en-US" w:eastAsia="es-ES"/>
         </w:rPr>
       </w:pPr>
@@ -2478,6 +4310,7 @@
           <w:rFonts w:ascii="Times New Roman" w:eastAsia="Times New Roman" w:hAnsi="Times New Roman" w:cs="Times New Roman"/>
           <w:sz w:val="24"/>
           <w:szCs w:val="24"/>
+          <w:highlight w:val="yellow"/>
           <w:lang w:val="en-US" w:eastAsia="es-ES"/>
         </w:rPr>
         <w:t>CreditCards</w:t>
@@ -2488,6 +4321,7 @@
           <w:rFonts w:ascii="Times New Roman" w:eastAsia="Times New Roman" w:hAnsi="Times New Roman" w:cs="Times New Roman"/>
           <w:sz w:val="24"/>
           <w:szCs w:val="24"/>
+          <w:highlight w:val="yellow"/>
           <w:lang w:val="en-US" w:eastAsia="es-ES"/>
         </w:rPr>
         <w:t xml:space="preserve"> may be instantiated with an </w:t>
@@ -2498,6 +4332,7 @@
           <w:rFonts w:ascii="Times New Roman" w:eastAsia="Times New Roman" w:hAnsi="Times New Roman" w:cs="Times New Roman"/>
           <w:sz w:val="24"/>
           <w:szCs w:val="24"/>
+          <w:highlight w:val="yellow"/>
           <w:lang w:val="en-US" w:eastAsia="es-ES"/>
         </w:rPr>
         <w:t>interestRate</w:t>
@@ -2508,6 +4343,7 @@
           <w:rFonts w:ascii="Times New Roman" w:eastAsia="Times New Roman" w:hAnsi="Times New Roman" w:cs="Times New Roman"/>
           <w:sz w:val="24"/>
           <w:szCs w:val="24"/>
+          <w:highlight w:val="yellow"/>
           <w:lang w:val="en-US" w:eastAsia="es-ES"/>
         </w:rPr>
         <w:t xml:space="preserve"> less than 0.2 but not lower than 0.1</w:t>
@@ -2573,6 +4409,7 @@
           <w:lang w:val="en-US" w:eastAsia="es-ES"/>
         </w:rPr>
       </w:pPr>
+      <w:commentRangeStart w:id="2"/>
       <w:r>
         <w:rPr>
           <w:rFonts w:ascii="Times New Roman" w:eastAsia="Times New Roman" w:hAnsi="Times New Roman" w:cs="Times New Roman"/>
@@ -2641,6 +4478,13 @@
           <w:lang w:val="en-US" w:eastAsia="es-ES"/>
         </w:rPr>
         <w:t xml:space="preserve"> otherwise a regular Checking Account should be created.</w:t>
+      </w:r>
+      <w:commentRangeEnd w:id="2"/>
+      <w:r>
+        <w:rPr>
+          <w:rStyle w:val="Refdecomentario"/>
+        </w:rPr>
+        <w:commentReference w:id="2"/>
       </w:r>
     </w:p>
     <w:p>
@@ -2657,6 +4501,7 @@
           <w:lang w:val="en-US" w:eastAsia="es-ES"/>
         </w:rPr>
       </w:pPr>
+      <w:commentRangeStart w:id="3"/>
       <w:r>
         <w:rPr>
           <w:rFonts w:ascii="Times New Roman" w:eastAsia="Times New Roman" w:hAnsi="Times New Roman" w:cs="Times New Roman"/>
@@ -2684,7 +4529,24 @@
           <w:szCs w:val="24"/>
           <w:lang w:val="en-US" w:eastAsia="es-ES"/>
         </w:rPr>
-        <w:t xml:space="preserve"> of 250 and a </w:t>
+        <w:t xml:space="preserve"> of 250 </w:t>
+      </w:r>
+      <w:commentRangeEnd w:id="3"/>
+      <w:r>
+        <w:rPr>
+          <w:rStyle w:val="Refdecomentario"/>
+        </w:rPr>
+        <w:commentReference w:id="3"/>
+      </w:r>
+      <w:commentRangeStart w:id="4"/>
+      <w:r>
+        <w:rPr>
+          <w:rFonts w:ascii="Times New Roman" w:eastAsia="Times New Roman" w:hAnsi="Times New Roman" w:cs="Times New Roman"/>
+          <w:sz w:val="24"/>
+          <w:szCs w:val="24"/>
+          <w:lang w:val="en-US" w:eastAsia="es-ES"/>
+        </w:rPr>
+        <w:t xml:space="preserve">and a </w:t>
       </w:r>
       <w:proofErr w:type="spellStart"/>
       <w:r>
@@ -2705,6 +4567,13 @@
           <w:lang w:val="en-US" w:eastAsia="es-ES"/>
         </w:rPr>
         <w:t xml:space="preserve"> of 12</w:t>
+      </w:r>
+      <w:commentRangeEnd w:id="4"/>
+      <w:r>
+        <w:rPr>
+          <w:rStyle w:val="Refdecomentario"/>
+        </w:rPr>
+        <w:commentReference w:id="4"/>
       </w:r>
     </w:p>
     <w:p>
@@ -2809,6 +4678,7 @@
           <w:szCs w:val="24"/>
           <w:lang w:val="en-US" w:eastAsia="es-ES"/>
         </w:rPr>
+        <w:lastRenderedPageBreak/>
         <w:t xml:space="preserve">The </w:t>
       </w:r>
       <w:proofErr w:type="spellStart"/>
@@ -3236,14 +5106,51 @@
           <w:lang w:val="en-US" w:eastAsia="es-ES"/>
         </w:rPr>
       </w:pPr>
-      <w:r>
-        <w:rPr>
-          <w:rFonts w:ascii="Times New Roman" w:eastAsia="Times New Roman" w:hAnsi="Times New Roman" w:cs="Times New Roman"/>
-          <w:sz w:val="24"/>
-          <w:szCs w:val="24"/>
-          <w:lang w:val="en-US" w:eastAsia="es-ES"/>
-        </w:rPr>
-        <w:t>Admins should be able to access the balance for any account and to modify it.</w:t>
+      <w:commentRangeStart w:id="5"/>
+      <w:r>
+        <w:rPr>
+          <w:rFonts w:ascii="Times New Roman" w:eastAsia="Times New Roman" w:hAnsi="Times New Roman" w:cs="Times New Roman"/>
+          <w:sz w:val="24"/>
+          <w:szCs w:val="24"/>
+          <w:lang w:val="en-US" w:eastAsia="es-ES"/>
+        </w:rPr>
+        <w:t xml:space="preserve">Admins should be able to access the </w:t>
+      </w:r>
+      <w:r>
+        <w:rPr>
+          <w:rFonts w:ascii="Times New Roman" w:eastAsia="Times New Roman" w:hAnsi="Times New Roman" w:cs="Times New Roman"/>
+          <w:b/>
+          <w:sz w:val="24"/>
+          <w:szCs w:val="24"/>
+          <w:u w:val="single"/>
+          <w:lang w:val="en-US" w:eastAsia="es-ES"/>
+        </w:rPr>
+        <w:t>balance</w:t>
+      </w:r>
+      <w:r>
+        <w:rPr>
+          <w:rFonts w:ascii="Times New Roman" w:eastAsia="Times New Roman" w:hAnsi="Times New Roman" w:cs="Times New Roman"/>
+          <w:sz w:val="24"/>
+          <w:szCs w:val="24"/>
+          <w:lang w:val="en-US" w:eastAsia="es-ES"/>
+        </w:rPr>
+        <w:t xml:space="preserve"> for any account and to modify it</w:t>
+      </w:r>
+      <w:commentRangeEnd w:id="5"/>
+      <w:r>
+        <w:rPr>
+          <w:rStyle w:val="Refdecomentario"/>
+        </w:rPr>
+        <w:commentReference w:id="5"/>
+      </w:r>
+      <w:r>
+        <w:rPr>
+          <w:rFonts w:ascii="Times New Roman" w:eastAsia="Times New Roman" w:hAnsi="Times New Roman" w:cs="Times New Roman"/>
+          <w:sz w:val="24"/>
+          <w:szCs w:val="24"/>
+          <w:lang w:val="en-US" w:eastAsia="es-ES"/>
+        </w:rPr>
+        <w:t>.</w:t>
       </w:r>
     </w:p>
     <w:p>
@@ -3306,6 +5213,8 @@
           <w:lang w:val="en-US" w:eastAsia="es-ES"/>
         </w:rPr>
       </w:pPr>
+      <w:commentRangeStart w:id="6"/>
+      <w:commentRangeStart w:id="7"/>
       <w:proofErr w:type="spellStart"/>
       <w:r>
         <w:rPr>
@@ -3325,6 +5234,20 @@
           <w:lang w:val="en-US" w:eastAsia="es-ES"/>
         </w:rPr>
         <w:t xml:space="preserve"> should be able to access their own account balance</w:t>
+      </w:r>
+      <w:commentRangeEnd w:id="6"/>
+      <w:r>
+        <w:rPr>
+          <w:rStyle w:val="Refdecomentario"/>
+        </w:rPr>
+        <w:commentReference w:id="6"/>
+      </w:r>
+      <w:commentRangeEnd w:id="7"/>
+      <w:r>
+        <w:rPr>
+          <w:rStyle w:val="Refdecomentario"/>
+        </w:rPr>
+        <w:commentReference w:id="7"/>
       </w:r>
     </w:p>
     <w:p>
@@ -3341,14 +5264,31 @@
           <w:lang w:val="en-US" w:eastAsia="es-ES"/>
         </w:rPr>
       </w:pPr>
-      <w:r>
-        <w:rPr>
-          <w:rFonts w:ascii="Times New Roman" w:eastAsia="Times New Roman" w:hAnsi="Times New Roman" w:cs="Times New Roman"/>
-          <w:sz w:val="24"/>
-          <w:szCs w:val="24"/>
-          <w:lang w:val="en-US" w:eastAsia="es-ES"/>
-        </w:rPr>
-        <w:t xml:space="preserve">Account holders should be able to transfer money from any of their accounts to any other account (regardless of owner). The transfer </w:t>
+      <w:commentRangeStart w:id="8"/>
+      <w:r>
+        <w:rPr>
+          <w:rFonts w:ascii="Times New Roman" w:eastAsia="Times New Roman" w:hAnsi="Times New Roman" w:cs="Times New Roman"/>
+          <w:sz w:val="24"/>
+          <w:szCs w:val="24"/>
+          <w:lang w:val="en-US" w:eastAsia="es-ES"/>
+        </w:rPr>
+        <w:t>Account holders should be able to transfer money from any of their accounts to any other account (regardless of owner).</w:t>
+      </w:r>
+      <w:commentRangeEnd w:id="8"/>
+      <w:r>
+        <w:rPr>
+          <w:rStyle w:val="Refdecomentario"/>
+        </w:rPr>
+        <w:commentReference w:id="8"/>
+      </w:r>
+      <w:r>
+        <w:rPr>
+          <w:rFonts w:ascii="Times New Roman" w:eastAsia="Times New Roman" w:hAnsi="Times New Roman" w:cs="Times New Roman"/>
+          <w:sz w:val="24"/>
+          <w:szCs w:val="24"/>
+          <w:lang w:val="en-US" w:eastAsia="es-ES"/>
+        </w:rPr>
+        <w:t xml:space="preserve"> The transfer </w:t>
       </w:r>
       <w:proofErr w:type="gramStart"/>
       <w:r>
@@ -3455,6 +5395,7 @@
           <w:lang w:val="en-US" w:eastAsia="es-ES"/>
         </w:rPr>
       </w:pPr>
+      <w:commentRangeStart w:id="9"/>
       <w:r>
         <w:rPr>
           <w:rFonts w:ascii="Times New Roman" w:eastAsia="Times New Roman" w:hAnsi="Times New Roman" w:cs="Times New Roman"/>
@@ -3463,6 +5404,13 @@
           <w:lang w:val="en-US" w:eastAsia="es-ES"/>
         </w:rPr>
         <w:t>There must be a way for third-party users to receive and send money to other accounts.</w:t>
+      </w:r>
+      <w:commentRangeEnd w:id="9"/>
+      <w:r>
+        <w:rPr>
+          <w:rStyle w:val="Refdecomentario"/>
+        </w:rPr>
+        <w:commentReference w:id="9"/>
       </w:r>
     </w:p>
     <w:p>
@@ -3633,7 +5581,18 @@
           <w:szCs w:val="24"/>
           <w:lang w:val="en-US" w:eastAsia="es-ES"/>
         </w:rPr>
-        <w:t>is detected</w:t>
+        <w:t>is dete</w:t>
+      </w:r>
+      <w:bookmarkStart w:id="10" w:name="_GoBack"/>
+      <w:bookmarkEnd w:id="10"/>
+      <w:r>
+        <w:rPr>
+          <w:rFonts w:ascii="Times New Roman" w:eastAsia="Times New Roman" w:hAnsi="Times New Roman" w:cs="Times New Roman"/>
+          <w:sz w:val="24"/>
+          <w:szCs w:val="24"/>
+          <w:lang w:val="en-US" w:eastAsia="es-ES"/>
+        </w:rPr>
+        <w:t>cted</w:t>
       </w:r>
       <w:proofErr w:type="gramEnd"/>
       <w:r>
@@ -4154,7 +6113,7 @@
         </w:rPr>
         <w:t xml:space="preserve">You must use the </w:t>
       </w:r>
-      <w:hyperlink r:id="rId5" w:tgtFrame="_blank" w:history="1">
+      <w:hyperlink r:id="rId7" w:tgtFrame="_blank" w:history="1">
         <w:r>
           <w:rPr>
             <w:rFonts w:ascii="Times New Roman" w:eastAsia="Times New Roman" w:hAnsi="Times New Roman" w:cs="Times New Roman"/>
@@ -4164,31 +6123,7 @@
             <w:u w:val="single"/>
             <w:lang w:val="en-US" w:eastAsia="es-ES"/>
           </w:rPr>
-          <w:t>Money c</w:t>
-        </w:r>
-        <w:bookmarkStart w:id="0" w:name="_GoBack"/>
-        <w:bookmarkEnd w:id="0"/>
-        <w:r>
-          <w:rPr>
-            <w:rFonts w:ascii="Times New Roman" w:eastAsia="Times New Roman" w:hAnsi="Times New Roman" w:cs="Times New Roman"/>
-            <w:color w:val="0000FF"/>
-            <w:sz w:val="24"/>
-            <w:szCs w:val="24"/>
-            <w:u w:val="single"/>
-            <w:lang w:val="en-US" w:eastAsia="es-ES"/>
-          </w:rPr>
-          <w:t>l</w:t>
-        </w:r>
-        <w:r>
-          <w:rPr>
-            <w:rFonts w:ascii="Times New Roman" w:eastAsia="Times New Roman" w:hAnsi="Times New Roman" w:cs="Times New Roman"/>
-            <w:color w:val="0000FF"/>
-            <w:sz w:val="24"/>
-            <w:szCs w:val="24"/>
-            <w:u w:val="single"/>
-            <w:lang w:val="en-US" w:eastAsia="es-ES"/>
-          </w:rPr>
-          <w:t>ass</w:t>
+          <w:t>Money class</w:t>
         </w:r>
       </w:hyperlink>
       <w:r>
@@ -4313,6 +6248,7 @@
           <w:szCs w:val="24"/>
           <w:lang w:val="en-US" w:eastAsia="es-ES"/>
         </w:rPr>
+        <w:lastRenderedPageBreak/>
         <w:t xml:space="preserve">The URL of the </w:t>
       </w:r>
       <w:r>
@@ -4554,6 +6490,388 @@
     </w:sectPr>
   </w:body>
 </w:document>
+</file>
+
+<file path=word/comments.xml><?xml version="1.0" encoding="utf-8"?>
+<w:comments xmlns:wpc="http://schemas.microsoft.com/office/word/2010/wordprocessingCanvas" xmlns:cx="http://schemas.microsoft.com/office/drawing/2014/chartex" xmlns:cx1="http://schemas.microsoft.com/office/drawing/2015/9/8/chartex" xmlns:mc="http://schemas.openxmlformats.org/markup-compatibility/2006" xmlns:o="urn:schemas-microsoft-com:office:office" xmlns:r="http://schemas.openxmlformats.org/officeDocument/2006/relationships" xmlns:m="http://schemas.openxmlformats.org/officeDocument/2006/math" xmlns:v="urn:schemas-microsoft-com:vml" xmlns:wp14="http://schemas.microsoft.com/office/word/2010/wordprocessingDrawing" xmlns:wp="http://schemas.openxmlformats.org/drawingml/2006/wordprocessingDrawing" xmlns:w10="urn:schemas-microsoft-com:office:word" xmlns:w="http://schemas.openxmlformats.org/wordprocessingml/2006/main" xmlns:w14="http://schemas.microsoft.com/office/word/2010/wordml" xmlns:w15="http://schemas.microsoft.com/office/word/2012/wordml" xmlns:w16se="http://schemas.microsoft.com/office/word/2015/wordml/symex" xmlns:wpg="http://schemas.microsoft.com/office/word/2010/wordprocessingGroup" xmlns:wpi="http://schemas.microsoft.com/office/word/2010/wordprocessingInk" xmlns:wne="http://schemas.microsoft.com/office/word/2006/wordml" xmlns:wps="http://schemas.microsoft.com/office/word/2010/wordprocessingShape" mc:Ignorable="w14 w15 w16se wp14">
+  <w:comment w:id="0" w:author="John" w:date="2022-10-27T18:45:00Z" w:initials="J">
+    <w:p>
+      <w:pPr>
+        <w:pStyle w:val="Textocomentario"/>
+        <w:rPr>
+          <w:b/>
+        </w:rPr>
+      </w:pPr>
+      <w:r>
+        <w:rPr>
+          <w:rStyle w:val="Refdecomentario"/>
+          <w:b/>
+        </w:rPr>
+        <w:annotationRef/>
+      </w:r>
+      <w:proofErr w:type="spellStart"/>
+      <w:r>
+        <w:rPr>
+          <w:b/>
+        </w:rPr>
+        <w:t>AccountHolder</w:t>
+      </w:r>
+      <w:proofErr w:type="spellEnd"/>
+      <w:r>
+        <w:t xml:space="preserve"> puede </w:t>
+      </w:r>
+      <w:proofErr w:type="spellStart"/>
+      <w:r>
+        <w:t>accesar</w:t>
+      </w:r>
+      <w:proofErr w:type="spellEnd"/>
+      <w:r>
+        <w:t xml:space="preserve"> sus cuentas.</w:t>
+      </w:r>
+      <w:r>
+        <w:rPr>
+          <w:b/>
+        </w:rPr>
+        <w:t xml:space="preserve"> </w:t>
+      </w:r>
+    </w:p>
+  </w:comment>
+  <w:comment w:id="1" w:author="John" w:date="2022-10-27T18:46:00Z" w:initials="J">
+    <w:p>
+      <w:pPr>
+        <w:pStyle w:val="Textocomentario"/>
+      </w:pPr>
+      <w:r>
+        <w:rPr>
+          <w:rStyle w:val="Refdecomentario"/>
+        </w:rPr>
+        <w:annotationRef/>
+      </w:r>
+      <w:proofErr w:type="spellStart"/>
+      <w:r>
+        <w:rPr>
+          <w:b/>
+        </w:rPr>
+        <w:t>Admins</w:t>
+      </w:r>
+      <w:proofErr w:type="spellEnd"/>
+      <w:r>
+        <w:rPr>
+          <w:b/>
+        </w:rPr>
+        <w:t>:</w:t>
+      </w:r>
+      <w:r>
+        <w:t xml:space="preserve"> pueden crear nuevas cuentas.</w:t>
+      </w:r>
+    </w:p>
+  </w:comment>
+  <w:comment w:id="2" w:author="John" w:date="2022-10-27T18:48:00Z" w:initials="J">
+    <w:p>
+      <w:pPr>
+        <w:pStyle w:val="Textocomentario"/>
+      </w:pPr>
+      <w:r>
+        <w:rPr>
+          <w:rStyle w:val="Refdecomentario"/>
+        </w:rPr>
+        <w:annotationRef/>
+      </w:r>
+      <w:proofErr w:type="spellStart"/>
+      <w:r>
+        <w:rPr>
+          <w:b/>
+        </w:rPr>
+        <w:t>Admins</w:t>
+      </w:r>
+      <w:proofErr w:type="spellEnd"/>
+      <w:r>
+        <w:t xml:space="preserve"> crean cuentas. Cuando el </w:t>
+      </w:r>
+      <w:proofErr w:type="spellStart"/>
+      <w:r>
+        <w:rPr>
+          <w:b/>
+        </w:rPr>
+        <w:t>user</w:t>
+      </w:r>
+      <w:proofErr w:type="spellEnd"/>
+      <w:r>
+        <w:t xml:space="preserve"> es &lt; 24 años </w:t>
+      </w:r>
+      <w:r>
+        <w:rPr>
+          <w:b/>
+        </w:rPr>
+        <w:t>=&gt;</w:t>
+      </w:r>
+      <w:r>
+        <w:t xml:space="preserve"> se crea una cuenta </w:t>
+      </w:r>
+      <w:proofErr w:type="spellStart"/>
+      <w:r>
+        <w:rPr>
+          <w:b/>
+        </w:rPr>
+        <w:t>StudentChecking</w:t>
+      </w:r>
+      <w:proofErr w:type="spellEnd"/>
+      <w:r>
+        <w:t xml:space="preserve"> </w:t>
+      </w:r>
+    </w:p>
+  </w:comment>
+  <w:comment w:id="3" w:author="John" w:date="2022-10-27T18:50:00Z" w:initials="J">
+    <w:p>
+      <w:pPr>
+        <w:pStyle w:val="Textocomentario"/>
+      </w:pPr>
+      <w:r>
+        <w:rPr>
+          <w:rStyle w:val="Refdecomentario"/>
+        </w:rPr>
+        <w:annotationRef/>
+      </w:r>
+      <w:proofErr w:type="spellStart"/>
+      <w:r>
+        <w:rPr>
+          <w:b/>
+        </w:rPr>
+        <w:t>Checking</w:t>
+      </w:r>
+      <w:proofErr w:type="spellEnd"/>
+      <w:r>
+        <w:rPr>
+          <w:b/>
+        </w:rPr>
+        <w:t xml:space="preserve"> </w:t>
+      </w:r>
+      <w:proofErr w:type="spellStart"/>
+      <w:r>
+        <w:rPr>
+          <w:b/>
+        </w:rPr>
+        <w:t>Account</w:t>
+      </w:r>
+      <w:proofErr w:type="spellEnd"/>
+      <w:r>
+        <w:t xml:space="preserve"> tiene </w:t>
+      </w:r>
+      <w:proofErr w:type="spellStart"/>
+      <w:r>
+        <w:rPr>
+          <w:b/>
+        </w:rPr>
+        <w:t>minimumBalance</w:t>
+      </w:r>
+      <w:proofErr w:type="spellEnd"/>
+      <w:r>
+        <w:rPr>
+          <w:b/>
+        </w:rPr>
+        <w:t xml:space="preserve"> = 250</w:t>
+      </w:r>
+      <w:r>
+        <w:rPr>
+          <w:b/>
+        </w:rPr>
+        <w:t>.</w:t>
+      </w:r>
+    </w:p>
+  </w:comment>
+  <w:comment w:id="4" w:author="John" w:date="2022-10-27T18:50:00Z" w:initials="J">
+    <w:p>
+      <w:pPr>
+        <w:pStyle w:val="Textocomentario"/>
+      </w:pPr>
+      <w:r>
+        <w:rPr>
+          <w:rStyle w:val="Refdecomentario"/>
+        </w:rPr>
+        <w:annotationRef/>
+      </w:r>
+      <w:proofErr w:type="spellStart"/>
+      <w:r>
+        <w:t>Checking</w:t>
+      </w:r>
+      <w:proofErr w:type="spellEnd"/>
+      <w:r>
+        <w:t xml:space="preserve"> </w:t>
+      </w:r>
+      <w:proofErr w:type="spellStart"/>
+      <w:r>
+        <w:t>account</w:t>
+      </w:r>
+      <w:proofErr w:type="spellEnd"/>
+      <w:r>
+        <w:t xml:space="preserve"> tiene </w:t>
+      </w:r>
+      <w:proofErr w:type="spellStart"/>
+      <w:r>
+        <w:rPr>
+          <w:b/>
+        </w:rPr>
+        <w:t>monthlyMaintenanceFee</w:t>
+      </w:r>
+      <w:proofErr w:type="spellEnd"/>
+      <w:r>
+        <w:rPr>
+          <w:b/>
+        </w:rPr>
+        <w:t xml:space="preserve"> = 12.</w:t>
+      </w:r>
+    </w:p>
+  </w:comment>
+  <w:comment w:id="5" w:author="John" w:date="2022-10-27T18:51:00Z" w:initials="J">
+    <w:p>
+      <w:pPr>
+        <w:pStyle w:val="Textocomentario"/>
+      </w:pPr>
+      <w:r>
+        <w:rPr>
+          <w:rStyle w:val="Refdecomentario"/>
+        </w:rPr>
+        <w:annotationRef/>
+      </w:r>
+      <w:proofErr w:type="spellStart"/>
+      <w:r>
+        <w:rPr>
+          <w:b/>
+        </w:rPr>
+        <w:t>Admins</w:t>
+      </w:r>
+      <w:proofErr w:type="spellEnd"/>
+      <w:r>
+        <w:t xml:space="preserve"> pueden modificar el balance de las cuentas.</w:t>
+      </w:r>
+    </w:p>
+  </w:comment>
+  <w:comment w:id="6" w:author="John" w:date="2022-10-27T18:52:00Z" w:initials="J">
+    <w:p>
+      <w:pPr>
+        <w:pStyle w:val="Textocomentario"/>
+      </w:pPr>
+      <w:r>
+        <w:rPr>
+          <w:rStyle w:val="Refdecomentario"/>
+        </w:rPr>
+        <w:annotationRef/>
+      </w:r>
+    </w:p>
+  </w:comment>
+  <w:comment w:id="7" w:author="John" w:date="2022-10-27T18:53:00Z" w:initials="J">
+    <w:p>
+      <w:pPr>
+        <w:pStyle w:val="Textocomentario"/>
+      </w:pPr>
+      <w:r>
+        <w:rPr>
+          <w:rStyle w:val="Refdecomentario"/>
+        </w:rPr>
+        <w:annotationRef/>
+      </w:r>
+      <w:proofErr w:type="spellStart"/>
+      <w:r>
+        <w:rPr>
+          <w:b/>
+        </w:rPr>
+        <w:t>AccountHolders</w:t>
+      </w:r>
+      <w:proofErr w:type="spellEnd"/>
+      <w:r>
+        <w:t xml:space="preserve"> </w:t>
+      </w:r>
+      <w:proofErr w:type="spellStart"/>
+      <w:r>
+        <w:t>accesar</w:t>
+      </w:r>
+      <w:proofErr w:type="spellEnd"/>
+      <w:r>
+        <w:t xml:space="preserve"> sus cuentas.</w:t>
+      </w:r>
+    </w:p>
+  </w:comment>
+  <w:comment w:id="8" w:author="John" w:date="2022-10-27T18:55:00Z" w:initials="J">
+    <w:p>
+      <w:pPr>
+        <w:pStyle w:val="Textocomentario"/>
+      </w:pPr>
+      <w:r>
+        <w:rPr>
+          <w:rStyle w:val="Refdecomentario"/>
+        </w:rPr>
+        <w:annotationRef/>
+      </w:r>
+      <w:proofErr w:type="spellStart"/>
+      <w:r>
+        <w:rPr>
+          <w:b/>
+        </w:rPr>
+        <w:t>AccountHolders</w:t>
+      </w:r>
+      <w:proofErr w:type="spellEnd"/>
+      <w:r>
+        <w:t xml:space="preserve"> </w:t>
+      </w:r>
+      <w:r>
+        <w:t>pueden hacer transferencias</w:t>
+      </w:r>
+    </w:p>
+  </w:comment>
+  <w:comment w:id="9" w:author="John" w:date="2022-10-27T18:56:00Z" w:initials="J">
+    <w:p>
+      <w:pPr>
+        <w:pStyle w:val="Textocomentario"/>
+      </w:pPr>
+      <w:r>
+        <w:rPr>
+          <w:rStyle w:val="Refdecomentario"/>
+        </w:rPr>
+        <w:annotationRef/>
+      </w:r>
+      <w:proofErr w:type="spellStart"/>
+      <w:r>
+        <w:rPr>
+          <w:b/>
+        </w:rPr>
+        <w:t>Third-Party</w:t>
+      </w:r>
+      <w:proofErr w:type="spellEnd"/>
+      <w:r>
+        <w:rPr>
+          <w:b/>
+        </w:rPr>
+        <w:t xml:space="preserve"> </w:t>
+      </w:r>
+      <w:r>
+        <w:t xml:space="preserve">pueden hacer y recibir </w:t>
+      </w:r>
+      <w:proofErr w:type="spellStart"/>
+      <w:r>
+        <w:t>tranferencias</w:t>
+      </w:r>
+      <w:proofErr w:type="spellEnd"/>
+      <w:r>
+        <w:t>.</w:t>
+      </w:r>
+    </w:p>
+  </w:comment>
+</w:comments>
+</file>
+
+<file path=word/commentsExtended.xml><?xml version="1.0" encoding="utf-8"?>
+<w15:commentsEx xmlns:wpc="http://schemas.microsoft.com/office/word/2010/wordprocessingCanvas" xmlns:cx="http://schemas.microsoft.com/office/drawing/2014/chartex" xmlns:cx1="http://schemas.microsoft.com/office/drawing/2015/9/8/chartex" xmlns:mc="http://schemas.openxmlformats.org/markup-compatibility/2006" xmlns:o="urn:schemas-microsoft-com:office:office" xmlns:r="http://schemas.openxmlformats.org/officeDocument/2006/relationships" xmlns:m="http://schemas.openxmlformats.org/officeDocument/2006/math" xmlns:v="urn:schemas-microsoft-com:vml" xmlns:wp14="http://schemas.microsoft.com/office/word/2010/wordprocessingDrawing" xmlns:wp="http://schemas.openxmlformats.org/drawingml/2006/wordprocessingDrawing" xmlns:w10="urn:schemas-microsoft-com:office:word" xmlns:w="http://schemas.openxmlformats.org/wordprocessingml/2006/main" xmlns:w14="http://schemas.microsoft.com/office/word/2010/wordml" xmlns:w15="http://schemas.microsoft.com/office/word/2012/wordml" xmlns:w16se="http://schemas.microsoft.com/office/word/2015/wordml/symex" xmlns:wpg="http://schemas.microsoft.com/office/word/2010/wordprocessingGroup" xmlns:wpi="http://schemas.microsoft.com/office/word/2010/wordprocessingInk" xmlns:wne="http://schemas.microsoft.com/office/word/2006/wordml" xmlns:wps="http://schemas.microsoft.com/office/word/2010/wordprocessingShape" mc:Ignorable="w14 w15 w16se wp14">
+  <w15:commentEx w15:paraId="58F5364F" w15:done="0"/>
+  <w15:commentEx w15:paraId="52315608" w15:done="0"/>
+  <w15:commentEx w15:paraId="49BE48DF" w15:done="0"/>
+  <w15:commentEx w15:paraId="23FE764B" w15:done="0"/>
+  <w15:commentEx w15:paraId="740CE892" w15:done="0"/>
+  <w15:commentEx w15:paraId="2E431443" w15:done="0"/>
+  <w15:commentEx w15:paraId="5E6D257B" w15:done="0"/>
+  <w15:commentEx w15:paraId="1C43C30A" w15:done="0"/>
+  <w15:commentEx w15:paraId="6E9E2AED" w15:done="0"/>
+  <w15:commentEx w15:paraId="44E1AD33" w15:done="0"/>
+</w15:commentsEx>
 </file>
 
 <file path=word/numbering.xml><?xml version="1.0" encoding="utf-8"?>
@@ -7571,6 +9889,14 @@
     <w:abstractNumId w:val="18"/>
   </w:num>
 </w:numbering>
+</file>
+
+<file path=word/people.xml><?xml version="1.0" encoding="utf-8"?>
+<w15:people xmlns:wpc="http://schemas.microsoft.com/office/word/2010/wordprocessingCanvas" xmlns:cx="http://schemas.microsoft.com/office/drawing/2014/chartex" xmlns:cx1="http://schemas.microsoft.com/office/drawing/2015/9/8/chartex" xmlns:mc="http://schemas.openxmlformats.org/markup-compatibility/2006" xmlns:o="urn:schemas-microsoft-com:office:office" xmlns:r="http://schemas.openxmlformats.org/officeDocument/2006/relationships" xmlns:m="http://schemas.openxmlformats.org/officeDocument/2006/math" xmlns:v="urn:schemas-microsoft-com:vml" xmlns:wp14="http://schemas.microsoft.com/office/word/2010/wordprocessingDrawing" xmlns:wp="http://schemas.openxmlformats.org/drawingml/2006/wordprocessingDrawing" xmlns:w10="urn:schemas-microsoft-com:office:word" xmlns:w="http://schemas.openxmlformats.org/wordprocessingml/2006/main" xmlns:w14="http://schemas.microsoft.com/office/word/2010/wordml" xmlns:w15="http://schemas.microsoft.com/office/word/2012/wordml" xmlns:w16se="http://schemas.microsoft.com/office/word/2015/wordml/symex" xmlns:wpg="http://schemas.microsoft.com/office/word/2010/wordprocessingGroup" xmlns:wpi="http://schemas.microsoft.com/office/word/2010/wordprocessingInk" xmlns:wne="http://schemas.microsoft.com/office/word/2006/wordml" xmlns:wps="http://schemas.microsoft.com/office/word/2010/wordprocessingShape" mc:Ignorable="w14 w15 w16se wp14">
+  <w15:person w15:author="John">
+    <w15:presenceInfo w15:providerId="None" w15:userId="John"/>
+  </w15:person>
+</w15:people>
 </file>
 
 <file path=word/styles.xml><?xml version="1.0" encoding="utf-8"?>
@@ -8255,6 +10581,123 @@
       <w:lang w:val="es-ES" w:eastAsia="es-ES"/>
     </w:rPr>
   </w:style>
+  <w:style w:type="table" w:styleId="Tablaconcuadrcula">
+    <w:name w:val="Table Grid"/>
+    <w:basedOn w:val="Tablanormal"/>
+    <w:uiPriority w:val="39"/>
+    <w:rsid w:val="0029623F"/>
+    <w:pPr>
+      <w:spacing w:after="0" w:line="240" w:lineRule="auto"/>
+    </w:pPr>
+    <w:tblPr>
+      <w:tblBorders>
+        <w:top w:val="single" w:sz="4" w:space="0" w:color="auto"/>
+        <w:left w:val="single" w:sz="4" w:space="0" w:color="auto"/>
+        <w:bottom w:val="single" w:sz="4" w:space="0" w:color="auto"/>
+        <w:right w:val="single" w:sz="4" w:space="0" w:color="auto"/>
+        <w:insideH w:val="single" w:sz="4" w:space="0" w:color="auto"/>
+        <w:insideV w:val="single" w:sz="4" w:space="0" w:color="auto"/>
+      </w:tblBorders>
+    </w:tblPr>
+  </w:style>
+  <w:style w:type="character" w:styleId="Refdecomentario">
+    <w:name w:val="annotation reference"/>
+    <w:basedOn w:val="Fuentedeprrafopredeter"/>
+    <w:uiPriority w:val="99"/>
+    <w:semiHidden/>
+    <w:unhideWhenUsed/>
+    <w:rsid w:val="00A86C6B"/>
+    <w:rPr>
+      <w:sz w:val="16"/>
+      <w:szCs w:val="16"/>
+    </w:rPr>
+  </w:style>
+  <w:style w:type="paragraph" w:styleId="Textocomentario">
+    <w:name w:val="annotation text"/>
+    <w:basedOn w:val="Normal"/>
+    <w:link w:val="TextocomentarioCar"/>
+    <w:uiPriority w:val="99"/>
+    <w:semiHidden/>
+    <w:unhideWhenUsed/>
+    <w:rsid w:val="00A86C6B"/>
+    <w:pPr>
+      <w:spacing w:line="240" w:lineRule="auto"/>
+    </w:pPr>
+    <w:rPr>
+      <w:sz w:val="20"/>
+      <w:szCs w:val="20"/>
+    </w:rPr>
+  </w:style>
+  <w:style w:type="character" w:customStyle="1" w:styleId="TextocomentarioCar">
+    <w:name w:val="Texto comentario Car"/>
+    <w:basedOn w:val="Fuentedeprrafopredeter"/>
+    <w:link w:val="Textocomentario"/>
+    <w:uiPriority w:val="99"/>
+    <w:semiHidden/>
+    <w:rsid w:val="00A86C6B"/>
+    <w:rPr>
+      <w:sz w:val="20"/>
+      <w:szCs w:val="20"/>
+    </w:rPr>
+  </w:style>
+  <w:style w:type="paragraph" w:styleId="Asuntodelcomentario">
+    <w:name w:val="annotation subject"/>
+    <w:basedOn w:val="Textocomentario"/>
+    <w:next w:val="Textocomentario"/>
+    <w:link w:val="AsuntodelcomentarioCar"/>
+    <w:uiPriority w:val="99"/>
+    <w:semiHidden/>
+    <w:unhideWhenUsed/>
+    <w:rsid w:val="00A86C6B"/>
+    <w:rPr>
+      <w:b/>
+      <w:bCs/>
+    </w:rPr>
+  </w:style>
+  <w:style w:type="character" w:customStyle="1" w:styleId="AsuntodelcomentarioCar">
+    <w:name w:val="Asunto del comentario Car"/>
+    <w:basedOn w:val="TextocomentarioCar"/>
+    <w:link w:val="Asuntodelcomentario"/>
+    <w:uiPriority w:val="99"/>
+    <w:semiHidden/>
+    <w:rsid w:val="00A86C6B"/>
+    <w:rPr>
+      <w:b/>
+      <w:bCs/>
+      <w:sz w:val="20"/>
+      <w:szCs w:val="20"/>
+    </w:rPr>
+  </w:style>
+  <w:style w:type="paragraph" w:styleId="Textodeglobo">
+    <w:name w:val="Balloon Text"/>
+    <w:basedOn w:val="Normal"/>
+    <w:link w:val="TextodegloboCar"/>
+    <w:uiPriority w:val="99"/>
+    <w:semiHidden/>
+    <w:unhideWhenUsed/>
+    <w:rsid w:val="00A86C6B"/>
+    <w:pPr>
+      <w:spacing w:after="0" w:line="240" w:lineRule="auto"/>
+    </w:pPr>
+    <w:rPr>
+      <w:rFonts w:ascii="Segoe UI" w:hAnsi="Segoe UI" w:cs="Segoe UI"/>
+      <w:sz w:val="18"/>
+      <w:szCs w:val="18"/>
+    </w:rPr>
+  </w:style>
+  <w:style w:type="character" w:customStyle="1" w:styleId="TextodegloboCar">
+    <w:name w:val="Texto de globo Car"/>
+    <w:basedOn w:val="Fuentedeprrafopredeter"/>
+    <w:link w:val="Textodeglobo"/>
+    <w:uiPriority w:val="99"/>
+    <w:semiHidden/>
+    <w:rsid w:val="00A86C6B"/>
+    <w:rPr>
+      <w:rFonts w:ascii="Segoe UI" w:hAnsi="Segoe UI" w:cs="Segoe UI"/>
+      <w:sz w:val="18"/>
+      <w:szCs w:val="18"/>
+    </w:rPr>
+  </w:style>
 </w:styles>
 </file>
 

</xml_diff>

<commit_message>
Changes and updates about the progress and development of the project. #1
</commit_message>
<xml_diff>
--- a/External_Resources/Requirements and Instructions.docx
+++ b/External_Resources/Requirements and Instructions.docx
@@ -184,17 +184,6 @@
         <w:t>Requirements</w:t>
       </w:r>
       <w:proofErr w:type="spellEnd"/>
-    </w:p>
-    <w:p>
-      <w:pPr>
-        <w:spacing w:after="0" w:line="240" w:lineRule="auto"/>
-        <w:rPr>
-          <w:rFonts w:ascii="Times New Roman" w:eastAsia="Times New Roman" w:hAnsi="Times New Roman" w:cs="Times New Roman"/>
-          <w:sz w:val="24"/>
-          <w:szCs w:val="24"/>
-          <w:lang w:val="es-ES" w:eastAsia="es-ES"/>
-        </w:rPr>
-      </w:pPr>
     </w:p>
     <w:p>
       <w:pPr>
@@ -364,17 +353,6 @@
     </w:p>
     <w:p>
       <w:pPr>
-        <w:spacing w:after="0" w:line="240" w:lineRule="auto"/>
-        <w:rPr>
-          <w:rFonts w:ascii="Times New Roman" w:eastAsia="Times New Roman" w:hAnsi="Times New Roman" w:cs="Times New Roman"/>
-          <w:sz w:val="24"/>
-          <w:szCs w:val="24"/>
-          <w:lang w:val="en-US" w:eastAsia="es-ES"/>
-        </w:rPr>
-      </w:pPr>
-    </w:p>
-    <w:p>
-      <w:pPr>
         <w:spacing w:before="100" w:beforeAutospacing="1" w:after="100" w:afterAutospacing="1" w:line="240" w:lineRule="auto"/>
         <w:rPr>
           <w:rFonts w:ascii="Times New Roman" w:eastAsia="Times New Roman" w:hAnsi="Times New Roman" w:cs="Times New Roman"/>
@@ -755,17 +733,6 @@
     </w:p>
     <w:p>
       <w:pPr>
-        <w:spacing w:after="0" w:line="240" w:lineRule="auto"/>
-        <w:rPr>
-          <w:rFonts w:ascii="Times New Roman" w:eastAsia="Times New Roman" w:hAnsi="Times New Roman" w:cs="Times New Roman"/>
-          <w:sz w:val="24"/>
-          <w:szCs w:val="24"/>
-          <w:lang w:val="es-ES" w:eastAsia="es-ES"/>
-        </w:rPr>
-      </w:pPr>
-    </w:p>
-    <w:p>
-      <w:pPr>
         <w:spacing w:before="100" w:beforeAutospacing="1" w:after="100" w:afterAutospacing="1" w:line="240" w:lineRule="auto"/>
         <w:rPr>
           <w:rFonts w:ascii="Times New Roman" w:eastAsia="Times New Roman" w:hAnsi="Times New Roman" w:cs="Times New Roman"/>
@@ -781,7 +748,6 @@
           <w:szCs w:val="24"/>
           <w:lang w:val="en-US" w:eastAsia="es-ES"/>
         </w:rPr>
-        <w:lastRenderedPageBreak/>
         <w:t>Student Checking Accounts are identical to Checking Accounts except that they do NOT have:</w:t>
       </w:r>
     </w:p>
@@ -806,6 +772,7 @@
           <w:szCs w:val="24"/>
           <w:lang w:val="es-ES" w:eastAsia="es-ES"/>
         </w:rPr>
+        <w:lastRenderedPageBreak/>
         <w:t xml:space="preserve">A </w:t>
       </w:r>
       <w:proofErr w:type="spellStart"/>
@@ -893,17 +860,6 @@
     </w:p>
     <w:p>
       <w:pPr>
-        <w:spacing w:after="0" w:line="240" w:lineRule="auto"/>
-        <w:rPr>
-          <w:rFonts w:ascii="Times New Roman" w:eastAsia="Times New Roman" w:hAnsi="Times New Roman" w:cs="Times New Roman"/>
-          <w:sz w:val="24"/>
-          <w:szCs w:val="24"/>
-          <w:lang w:val="es-ES" w:eastAsia="es-ES"/>
-        </w:rPr>
-      </w:pPr>
-    </w:p>
-    <w:p>
-      <w:pPr>
         <w:spacing w:before="100" w:beforeAutospacing="1" w:after="100" w:afterAutospacing="1" w:line="240" w:lineRule="auto"/>
         <w:rPr>
           <w:rFonts w:ascii="Times New Roman" w:eastAsia="Times New Roman" w:hAnsi="Times New Roman" w:cs="Times New Roman"/>
@@ -1087,17 +1043,6 @@
         <w:t>CreditCard</w:t>
       </w:r>
       <w:proofErr w:type="spellEnd"/>
-    </w:p>
-    <w:p>
-      <w:pPr>
-        <w:spacing w:after="0" w:line="240" w:lineRule="auto"/>
-        <w:rPr>
-          <w:rFonts w:ascii="Times New Roman" w:eastAsia="Times New Roman" w:hAnsi="Times New Roman" w:cs="Times New Roman"/>
-          <w:sz w:val="24"/>
-          <w:szCs w:val="24"/>
-          <w:lang w:val="es-ES" w:eastAsia="es-ES"/>
-        </w:rPr>
-      </w:pPr>
     </w:p>
     <w:p>
       <w:pPr>
@@ -1570,6 +1515,7 @@
                 <w:rFonts w:ascii="Times New Roman" w:eastAsia="Times New Roman" w:hAnsi="Times New Roman" w:cs="Times New Roman"/>
                 <w:sz w:val="24"/>
                 <w:szCs w:val="24"/>
+                <w:highlight w:val="yellow"/>
                 <w:lang w:val="es-ES" w:eastAsia="es-ES"/>
               </w:rPr>
             </w:pPr>
@@ -1578,6 +1524,7 @@
                 <w:rFonts w:ascii="Times New Roman" w:eastAsia="Times New Roman" w:hAnsi="Times New Roman" w:cs="Times New Roman"/>
                 <w:sz w:val="24"/>
                 <w:szCs w:val="24"/>
+                <w:highlight w:val="yellow"/>
                 <w:lang w:val="es-ES" w:eastAsia="es-ES"/>
               </w:rPr>
               <w:t>B</w:t>
@@ -1587,6 +1534,7 @@
                 <w:rFonts w:ascii="Times New Roman" w:eastAsia="Times New Roman" w:hAnsi="Times New Roman" w:cs="Times New Roman"/>
                 <w:sz w:val="24"/>
                 <w:szCs w:val="24"/>
+                <w:highlight w:val="yellow"/>
                 <w:lang w:val="es-ES" w:eastAsia="es-ES"/>
               </w:rPr>
               <w:t>alance</w:t>
@@ -1596,6 +1544,7 @@
                 <w:rFonts w:ascii="Times New Roman" w:eastAsia="Times New Roman" w:hAnsi="Times New Roman" w:cs="Times New Roman"/>
                 <w:sz w:val="24"/>
                 <w:szCs w:val="24"/>
+                <w:highlight w:val="yellow"/>
                 <w:lang w:val="es-ES" w:eastAsia="es-ES"/>
               </w:rPr>
               <w:t xml:space="preserve"> (</w:t>
@@ -1606,6 +1555,7 @@
                 <w:rFonts w:ascii="Times New Roman" w:eastAsia="Times New Roman" w:hAnsi="Times New Roman" w:cs="Times New Roman"/>
                 <w:sz w:val="24"/>
                 <w:szCs w:val="24"/>
+                <w:highlight w:val="yellow"/>
                 <w:lang w:val="es-ES" w:eastAsia="es-ES"/>
               </w:rPr>
               <w:t>amount</w:t>
@@ -1616,6 +1566,7 @@
                 <w:rFonts w:ascii="Times New Roman" w:eastAsia="Times New Roman" w:hAnsi="Times New Roman" w:cs="Times New Roman"/>
                 <w:sz w:val="24"/>
                 <w:szCs w:val="24"/>
+                <w:highlight w:val="yellow"/>
                 <w:lang w:val="es-ES" w:eastAsia="es-ES"/>
               </w:rPr>
               <w:t>)</w:t>
@@ -1694,6 +1645,7 @@
                 <w:rFonts w:ascii="Times New Roman" w:eastAsia="Times New Roman" w:hAnsi="Times New Roman" w:cs="Times New Roman"/>
                 <w:sz w:val="24"/>
                 <w:szCs w:val="24"/>
+                <w:highlight w:val="yellow"/>
                 <w:lang w:val="es-ES" w:eastAsia="es-ES"/>
               </w:rPr>
             </w:pPr>
@@ -1702,6 +1654,7 @@
                 <w:rFonts w:ascii="Times New Roman" w:eastAsia="Times New Roman" w:hAnsi="Times New Roman" w:cs="Times New Roman"/>
                 <w:sz w:val="24"/>
                 <w:szCs w:val="24"/>
+                <w:highlight w:val="yellow"/>
                 <w:lang w:val="es-ES" w:eastAsia="es-ES"/>
               </w:rPr>
               <w:t>B</w:t>
@@ -1711,6 +1664,7 @@
                 <w:rFonts w:ascii="Times New Roman" w:eastAsia="Times New Roman" w:hAnsi="Times New Roman" w:cs="Times New Roman"/>
                 <w:sz w:val="24"/>
                 <w:szCs w:val="24"/>
+                <w:highlight w:val="yellow"/>
                 <w:lang w:val="es-ES" w:eastAsia="es-ES"/>
               </w:rPr>
               <w:t>alance</w:t>
@@ -1720,6 +1674,7 @@
                 <w:rFonts w:ascii="Times New Roman" w:eastAsia="Times New Roman" w:hAnsi="Times New Roman" w:cs="Times New Roman"/>
                 <w:sz w:val="24"/>
                 <w:szCs w:val="24"/>
+                <w:highlight w:val="yellow"/>
                 <w:lang w:val="es-ES" w:eastAsia="es-ES"/>
               </w:rPr>
               <w:t xml:space="preserve">  (</w:t>
@@ -1730,6 +1685,7 @@
                 <w:rFonts w:ascii="Times New Roman" w:eastAsia="Times New Roman" w:hAnsi="Times New Roman" w:cs="Times New Roman"/>
                 <w:sz w:val="24"/>
                 <w:szCs w:val="24"/>
+                <w:highlight w:val="yellow"/>
                 <w:lang w:val="es-ES" w:eastAsia="es-ES"/>
               </w:rPr>
               <w:t>amount</w:t>
@@ -1740,6 +1696,7 @@
                 <w:rFonts w:ascii="Times New Roman" w:eastAsia="Times New Roman" w:hAnsi="Times New Roman" w:cs="Times New Roman"/>
                 <w:sz w:val="24"/>
                 <w:szCs w:val="24"/>
+                <w:highlight w:val="yellow"/>
                 <w:lang w:val="es-ES" w:eastAsia="es-ES"/>
               </w:rPr>
               <w:t>)</w:t>
@@ -1823,6 +1780,7 @@
                 <w:rFonts w:ascii="Times New Roman" w:eastAsia="Times New Roman" w:hAnsi="Times New Roman" w:cs="Times New Roman"/>
                 <w:sz w:val="24"/>
                 <w:szCs w:val="24"/>
+                <w:highlight w:val="yellow"/>
                 <w:lang w:val="es-ES" w:eastAsia="es-ES"/>
               </w:rPr>
             </w:pPr>
@@ -1832,6 +1790,7 @@
                 <w:rFonts w:ascii="Times New Roman" w:eastAsia="Times New Roman" w:hAnsi="Times New Roman" w:cs="Times New Roman"/>
                 <w:sz w:val="24"/>
                 <w:szCs w:val="24"/>
+                <w:highlight w:val="yellow"/>
                 <w:lang w:val="es-ES" w:eastAsia="es-ES"/>
               </w:rPr>
               <w:t>secretKey</w:t>
@@ -1875,6 +1834,7 @@
                 <w:rFonts w:ascii="Times New Roman" w:eastAsia="Times New Roman" w:hAnsi="Times New Roman" w:cs="Times New Roman"/>
                 <w:sz w:val="24"/>
                 <w:szCs w:val="24"/>
+                <w:highlight w:val="yellow"/>
                 <w:lang w:val="es-ES" w:eastAsia="es-ES"/>
               </w:rPr>
             </w:pPr>
@@ -1884,6 +1844,7 @@
                 <w:rFonts w:ascii="Times New Roman" w:eastAsia="Times New Roman" w:hAnsi="Times New Roman" w:cs="Times New Roman"/>
                 <w:sz w:val="24"/>
                 <w:szCs w:val="24"/>
+                <w:highlight w:val="yellow"/>
                 <w:lang w:val="es-ES" w:eastAsia="es-ES"/>
               </w:rPr>
               <w:t>secretKey</w:t>
@@ -1921,6 +1882,7 @@
                 <w:rFonts w:ascii="Times New Roman" w:eastAsia="Times New Roman" w:hAnsi="Times New Roman" w:cs="Times New Roman"/>
                 <w:sz w:val="24"/>
                 <w:szCs w:val="24"/>
+                <w:highlight w:val="yellow"/>
                 <w:lang w:val="es-ES" w:eastAsia="es-ES"/>
               </w:rPr>
             </w:pPr>
@@ -1930,6 +1892,7 @@
                 <w:rFonts w:ascii="Times New Roman" w:eastAsia="Times New Roman" w:hAnsi="Times New Roman" w:cs="Times New Roman"/>
                 <w:sz w:val="24"/>
                 <w:szCs w:val="24"/>
+                <w:highlight w:val="yellow"/>
                 <w:lang w:val="es-ES" w:eastAsia="es-ES"/>
               </w:rPr>
               <w:t>PrimaryOwner</w:t>
@@ -1973,6 +1936,7 @@
                 <w:rFonts w:ascii="Times New Roman" w:eastAsia="Times New Roman" w:hAnsi="Times New Roman" w:cs="Times New Roman"/>
                 <w:sz w:val="24"/>
                 <w:szCs w:val="24"/>
+                <w:highlight w:val="yellow"/>
                 <w:lang w:val="es-ES" w:eastAsia="es-ES"/>
               </w:rPr>
             </w:pPr>
@@ -1982,6 +1946,7 @@
                 <w:rFonts w:ascii="Times New Roman" w:eastAsia="Times New Roman" w:hAnsi="Times New Roman" w:cs="Times New Roman"/>
                 <w:sz w:val="24"/>
                 <w:szCs w:val="24"/>
+                <w:highlight w:val="yellow"/>
                 <w:lang w:val="es-ES" w:eastAsia="es-ES"/>
               </w:rPr>
               <w:t>PrimaryOwner</w:t>
@@ -2030,6 +1995,7 @@
                 <w:rFonts w:ascii="Times New Roman" w:eastAsia="Times New Roman" w:hAnsi="Times New Roman" w:cs="Times New Roman"/>
                 <w:sz w:val="24"/>
                 <w:szCs w:val="24"/>
+                <w:highlight w:val="yellow"/>
                 <w:lang w:val="es-ES" w:eastAsia="es-ES"/>
               </w:rPr>
             </w:pPr>
@@ -2039,6 +2005,7 @@
                 <w:rFonts w:ascii="Times New Roman" w:eastAsia="Times New Roman" w:hAnsi="Times New Roman" w:cs="Times New Roman"/>
                 <w:sz w:val="24"/>
                 <w:szCs w:val="24"/>
+                <w:highlight w:val="yellow"/>
                 <w:lang w:val="es-ES" w:eastAsia="es-ES"/>
               </w:rPr>
               <w:t>SecondaryOwner</w:t>
@@ -2082,6 +2049,7 @@
                 <w:rFonts w:ascii="Times New Roman" w:eastAsia="Times New Roman" w:hAnsi="Times New Roman" w:cs="Times New Roman"/>
                 <w:sz w:val="24"/>
                 <w:szCs w:val="24"/>
+                <w:highlight w:val="yellow"/>
                 <w:lang w:val="es-ES" w:eastAsia="es-ES"/>
               </w:rPr>
             </w:pPr>
@@ -2091,6 +2059,7 @@
                 <w:rFonts w:ascii="Times New Roman" w:eastAsia="Times New Roman" w:hAnsi="Times New Roman" w:cs="Times New Roman"/>
                 <w:sz w:val="24"/>
                 <w:szCs w:val="24"/>
+                <w:highlight w:val="yellow"/>
                 <w:lang w:val="es-ES" w:eastAsia="es-ES"/>
               </w:rPr>
               <w:t>SecondaryOwner</w:t>
@@ -2139,6 +2108,7 @@
                 <w:rFonts w:ascii="Times New Roman" w:eastAsia="Times New Roman" w:hAnsi="Times New Roman" w:cs="Times New Roman"/>
                 <w:sz w:val="24"/>
                 <w:szCs w:val="24"/>
+                <w:highlight w:val="yellow"/>
                 <w:lang w:val="es-ES" w:eastAsia="es-ES"/>
               </w:rPr>
             </w:pPr>
@@ -2148,6 +2118,7 @@
                 <w:rFonts w:ascii="Times New Roman" w:eastAsia="Times New Roman" w:hAnsi="Times New Roman" w:cs="Times New Roman"/>
                 <w:sz w:val="24"/>
                 <w:szCs w:val="24"/>
+                <w:highlight w:val="yellow"/>
                 <w:lang w:val="es-ES" w:eastAsia="es-ES"/>
               </w:rPr>
               <w:t>minimumBalance</w:t>
@@ -2180,6 +2151,7 @@
                 <w:rFonts w:ascii="Times New Roman" w:eastAsia="Times New Roman" w:hAnsi="Times New Roman" w:cs="Times New Roman"/>
                 <w:sz w:val="24"/>
                 <w:szCs w:val="24"/>
+                <w:highlight w:val="yellow"/>
                 <w:lang w:val="es-ES" w:eastAsia="es-ES"/>
               </w:rPr>
             </w:pPr>
@@ -2189,6 +2161,7 @@
                 <w:rFonts w:ascii="Times New Roman" w:eastAsia="Times New Roman" w:hAnsi="Times New Roman" w:cs="Times New Roman"/>
                 <w:sz w:val="24"/>
                 <w:szCs w:val="24"/>
+                <w:highlight w:val="yellow"/>
                 <w:lang w:val="es-ES" w:eastAsia="es-ES"/>
               </w:rPr>
               <w:t>minimumBalance</w:t>
@@ -2226,6 +2199,7 @@
                 <w:rFonts w:ascii="Times New Roman" w:eastAsia="Times New Roman" w:hAnsi="Times New Roman" w:cs="Times New Roman"/>
                 <w:sz w:val="24"/>
                 <w:szCs w:val="24"/>
+                <w:highlight w:val="yellow"/>
                 <w:lang w:val="es-ES" w:eastAsia="es-ES"/>
               </w:rPr>
             </w:pPr>
@@ -2235,6 +2209,7 @@
                 <w:rFonts w:ascii="Times New Roman" w:eastAsia="Times New Roman" w:hAnsi="Times New Roman" w:cs="Times New Roman"/>
                 <w:sz w:val="24"/>
                 <w:szCs w:val="24"/>
+                <w:highlight w:val="yellow"/>
                 <w:lang w:val="es-ES" w:eastAsia="es-ES"/>
               </w:rPr>
               <w:t>penaltyFee</w:t>
@@ -2278,6 +2253,7 @@
                 <w:rFonts w:ascii="Times New Roman" w:eastAsia="Times New Roman" w:hAnsi="Times New Roman" w:cs="Times New Roman"/>
                 <w:sz w:val="24"/>
                 <w:szCs w:val="24"/>
+                <w:highlight w:val="yellow"/>
                 <w:lang w:val="es-ES" w:eastAsia="es-ES"/>
               </w:rPr>
             </w:pPr>
@@ -2287,6 +2263,7 @@
                 <w:rFonts w:ascii="Times New Roman" w:eastAsia="Times New Roman" w:hAnsi="Times New Roman" w:cs="Times New Roman"/>
                 <w:sz w:val="24"/>
                 <w:szCs w:val="24"/>
+                <w:highlight w:val="yellow"/>
                 <w:lang w:val="es-ES" w:eastAsia="es-ES"/>
               </w:rPr>
               <w:t>penaltyFee</w:t>
@@ -2335,6 +2312,7 @@
                 <w:rFonts w:ascii="Times New Roman" w:eastAsia="Times New Roman" w:hAnsi="Times New Roman" w:cs="Times New Roman"/>
                 <w:sz w:val="24"/>
                 <w:szCs w:val="24"/>
+                <w:highlight w:val="yellow"/>
                 <w:lang w:val="es-ES" w:eastAsia="es-ES"/>
               </w:rPr>
             </w:pPr>
@@ -2344,6 +2322,7 @@
                 <w:rFonts w:ascii="Times New Roman" w:eastAsia="Times New Roman" w:hAnsi="Times New Roman" w:cs="Times New Roman"/>
                 <w:sz w:val="24"/>
                 <w:szCs w:val="24"/>
+                <w:highlight w:val="yellow"/>
                 <w:lang w:val="es-ES" w:eastAsia="es-ES"/>
               </w:rPr>
               <w:t>monthlyMaintenanceFee</w:t>
@@ -2376,6 +2355,7 @@
                 <w:rFonts w:ascii="Times New Roman" w:eastAsia="Times New Roman" w:hAnsi="Times New Roman" w:cs="Times New Roman"/>
                 <w:sz w:val="24"/>
                 <w:szCs w:val="24"/>
+                <w:highlight w:val="yellow"/>
                 <w:lang w:val="es-ES" w:eastAsia="es-ES"/>
               </w:rPr>
             </w:pPr>
@@ -2411,6 +2391,7 @@
                 <w:rFonts w:ascii="Times New Roman" w:eastAsia="Times New Roman" w:hAnsi="Times New Roman" w:cs="Times New Roman"/>
                 <w:sz w:val="24"/>
                 <w:szCs w:val="24"/>
+                <w:highlight w:val="yellow"/>
                 <w:lang w:val="es-ES" w:eastAsia="es-ES"/>
               </w:rPr>
             </w:pPr>
@@ -2420,6 +2401,7 @@
                 <w:rFonts w:ascii="Times New Roman" w:eastAsia="Times New Roman" w:hAnsi="Times New Roman" w:cs="Times New Roman"/>
                 <w:sz w:val="24"/>
                 <w:szCs w:val="24"/>
+                <w:highlight w:val="yellow"/>
                 <w:lang w:val="es-ES" w:eastAsia="es-ES"/>
               </w:rPr>
               <w:t>creationDate</w:t>
@@ -2472,6 +2454,7 @@
                 <w:rFonts w:ascii="Times New Roman" w:eastAsia="Times New Roman" w:hAnsi="Times New Roman" w:cs="Times New Roman"/>
                 <w:sz w:val="24"/>
                 <w:szCs w:val="24"/>
+                <w:highlight w:val="yellow"/>
                 <w:lang w:val="es-ES" w:eastAsia="es-ES"/>
               </w:rPr>
             </w:pPr>
@@ -2481,6 +2464,7 @@
                 <w:rFonts w:ascii="Times New Roman" w:eastAsia="Times New Roman" w:hAnsi="Times New Roman" w:cs="Times New Roman"/>
                 <w:sz w:val="24"/>
                 <w:szCs w:val="24"/>
+                <w:highlight w:val="yellow"/>
                 <w:lang w:val="es-ES" w:eastAsia="es-ES"/>
               </w:rPr>
               <w:t>creationDate</w:t>
@@ -2529,6 +2513,7 @@
                 <w:rFonts w:ascii="Times New Roman" w:eastAsia="Times New Roman" w:hAnsi="Times New Roman" w:cs="Times New Roman"/>
                 <w:sz w:val="24"/>
                 <w:szCs w:val="24"/>
+                <w:highlight w:val="yellow"/>
                 <w:lang w:val="es-ES" w:eastAsia="es-ES"/>
               </w:rPr>
             </w:pPr>
@@ -2537,6 +2522,7 @@
                 <w:rFonts w:ascii="Times New Roman" w:eastAsia="Times New Roman" w:hAnsi="Times New Roman" w:cs="Times New Roman"/>
                 <w:sz w:val="24"/>
                 <w:szCs w:val="24"/>
+                <w:highlight w:val="yellow"/>
                 <w:lang w:val="es-ES" w:eastAsia="es-ES"/>
               </w:rPr>
               <w:t>S</w:t>
@@ -2546,6 +2532,7 @@
                 <w:rFonts w:ascii="Times New Roman" w:eastAsia="Times New Roman" w:hAnsi="Times New Roman" w:cs="Times New Roman"/>
                 <w:sz w:val="24"/>
                 <w:szCs w:val="24"/>
+                <w:highlight w:val="yellow"/>
                 <w:lang w:val="es-ES" w:eastAsia="es-ES"/>
               </w:rPr>
               <w:t>tatus</w:t>
@@ -2604,6 +2591,7 @@
                 <w:rFonts w:ascii="Times New Roman" w:eastAsia="Times New Roman" w:hAnsi="Times New Roman" w:cs="Times New Roman"/>
                 <w:sz w:val="24"/>
                 <w:szCs w:val="24"/>
+                <w:highlight w:val="yellow"/>
                 <w:lang w:val="es-ES" w:eastAsia="es-ES"/>
               </w:rPr>
             </w:pPr>
@@ -2612,6 +2600,7 @@
                 <w:rFonts w:ascii="Times New Roman" w:eastAsia="Times New Roman" w:hAnsi="Times New Roman" w:cs="Times New Roman"/>
                 <w:sz w:val="24"/>
                 <w:szCs w:val="24"/>
+                <w:highlight w:val="yellow"/>
                 <w:lang w:val="es-ES" w:eastAsia="es-ES"/>
               </w:rPr>
               <w:t>S</w:t>
@@ -2621,6 +2610,7 @@
                 <w:rFonts w:ascii="Times New Roman" w:eastAsia="Times New Roman" w:hAnsi="Times New Roman" w:cs="Times New Roman"/>
                 <w:sz w:val="24"/>
                 <w:szCs w:val="24"/>
+                <w:highlight w:val="yellow"/>
                 <w:lang w:val="es-ES" w:eastAsia="es-ES"/>
               </w:rPr>
               <w:t>tatus</w:t>
@@ -2687,6 +2677,7 @@
                 <w:rFonts w:ascii="Times New Roman" w:eastAsia="Times New Roman" w:hAnsi="Times New Roman" w:cs="Times New Roman"/>
                 <w:sz w:val="24"/>
                 <w:szCs w:val="24"/>
+                <w:highlight w:val="yellow"/>
                 <w:lang w:val="es-ES" w:eastAsia="es-ES"/>
               </w:rPr>
             </w:pPr>
@@ -2696,6 +2687,7 @@
                 <w:rFonts w:ascii="Times New Roman" w:eastAsia="Times New Roman" w:hAnsi="Times New Roman" w:cs="Times New Roman"/>
                 <w:sz w:val="24"/>
                 <w:szCs w:val="24"/>
+                <w:highlight w:val="yellow"/>
                 <w:lang w:val="es-ES" w:eastAsia="es-ES"/>
               </w:rPr>
               <w:t>interestRate</w:t>
@@ -2706,6 +2698,7 @@
                 <w:rFonts w:ascii="Times New Roman" w:eastAsia="Times New Roman" w:hAnsi="Times New Roman" w:cs="Times New Roman"/>
                 <w:sz w:val="24"/>
                 <w:szCs w:val="24"/>
+                <w:highlight w:val="yellow"/>
                 <w:lang w:val="es-ES" w:eastAsia="es-ES"/>
               </w:rPr>
               <w:t xml:space="preserve"> </w:t>
@@ -2735,6 +2728,8 @@
               </w:rPr>
               <w:t>interestRate</w:t>
             </w:r>
+            <w:bookmarkStart w:id="0" w:name="_GoBack"/>
+            <w:bookmarkEnd w:id="0"/>
             <w:proofErr w:type="spellEnd"/>
           </w:p>
         </w:tc>
@@ -2785,7 +2780,6 @@
           <w:highlight w:val="yellow"/>
           <w:lang w:val="en-US" w:eastAsia="es-ES"/>
         </w:rPr>
-        <w:lastRenderedPageBreak/>
         <w:t xml:space="preserve">The system must have </w:t>
       </w:r>
       <w:proofErr w:type="gramStart"/>
@@ -2864,23 +2858,13 @@
           <w:szCs w:val="24"/>
           <w:lang w:val="en-US" w:eastAsia="es-ES"/>
         </w:rPr>
+        <w:lastRenderedPageBreak/>
         <w:t>AccountHolders</w:t>
       </w:r>
       <w:proofErr w:type="spellEnd"/>
     </w:p>
     <w:p>
       <w:pPr>
-        <w:spacing w:after="0" w:line="240" w:lineRule="auto"/>
-        <w:rPr>
-          <w:rFonts w:ascii="Times New Roman" w:eastAsia="Times New Roman" w:hAnsi="Times New Roman" w:cs="Times New Roman"/>
-          <w:sz w:val="24"/>
-          <w:szCs w:val="24"/>
-          <w:lang w:val="en-US" w:eastAsia="es-ES"/>
-        </w:rPr>
-      </w:pPr>
-    </w:p>
-    <w:p>
-      <w:pPr>
         <w:spacing w:before="100" w:beforeAutospacing="1" w:after="100" w:afterAutospacing="1" w:line="240" w:lineRule="auto"/>
         <w:rPr>
           <w:rFonts w:ascii="Times New Roman" w:eastAsia="Times New Roman" w:hAnsi="Times New Roman" w:cs="Times New Roman"/>
@@ -2898,7 +2882,7 @@
         </w:rPr>
         <w:t xml:space="preserve">The </w:t>
       </w:r>
-      <w:commentRangeStart w:id="0"/>
+      <w:commentRangeStart w:id="1"/>
       <w:proofErr w:type="spellStart"/>
       <w:r>
         <w:rPr>
@@ -2909,13 +2893,13 @@
         </w:rPr>
         <w:t>AccountHolders</w:t>
       </w:r>
-      <w:commentRangeEnd w:id="0"/>
+      <w:commentRangeEnd w:id="1"/>
       <w:proofErr w:type="spellEnd"/>
       <w:r>
         <w:rPr>
           <w:rStyle w:val="Refdecomentario"/>
         </w:rPr>
-        <w:commentReference w:id="0"/>
+        <w:commentReference w:id="1"/>
       </w:r>
       <w:r>
         <w:rPr>
@@ -3200,17 +3184,6 @@
     </w:p>
     <w:p>
       <w:pPr>
-        <w:spacing w:after="0" w:line="240" w:lineRule="auto"/>
-        <w:rPr>
-          <w:rFonts w:ascii="Times New Roman" w:eastAsia="Times New Roman" w:hAnsi="Times New Roman" w:cs="Times New Roman"/>
-          <w:sz w:val="24"/>
-          <w:szCs w:val="24"/>
-          <w:lang w:val="es-ES" w:eastAsia="es-ES"/>
-        </w:rPr>
-      </w:pPr>
-    </w:p>
-    <w:p>
-      <w:pPr>
         <w:spacing w:before="100" w:beforeAutospacing="1" w:after="100" w:afterAutospacing="1" w:line="240" w:lineRule="auto"/>
         <w:rPr>
           <w:rFonts w:ascii="Times New Roman" w:eastAsia="Times New Roman" w:hAnsi="Times New Roman" w:cs="Times New Roman"/>
@@ -3332,17 +3305,6 @@
         <w:t>ThirdParty</w:t>
       </w:r>
       <w:proofErr w:type="spellEnd"/>
-    </w:p>
-    <w:p>
-      <w:pPr>
-        <w:spacing w:after="0" w:line="240" w:lineRule="auto"/>
-        <w:rPr>
-          <w:rFonts w:ascii="Times New Roman" w:eastAsia="Times New Roman" w:hAnsi="Times New Roman" w:cs="Times New Roman"/>
-          <w:sz w:val="24"/>
-          <w:szCs w:val="24"/>
-          <w:lang w:val="es-ES" w:eastAsia="es-ES"/>
-        </w:rPr>
-      </w:pPr>
     </w:p>
     <w:p>
       <w:pPr>
@@ -3843,7 +3805,7 @@
           <w:lang w:val="en-US" w:eastAsia="es-ES"/>
         </w:rPr>
       </w:pPr>
-      <w:commentRangeStart w:id="1"/>
+      <w:commentRangeStart w:id="2"/>
       <w:r>
         <w:rPr>
           <w:rFonts w:ascii="Times New Roman" w:eastAsia="Times New Roman" w:hAnsi="Times New Roman" w:cs="Times New Roman"/>
@@ -3853,21 +3815,40 @@
         </w:rPr>
         <w:t>Admins can create new accounts</w:t>
       </w:r>
-      <w:commentRangeEnd w:id="1"/>
+      <w:commentRangeEnd w:id="2"/>
       <w:r>
         <w:rPr>
           <w:rStyle w:val="Refdecomentario"/>
         </w:rPr>
-        <w:commentReference w:id="1"/>
-      </w:r>
-      <w:r>
-        <w:rPr>
-          <w:rFonts w:ascii="Times New Roman" w:eastAsia="Times New Roman" w:hAnsi="Times New Roman" w:cs="Times New Roman"/>
-          <w:sz w:val="24"/>
-          <w:szCs w:val="24"/>
-          <w:lang w:val="en-US" w:eastAsia="es-ES"/>
-        </w:rPr>
-        <w:t xml:space="preserve">. When creating a new account they can create Checking, Savings, or </w:t>
+        <w:commentReference w:id="2"/>
+      </w:r>
+      <w:r>
+        <w:rPr>
+          <w:rFonts w:ascii="Times New Roman" w:eastAsia="Times New Roman" w:hAnsi="Times New Roman" w:cs="Times New Roman"/>
+          <w:sz w:val="24"/>
+          <w:szCs w:val="24"/>
+          <w:lang w:val="en-US" w:eastAsia="es-ES"/>
+        </w:rPr>
+        <w:t xml:space="preserve">. When creating a new account they can create Checking, </w:t>
+      </w:r>
+      <w:r>
+        <w:rPr>
+          <w:rFonts w:ascii="Times New Roman" w:eastAsia="Times New Roman" w:hAnsi="Times New Roman" w:cs="Times New Roman"/>
+          <w:sz w:val="24"/>
+          <w:szCs w:val="24"/>
+          <w:highlight w:val="yellow"/>
+          <w:lang w:val="en-US" w:eastAsia="es-ES"/>
+        </w:rPr>
+        <w:t>Savings</w:t>
+      </w:r>
+      <w:r>
+        <w:rPr>
+          <w:rFonts w:ascii="Times New Roman" w:eastAsia="Times New Roman" w:hAnsi="Times New Roman" w:cs="Times New Roman"/>
+          <w:sz w:val="24"/>
+          <w:szCs w:val="24"/>
+          <w:lang w:val="en-US" w:eastAsia="es-ES"/>
+        </w:rPr>
+        <w:t xml:space="preserve">, or </w:t>
       </w:r>
       <w:proofErr w:type="spellStart"/>
       <w:r>
@@ -3921,21 +3902,9 @@
           <w:szCs w:val="24"/>
           <w:lang w:val="es-ES" w:eastAsia="es-ES"/>
         </w:rPr>
-        <w:lastRenderedPageBreak/>
         <w:t>Savings</w:t>
       </w:r>
       <w:proofErr w:type="spellEnd"/>
-    </w:p>
-    <w:p>
-      <w:pPr>
-        <w:spacing w:after="0" w:line="240" w:lineRule="auto"/>
-        <w:rPr>
-          <w:rFonts w:ascii="Times New Roman" w:eastAsia="Times New Roman" w:hAnsi="Times New Roman" w:cs="Times New Roman"/>
-          <w:sz w:val="24"/>
-          <w:szCs w:val="24"/>
-          <w:lang w:val="es-ES" w:eastAsia="es-ES"/>
-        </w:rPr>
-      </w:pPr>
     </w:p>
     <w:p>
       <w:pPr>
@@ -4060,6 +4029,7 @@
           <w:highlight w:val="yellow"/>
           <w:lang w:val="en-US" w:eastAsia="es-ES"/>
         </w:rPr>
+        <w:lastRenderedPageBreak/>
         <w:t>Savings accounts may be instantiated with a minimum balance of less than 1000 but no lower than 100</w:t>
       </w:r>
     </w:p>
@@ -4097,17 +4067,6 @@
         <w:t>CreditCards</w:t>
       </w:r>
       <w:proofErr w:type="spellEnd"/>
-    </w:p>
-    <w:p>
-      <w:pPr>
-        <w:spacing w:after="0" w:line="240" w:lineRule="auto"/>
-        <w:rPr>
-          <w:rFonts w:ascii="Times New Roman" w:eastAsia="Times New Roman" w:hAnsi="Times New Roman" w:cs="Times New Roman"/>
-          <w:sz w:val="24"/>
-          <w:szCs w:val="24"/>
-          <w:lang w:val="es-ES" w:eastAsia="es-ES"/>
-        </w:rPr>
-      </w:pPr>
     </w:p>
     <w:p>
       <w:pPr>
@@ -4386,17 +4345,6 @@
     </w:p>
     <w:p>
       <w:pPr>
-        <w:spacing w:after="0" w:line="240" w:lineRule="auto"/>
-        <w:rPr>
-          <w:rFonts w:ascii="Times New Roman" w:eastAsia="Times New Roman" w:hAnsi="Times New Roman" w:cs="Times New Roman"/>
-          <w:sz w:val="24"/>
-          <w:szCs w:val="24"/>
-          <w:lang w:val="es-ES" w:eastAsia="es-ES"/>
-        </w:rPr>
-      </w:pPr>
-    </w:p>
-    <w:p>
-      <w:pPr>
         <w:numPr>
           <w:ilvl w:val="0"/>
           <w:numId w:val="11"/>
@@ -4409,7 +4357,7 @@
           <w:lang w:val="en-US" w:eastAsia="es-ES"/>
         </w:rPr>
       </w:pPr>
-      <w:commentRangeStart w:id="2"/>
+      <w:commentRangeStart w:id="3"/>
       <w:r>
         <w:rPr>
           <w:rFonts w:ascii="Times New Roman" w:eastAsia="Times New Roman" w:hAnsi="Times New Roman" w:cs="Times New Roman"/>
@@ -4479,12 +4427,12 @@
         </w:rPr>
         <w:t xml:space="preserve"> otherwise a regular Checking Account should be created.</w:t>
       </w:r>
-      <w:commentRangeEnd w:id="2"/>
+      <w:commentRangeEnd w:id="3"/>
       <w:r>
         <w:rPr>
           <w:rStyle w:val="Refdecomentario"/>
         </w:rPr>
-        <w:commentReference w:id="2"/>
+        <w:commentReference w:id="3"/>
       </w:r>
     </w:p>
     <w:p>
@@ -4498,15 +4446,17 @@
           <w:rFonts w:ascii="Times New Roman" w:eastAsia="Times New Roman" w:hAnsi="Times New Roman" w:cs="Times New Roman"/>
           <w:sz w:val="24"/>
           <w:szCs w:val="24"/>
-          <w:lang w:val="en-US" w:eastAsia="es-ES"/>
-        </w:rPr>
-      </w:pPr>
-      <w:commentRangeStart w:id="3"/>
-      <w:r>
-        <w:rPr>
-          <w:rFonts w:ascii="Times New Roman" w:eastAsia="Times New Roman" w:hAnsi="Times New Roman" w:cs="Times New Roman"/>
-          <w:sz w:val="24"/>
-          <w:szCs w:val="24"/>
+          <w:highlight w:val="yellow"/>
+          <w:lang w:val="en-US" w:eastAsia="es-ES"/>
+        </w:rPr>
+      </w:pPr>
+      <w:commentRangeStart w:id="4"/>
+      <w:r>
+        <w:rPr>
+          <w:rFonts w:ascii="Times New Roman" w:eastAsia="Times New Roman" w:hAnsi="Times New Roman" w:cs="Times New Roman"/>
+          <w:sz w:val="24"/>
+          <w:szCs w:val="24"/>
+          <w:highlight w:val="yellow"/>
           <w:lang w:val="en-US" w:eastAsia="es-ES"/>
         </w:rPr>
         <w:t xml:space="preserve">Checking accounts should have a </w:t>
@@ -4517,6 +4467,7 @@
           <w:rFonts w:ascii="Courier New" w:eastAsia="Times New Roman" w:hAnsi="Courier New" w:cs="Courier New"/>
           <w:sz w:val="20"/>
           <w:szCs w:val="20"/>
+          <w:highlight w:val="yellow"/>
           <w:lang w:val="en-US" w:eastAsia="es-ES"/>
         </w:rPr>
         <w:t>minimumBalance</w:t>
@@ -4527,23 +4478,26 @@
           <w:rFonts w:ascii="Times New Roman" w:eastAsia="Times New Roman" w:hAnsi="Times New Roman" w:cs="Times New Roman"/>
           <w:sz w:val="24"/>
           <w:szCs w:val="24"/>
+          <w:highlight w:val="yellow"/>
           <w:lang w:val="en-US" w:eastAsia="es-ES"/>
         </w:rPr>
         <w:t xml:space="preserve"> of 250 </w:t>
       </w:r>
-      <w:commentRangeEnd w:id="3"/>
+      <w:commentRangeEnd w:id="4"/>
       <w:r>
         <w:rPr>
           <w:rStyle w:val="Refdecomentario"/>
-        </w:rPr>
-        <w:commentReference w:id="3"/>
-      </w:r>
-      <w:commentRangeStart w:id="4"/>
-      <w:r>
-        <w:rPr>
-          <w:rFonts w:ascii="Times New Roman" w:eastAsia="Times New Roman" w:hAnsi="Times New Roman" w:cs="Times New Roman"/>
-          <w:sz w:val="24"/>
-          <w:szCs w:val="24"/>
+          <w:highlight w:val="yellow"/>
+        </w:rPr>
+        <w:commentReference w:id="4"/>
+      </w:r>
+      <w:commentRangeStart w:id="5"/>
+      <w:r>
+        <w:rPr>
+          <w:rFonts w:ascii="Times New Roman" w:eastAsia="Times New Roman" w:hAnsi="Times New Roman" w:cs="Times New Roman"/>
+          <w:sz w:val="24"/>
+          <w:szCs w:val="24"/>
+          <w:highlight w:val="yellow"/>
           <w:lang w:val="en-US" w:eastAsia="es-ES"/>
         </w:rPr>
         <w:t xml:space="preserve">and a </w:t>
@@ -4554,6 +4508,7 @@
           <w:rFonts w:ascii="Courier New" w:eastAsia="Times New Roman" w:hAnsi="Courier New" w:cs="Courier New"/>
           <w:sz w:val="20"/>
           <w:szCs w:val="20"/>
+          <w:highlight w:val="yellow"/>
           <w:lang w:val="en-US" w:eastAsia="es-ES"/>
         </w:rPr>
         <w:t>monthlyMaintenanceFee</w:t>
@@ -4564,16 +4519,18 @@
           <w:rFonts w:ascii="Times New Roman" w:eastAsia="Times New Roman" w:hAnsi="Times New Roman" w:cs="Times New Roman"/>
           <w:sz w:val="24"/>
           <w:szCs w:val="24"/>
+          <w:highlight w:val="yellow"/>
           <w:lang w:val="en-US" w:eastAsia="es-ES"/>
         </w:rPr>
         <w:t xml:space="preserve"> of 12</w:t>
       </w:r>
-      <w:commentRangeEnd w:id="4"/>
+      <w:commentRangeEnd w:id="5"/>
       <w:r>
         <w:rPr>
           <w:rStyle w:val="Refdecomentario"/>
-        </w:rPr>
-        <w:commentReference w:id="4"/>
+          <w:highlight w:val="yellow"/>
+        </w:rPr>
+        <w:commentReference w:id="5"/>
       </w:r>
     </w:p>
     <w:p>
@@ -4648,17 +4605,6 @@
     </w:p>
     <w:p>
       <w:pPr>
-        <w:spacing w:after="0" w:line="240" w:lineRule="auto"/>
-        <w:rPr>
-          <w:rFonts w:ascii="Times New Roman" w:eastAsia="Times New Roman" w:hAnsi="Times New Roman" w:cs="Times New Roman"/>
-          <w:sz w:val="24"/>
-          <w:szCs w:val="24"/>
-          <w:lang w:val="es-ES" w:eastAsia="es-ES"/>
-        </w:rPr>
-      </w:pPr>
-    </w:p>
-    <w:p>
-      <w:pPr>
         <w:numPr>
           <w:ilvl w:val="0"/>
           <w:numId w:val="13"/>
@@ -4676,9 +4622,9 @@
           <w:rFonts w:ascii="Times New Roman" w:eastAsia="Times New Roman" w:hAnsi="Times New Roman" w:cs="Times New Roman"/>
           <w:sz w:val="24"/>
           <w:szCs w:val="24"/>
-          <w:lang w:val="en-US" w:eastAsia="es-ES"/>
-        </w:rPr>
-        <w:lastRenderedPageBreak/>
+          <w:highlight w:val="yellow"/>
+          <w:lang w:val="en-US" w:eastAsia="es-ES"/>
+        </w:rPr>
         <w:t xml:space="preserve">The </w:t>
       </w:r>
       <w:proofErr w:type="spellStart"/>
@@ -4687,6 +4633,7 @@
           <w:rFonts w:ascii="Courier New" w:eastAsia="Times New Roman" w:hAnsi="Courier New" w:cs="Courier New"/>
           <w:sz w:val="20"/>
           <w:szCs w:val="20"/>
+          <w:highlight w:val="yellow"/>
           <w:lang w:val="en-US" w:eastAsia="es-ES"/>
         </w:rPr>
         <w:t>penaltyFee</w:t>
@@ -4697,9 +4644,19 @@
           <w:rFonts w:ascii="Times New Roman" w:eastAsia="Times New Roman" w:hAnsi="Times New Roman" w:cs="Times New Roman"/>
           <w:sz w:val="24"/>
           <w:szCs w:val="24"/>
-          <w:lang w:val="en-US" w:eastAsia="es-ES"/>
-        </w:rPr>
-        <w:t xml:space="preserve"> for all accounts should be 40.</w:t>
+          <w:highlight w:val="yellow"/>
+          <w:lang w:val="en-US" w:eastAsia="es-ES"/>
+        </w:rPr>
+        <w:t xml:space="preserve"> for all accounts should be 40</w:t>
+      </w:r>
+      <w:r>
+        <w:rPr>
+          <w:rFonts w:ascii="Times New Roman" w:eastAsia="Times New Roman" w:hAnsi="Times New Roman" w:cs="Times New Roman"/>
+          <w:sz w:val="24"/>
+          <w:szCs w:val="24"/>
+          <w:lang w:val="en-US" w:eastAsia="es-ES"/>
+        </w:rPr>
+        <w:t>.</w:t>
       </w:r>
     </w:p>
     <w:p>
@@ -4763,7 +4720,36 @@
           <w:szCs w:val="24"/>
           <w:lang w:val="en-US" w:eastAsia="es-ES"/>
         </w:rPr>
-        <w:t xml:space="preserve"> should be deducted from the balance automatically</w:t>
+        <w:t xml:space="preserve"> </w:t>
+      </w:r>
+      <w:proofErr w:type="gramStart"/>
+      <w:r>
+        <w:rPr>
+          <w:rFonts w:ascii="Times New Roman" w:eastAsia="Times New Roman" w:hAnsi="Times New Roman" w:cs="Times New Roman"/>
+          <w:sz w:val="24"/>
+          <w:szCs w:val="24"/>
+          <w:lang w:val="en-US" w:eastAsia="es-ES"/>
+        </w:rPr>
+        <w:t>should be deducted</w:t>
+      </w:r>
+      <w:proofErr w:type="gramEnd"/>
+      <w:r>
+        <w:rPr>
+          <w:rFonts w:ascii="Times New Roman" w:eastAsia="Times New Roman" w:hAnsi="Times New Roman" w:cs="Times New Roman"/>
+          <w:sz w:val="24"/>
+          <w:szCs w:val="24"/>
+          <w:lang w:val="en-US" w:eastAsia="es-ES"/>
+        </w:rPr>
+        <w:t xml:space="preserve"> from the balance automatically</w:t>
+      </w:r>
+      <w:r>
+        <w:rPr>
+          <w:rFonts w:ascii="Times New Roman" w:eastAsia="Times New Roman" w:hAnsi="Times New Roman" w:cs="Times New Roman"/>
+          <w:sz w:val="24"/>
+          <w:szCs w:val="24"/>
+          <w:lang w:val="en-US" w:eastAsia="es-ES"/>
+        </w:rPr>
+        <w:t>.</w:t>
       </w:r>
     </w:p>
     <w:p>
@@ -4800,17 +4786,6 @@
         <w:t>InterestRate</w:t>
       </w:r>
       <w:proofErr w:type="spellEnd"/>
-    </w:p>
-    <w:p>
-      <w:pPr>
-        <w:spacing w:after="0" w:line="240" w:lineRule="auto"/>
-        <w:rPr>
-          <w:rFonts w:ascii="Times New Roman" w:eastAsia="Times New Roman" w:hAnsi="Times New Roman" w:cs="Times New Roman"/>
-          <w:sz w:val="24"/>
-          <w:szCs w:val="24"/>
-          <w:lang w:val="es-ES" w:eastAsia="es-ES"/>
-        </w:rPr>
-      </w:pPr>
     </w:p>
     <w:p>
       <w:pPr>
@@ -4937,6 +4912,7 @@
           <w:szCs w:val="24"/>
           <w:lang w:val="en-US" w:eastAsia="es-ES"/>
         </w:rPr>
+        <w:lastRenderedPageBreak/>
         <w:t xml:space="preserve">Interest on credit cards </w:t>
       </w:r>
       <w:proofErr w:type="gramStart"/>
@@ -5106,7 +5082,7 @@
           <w:lang w:val="en-US" w:eastAsia="es-ES"/>
         </w:rPr>
       </w:pPr>
-      <w:commentRangeStart w:id="5"/>
+      <w:commentRangeStart w:id="6"/>
       <w:r>
         <w:rPr>
           <w:rFonts w:ascii="Times New Roman" w:eastAsia="Times New Roman" w:hAnsi="Times New Roman" w:cs="Times New Roman"/>
@@ -5136,12 +5112,12 @@
         </w:rPr>
         <w:t xml:space="preserve"> for any account and to modify it</w:t>
       </w:r>
-      <w:commentRangeEnd w:id="5"/>
+      <w:commentRangeEnd w:id="6"/>
       <w:r>
         <w:rPr>
           <w:rStyle w:val="Refdecomentario"/>
         </w:rPr>
-        <w:commentReference w:id="5"/>
+        <w:commentReference w:id="6"/>
       </w:r>
       <w:r>
         <w:rPr>
@@ -5213,8 +5189,8 @@
           <w:lang w:val="en-US" w:eastAsia="es-ES"/>
         </w:rPr>
       </w:pPr>
-      <w:commentRangeStart w:id="6"/>
       <w:commentRangeStart w:id="7"/>
+      <w:commentRangeStart w:id="8"/>
       <w:proofErr w:type="spellStart"/>
       <w:r>
         <w:rPr>
@@ -5235,19 +5211,19 @@
         </w:rPr>
         <w:t xml:space="preserve"> should be able to access their own account balance</w:t>
       </w:r>
-      <w:commentRangeEnd w:id="6"/>
+      <w:commentRangeEnd w:id="7"/>
       <w:r>
         <w:rPr>
           <w:rStyle w:val="Refdecomentario"/>
         </w:rPr>
-        <w:commentReference w:id="6"/>
-      </w:r>
-      <w:commentRangeEnd w:id="7"/>
+        <w:commentReference w:id="7"/>
+      </w:r>
+      <w:commentRangeEnd w:id="8"/>
       <w:r>
         <w:rPr>
           <w:rStyle w:val="Refdecomentario"/>
         </w:rPr>
-        <w:commentReference w:id="7"/>
+        <w:commentReference w:id="8"/>
       </w:r>
     </w:p>
     <w:p>
@@ -5264,7 +5240,7 @@
           <w:lang w:val="en-US" w:eastAsia="es-ES"/>
         </w:rPr>
       </w:pPr>
-      <w:commentRangeStart w:id="8"/>
+      <w:commentRangeStart w:id="9"/>
       <w:r>
         <w:rPr>
           <w:rFonts w:ascii="Times New Roman" w:eastAsia="Times New Roman" w:hAnsi="Times New Roman" w:cs="Times New Roman"/>
@@ -5274,12 +5250,12 @@
         </w:rPr>
         <w:t>Account holders should be able to transfer money from any of their accounts to any other account (regardless of owner).</w:t>
       </w:r>
-      <w:commentRangeEnd w:id="8"/>
+      <w:commentRangeEnd w:id="9"/>
       <w:r>
         <w:rPr>
           <w:rStyle w:val="Refdecomentario"/>
         </w:rPr>
-        <w:commentReference w:id="8"/>
+        <w:commentReference w:id="9"/>
       </w:r>
       <w:r>
         <w:rPr>
@@ -5395,7 +5371,7 @@
           <w:lang w:val="en-US" w:eastAsia="es-ES"/>
         </w:rPr>
       </w:pPr>
-      <w:commentRangeStart w:id="9"/>
+      <w:commentRangeStart w:id="10"/>
       <w:r>
         <w:rPr>
           <w:rFonts w:ascii="Times New Roman" w:eastAsia="Times New Roman" w:hAnsi="Times New Roman" w:cs="Times New Roman"/>
@@ -5405,12 +5381,12 @@
         </w:rPr>
         <w:t>There must be a way for third-party users to receive and send money to other accounts.</w:t>
       </w:r>
-      <w:commentRangeEnd w:id="9"/>
+      <w:commentRangeEnd w:id="10"/>
       <w:r>
         <w:rPr>
           <w:rStyle w:val="Refdecomentario"/>
         </w:rPr>
-        <w:commentReference w:id="9"/>
+        <w:commentReference w:id="10"/>
       </w:r>
     </w:p>
     <w:p>
@@ -5529,6 +5505,7 @@
           <w:szCs w:val="27"/>
           <w:lang w:val="en-US" w:eastAsia="es-ES"/>
         </w:rPr>
+        <w:lastRenderedPageBreak/>
         <w:t>Extra features (bonus)</w:t>
       </w:r>
     </w:p>
@@ -5581,18 +5558,7 @@
           <w:szCs w:val="24"/>
           <w:lang w:val="en-US" w:eastAsia="es-ES"/>
         </w:rPr>
-        <w:t>is dete</w:t>
-      </w:r>
-      <w:bookmarkStart w:id="10" w:name="_GoBack"/>
-      <w:bookmarkEnd w:id="10"/>
-      <w:r>
-        <w:rPr>
-          <w:rFonts w:ascii="Times New Roman" w:eastAsia="Times New Roman" w:hAnsi="Times New Roman" w:cs="Times New Roman"/>
-          <w:sz w:val="24"/>
-          <w:szCs w:val="24"/>
-          <w:lang w:val="en-US" w:eastAsia="es-ES"/>
-        </w:rPr>
-        <w:t>cted</w:t>
+        <w:t>is detected</w:t>
       </w:r>
       <w:proofErr w:type="gramEnd"/>
       <w:r>
@@ -6248,7 +6214,6 @@
           <w:szCs w:val="24"/>
           <w:lang w:val="en-US" w:eastAsia="es-ES"/>
         </w:rPr>
-        <w:lastRenderedPageBreak/>
         <w:t xml:space="preserve">The URL of the </w:t>
       </w:r>
       <w:r>
@@ -6494,7 +6459,7 @@
 
 <file path=word/comments.xml><?xml version="1.0" encoding="utf-8"?>
 <w:comments xmlns:wpc="http://schemas.microsoft.com/office/word/2010/wordprocessingCanvas" xmlns:cx="http://schemas.microsoft.com/office/drawing/2014/chartex" xmlns:cx1="http://schemas.microsoft.com/office/drawing/2015/9/8/chartex" xmlns:mc="http://schemas.openxmlformats.org/markup-compatibility/2006" xmlns:o="urn:schemas-microsoft-com:office:office" xmlns:r="http://schemas.openxmlformats.org/officeDocument/2006/relationships" xmlns:m="http://schemas.openxmlformats.org/officeDocument/2006/math" xmlns:v="urn:schemas-microsoft-com:vml" xmlns:wp14="http://schemas.microsoft.com/office/word/2010/wordprocessingDrawing" xmlns:wp="http://schemas.openxmlformats.org/drawingml/2006/wordprocessingDrawing" xmlns:w10="urn:schemas-microsoft-com:office:word" xmlns:w="http://schemas.openxmlformats.org/wordprocessingml/2006/main" xmlns:w14="http://schemas.microsoft.com/office/word/2010/wordml" xmlns:w15="http://schemas.microsoft.com/office/word/2012/wordml" xmlns:w16se="http://schemas.microsoft.com/office/word/2015/wordml/symex" xmlns:wpg="http://schemas.microsoft.com/office/word/2010/wordprocessingGroup" xmlns:wpi="http://schemas.microsoft.com/office/word/2010/wordprocessingInk" xmlns:wne="http://schemas.microsoft.com/office/word/2006/wordml" xmlns:wps="http://schemas.microsoft.com/office/word/2010/wordprocessingShape" mc:Ignorable="w14 w15 w16se wp14">
-  <w:comment w:id="0" w:author="John" w:date="2022-10-27T18:45:00Z" w:initials="J">
+  <w:comment w:id="1" w:author="John" w:date="2022-10-27T18:45:00Z" w:initials="J">
     <w:p>
       <w:pPr>
         <w:pStyle w:val="Textocomentario"/>
@@ -6536,7 +6501,7 @@
       </w:r>
     </w:p>
   </w:comment>
-  <w:comment w:id="1" w:author="John" w:date="2022-10-27T18:46:00Z" w:initials="J">
+  <w:comment w:id="2" w:author="John" w:date="2022-10-27T18:46:00Z" w:initials="J">
     <w:p>
       <w:pPr>
         <w:pStyle w:val="Textocomentario"/>
@@ -6566,7 +6531,7 @@
       </w:r>
     </w:p>
   </w:comment>
-  <w:comment w:id="2" w:author="John" w:date="2022-10-27T18:48:00Z" w:initials="J">
+  <w:comment w:id="3" w:author="John" w:date="2022-10-27T18:48:00Z" w:initials="J">
     <w:p>
       <w:pPr>
         <w:pStyle w:val="Textocomentario"/>
@@ -6618,64 +6583,6 @@
       <w:proofErr w:type="spellEnd"/>
       <w:r>
         <w:t xml:space="preserve"> </w:t>
-      </w:r>
-    </w:p>
-  </w:comment>
-  <w:comment w:id="3" w:author="John" w:date="2022-10-27T18:50:00Z" w:initials="J">
-    <w:p>
-      <w:pPr>
-        <w:pStyle w:val="Textocomentario"/>
-      </w:pPr>
-      <w:r>
-        <w:rPr>
-          <w:rStyle w:val="Refdecomentario"/>
-        </w:rPr>
-        <w:annotationRef/>
-      </w:r>
-      <w:proofErr w:type="spellStart"/>
-      <w:r>
-        <w:rPr>
-          <w:b/>
-        </w:rPr>
-        <w:t>Checking</w:t>
-      </w:r>
-      <w:proofErr w:type="spellEnd"/>
-      <w:r>
-        <w:rPr>
-          <w:b/>
-        </w:rPr>
-        <w:t xml:space="preserve"> </w:t>
-      </w:r>
-      <w:proofErr w:type="spellStart"/>
-      <w:r>
-        <w:rPr>
-          <w:b/>
-        </w:rPr>
-        <w:t>Account</w:t>
-      </w:r>
-      <w:proofErr w:type="spellEnd"/>
-      <w:r>
-        <w:t xml:space="preserve"> tiene </w:t>
-      </w:r>
-      <w:proofErr w:type="spellStart"/>
-      <w:r>
-        <w:rPr>
-          <w:b/>
-        </w:rPr>
-        <w:t>minimumBalance</w:t>
-      </w:r>
-      <w:proofErr w:type="spellEnd"/>
-      <w:r>
-        <w:rPr>
-          <w:b/>
-        </w:rPr>
-        <w:t xml:space="preserve"> = 250</w:t>
-      </w:r>
-      <w:r>
-        <w:rPr>
-          <w:b/>
-        </w:rPr>
-        <w:t>.</w:t>
       </w:r>
     </w:p>
   </w:comment>
@@ -6683,6 +6590,9 @@
     <w:p>
       <w:pPr>
         <w:pStyle w:val="Textocomentario"/>
+        <w:rPr>
+          <w:lang w:val="en-US"/>
+        </w:rPr>
       </w:pPr>
       <w:r>
         <w:rPr>
@@ -6690,26 +6600,90 @@
         </w:rPr>
         <w:annotationRef/>
       </w:r>
+      <w:r>
+        <w:rPr>
+          <w:b/>
+          <w:lang w:val="en-US"/>
+        </w:rPr>
+        <w:t>Checking Account</w:t>
+      </w:r>
+      <w:r>
+        <w:rPr>
+          <w:lang w:val="en-US"/>
+        </w:rPr>
+        <w:t xml:space="preserve"> </w:t>
+      </w:r>
       <w:proofErr w:type="spellStart"/>
       <w:r>
-        <w:t>Checking</w:t>
+        <w:rPr>
+          <w:lang w:val="en-US"/>
+        </w:rPr>
+        <w:t>tiene</w:t>
       </w:r>
       <w:proofErr w:type="spellEnd"/>
       <w:r>
+        <w:rPr>
+          <w:lang w:val="en-US"/>
+        </w:rPr>
         <w:t xml:space="preserve"> </w:t>
       </w:r>
       <w:proofErr w:type="spellStart"/>
       <w:r>
-        <w:t>account</w:t>
+        <w:rPr>
+          <w:b/>
+          <w:lang w:val="en-US"/>
+        </w:rPr>
+        <w:t>minimumBalance</w:t>
       </w:r>
       <w:proofErr w:type="spellEnd"/>
       <w:r>
-        <w:t xml:space="preserve"> tiene </w:t>
+        <w:rPr>
+          <w:b/>
+          <w:lang w:val="en-US"/>
+        </w:rPr>
+        <w:t xml:space="preserve"> = 250.</w:t>
+      </w:r>
+    </w:p>
+  </w:comment>
+  <w:comment w:id="5" w:author="John" w:date="2022-10-27T18:50:00Z" w:initials="J">
+    <w:p>
+      <w:pPr>
+        <w:pStyle w:val="Textocomentario"/>
+        <w:rPr>
+          <w:lang w:val="en-US"/>
+        </w:rPr>
+      </w:pPr>
+      <w:r>
+        <w:rPr>
+          <w:rStyle w:val="Refdecomentario"/>
+        </w:rPr>
+        <w:annotationRef/>
+      </w:r>
+      <w:r>
+        <w:rPr>
+          <w:lang w:val="en-US"/>
+        </w:rPr>
+        <w:t xml:space="preserve">Checking account </w:t>
       </w:r>
       <w:proofErr w:type="spellStart"/>
       <w:r>
         <w:rPr>
+          <w:lang w:val="en-US"/>
+        </w:rPr>
+        <w:t>tiene</w:t>
+      </w:r>
+      <w:proofErr w:type="spellEnd"/>
+      <w:r>
+        <w:rPr>
+          <w:lang w:val="en-US"/>
+        </w:rPr>
+        <w:t xml:space="preserve"> </w:t>
+      </w:r>
+      <w:proofErr w:type="spellStart"/>
+      <w:r>
+        <w:rPr>
           <w:b/>
+          <w:lang w:val="en-US"/>
         </w:rPr>
         <w:t>monthlyMaintenanceFee</w:t>
       </w:r>
@@ -6717,12 +6691,13 @@
       <w:r>
         <w:rPr>
           <w:b/>
+          <w:lang w:val="en-US"/>
         </w:rPr>
         <w:t xml:space="preserve"> = 12.</w:t>
       </w:r>
     </w:p>
   </w:comment>
-  <w:comment w:id="5" w:author="John" w:date="2022-10-27T18:51:00Z" w:initials="J">
+  <w:comment w:id="6" w:author="John" w:date="2022-10-27T18:51:00Z" w:initials="J">
     <w:p>
       <w:pPr>
         <w:pStyle w:val="Textocomentario"/>
@@ -6746,7 +6721,7 @@
       </w:r>
     </w:p>
   </w:comment>
-  <w:comment w:id="6" w:author="John" w:date="2022-10-27T18:52:00Z" w:initials="J">
+  <w:comment w:id="7" w:author="John" w:date="2022-10-27T18:52:00Z" w:initials="J">
     <w:p>
       <w:pPr>
         <w:pStyle w:val="Textocomentario"/>
@@ -6759,7 +6734,7 @@
       </w:r>
     </w:p>
   </w:comment>
-  <w:comment w:id="7" w:author="John" w:date="2022-10-27T18:53:00Z" w:initials="J">
+  <w:comment w:id="8" w:author="John" w:date="2022-10-27T18:53:00Z" w:initials="J">
     <w:p>
       <w:pPr>
         <w:pStyle w:val="Textocomentario"/>
@@ -6791,7 +6766,7 @@
       </w:r>
     </w:p>
   </w:comment>
-  <w:comment w:id="8" w:author="John" w:date="2022-10-27T18:55:00Z" w:initials="J">
+  <w:comment w:id="9" w:author="John" w:date="2022-10-27T18:55:00Z" w:initials="J">
     <w:p>
       <w:pPr>
         <w:pStyle w:val="Textocomentario"/>
@@ -6818,7 +6793,7 @@
       </w:r>
     </w:p>
   </w:comment>
-  <w:comment w:id="9" w:author="John" w:date="2022-10-27T18:56:00Z" w:initials="J">
+  <w:comment w:id="10" w:author="John" w:date="2022-10-27T18:56:00Z" w:initials="J">
     <w:p>
       <w:pPr>
         <w:pStyle w:val="Textocomentario"/>

</xml_diff>

<commit_message>
Update 'External Resources':  - Added png image for 'uses cases' diagram.  - Added png image for 'Class diagram' of the entire project.  - Updated 'Requirements and Instructions.docx' reflecting the accomplished objectives of the requirements.  - 'Mapa Endpoints.xlsx' updated showing the new endpoints and their URL to access each of those.    #1
</commit_message>
<xml_diff>
--- a/External_Resources/Requirements and Instructions.docx
+++ b/External_Resources/Requirements and Instructions.docx
@@ -772,7 +772,6 @@
           <w:szCs w:val="24"/>
           <w:lang w:val="es-ES" w:eastAsia="es-ES"/>
         </w:rPr>
-        <w:lastRenderedPageBreak/>
         <w:t xml:space="preserve">A </w:t>
       </w:r>
       <w:proofErr w:type="spellStart"/>
@@ -2728,8 +2727,6 @@
               </w:rPr>
               <w:t>interestRate</w:t>
             </w:r>
-            <w:bookmarkStart w:id="0" w:name="_GoBack"/>
-            <w:bookmarkEnd w:id="0"/>
             <w:proofErr w:type="spellEnd"/>
           </w:p>
         </w:tc>
@@ -2858,7 +2855,6 @@
           <w:szCs w:val="24"/>
           <w:lang w:val="en-US" w:eastAsia="es-ES"/>
         </w:rPr>
-        <w:lastRenderedPageBreak/>
         <w:t>AccountHolders</w:t>
       </w:r>
       <w:proofErr w:type="spellEnd"/>
@@ -2878,34 +2874,38 @@
           <w:rFonts w:ascii="Times New Roman" w:eastAsia="Times New Roman" w:hAnsi="Times New Roman" w:cs="Times New Roman"/>
           <w:sz w:val="24"/>
           <w:szCs w:val="24"/>
+          <w:highlight w:val="yellow"/>
           <w:lang w:val="en-US" w:eastAsia="es-ES"/>
         </w:rPr>
         <w:t xml:space="preserve">The </w:t>
       </w:r>
-      <w:commentRangeStart w:id="1"/>
+      <w:commentRangeStart w:id="0"/>
       <w:proofErr w:type="spellStart"/>
       <w:r>
         <w:rPr>
           <w:rFonts w:ascii="Courier New" w:eastAsia="Times New Roman" w:hAnsi="Courier New" w:cs="Courier New"/>
           <w:sz w:val="20"/>
           <w:szCs w:val="20"/>
+          <w:highlight w:val="yellow"/>
           <w:lang w:val="en-US" w:eastAsia="es-ES"/>
         </w:rPr>
         <w:t>AccountHolders</w:t>
       </w:r>
-      <w:commentRangeEnd w:id="1"/>
+      <w:commentRangeEnd w:id="0"/>
       <w:proofErr w:type="spellEnd"/>
       <w:r>
         <w:rPr>
           <w:rStyle w:val="Refdecomentario"/>
-        </w:rPr>
-        <w:commentReference w:id="1"/>
-      </w:r>
-      <w:r>
-        <w:rPr>
-          <w:rFonts w:ascii="Times New Roman" w:eastAsia="Times New Roman" w:hAnsi="Times New Roman" w:cs="Times New Roman"/>
-          <w:sz w:val="24"/>
-          <w:szCs w:val="24"/>
+          <w:highlight w:val="yellow"/>
+        </w:rPr>
+        <w:commentReference w:id="0"/>
+      </w:r>
+      <w:r>
+        <w:rPr>
+          <w:rFonts w:ascii="Times New Roman" w:eastAsia="Times New Roman" w:hAnsi="Times New Roman" w:cs="Times New Roman"/>
+          <w:sz w:val="24"/>
+          <w:szCs w:val="24"/>
+          <w:highlight w:val="yellow"/>
           <w:lang w:val="en-US" w:eastAsia="es-ES"/>
         </w:rPr>
         <w:t xml:space="preserve"> should be able to access their own accounts and only their accounts when passing the correct credentials using Basic Auth. </w:t>
@@ -2916,6 +2916,7 @@
           <w:rFonts w:ascii="Times New Roman" w:eastAsia="Times New Roman" w:hAnsi="Times New Roman" w:cs="Times New Roman"/>
           <w:sz w:val="24"/>
           <w:szCs w:val="24"/>
+          <w:highlight w:val="yellow"/>
           <w:lang w:val="es-ES" w:eastAsia="es-ES"/>
         </w:rPr>
         <w:t>AccountHolders</w:t>
@@ -2926,6 +2927,7 @@
           <w:rFonts w:ascii="Times New Roman" w:eastAsia="Times New Roman" w:hAnsi="Times New Roman" w:cs="Times New Roman"/>
           <w:sz w:val="24"/>
           <w:szCs w:val="24"/>
+          <w:highlight w:val="yellow"/>
           <w:lang w:val="es-ES" w:eastAsia="es-ES"/>
         </w:rPr>
         <w:t xml:space="preserve"> </w:t>
@@ -2936,6 +2938,7 @@
           <w:rFonts w:ascii="Times New Roman" w:eastAsia="Times New Roman" w:hAnsi="Times New Roman" w:cs="Times New Roman"/>
           <w:sz w:val="24"/>
           <w:szCs w:val="24"/>
+          <w:highlight w:val="yellow"/>
           <w:lang w:val="es-ES" w:eastAsia="es-ES"/>
         </w:rPr>
         <w:t>have</w:t>
@@ -2946,6 +2949,7 @@
           <w:rFonts w:ascii="Times New Roman" w:eastAsia="Times New Roman" w:hAnsi="Times New Roman" w:cs="Times New Roman"/>
           <w:sz w:val="24"/>
           <w:szCs w:val="24"/>
+          <w:highlight w:val="yellow"/>
           <w:lang w:val="es-ES" w:eastAsia="es-ES"/>
         </w:rPr>
         <w:t>:</w:t>
@@ -2974,6 +2978,7 @@
           <w:highlight w:val="yellow"/>
           <w:lang w:val="es-ES" w:eastAsia="es-ES"/>
         </w:rPr>
+        <w:lastRenderedPageBreak/>
         <w:t xml:space="preserve">A </w:t>
       </w:r>
       <w:proofErr w:type="spellStart"/>
@@ -3805,7 +3810,7 @@
           <w:lang w:val="en-US" w:eastAsia="es-ES"/>
         </w:rPr>
       </w:pPr>
-      <w:commentRangeStart w:id="2"/>
+      <w:commentRangeStart w:id="1"/>
       <w:r>
         <w:rPr>
           <w:rFonts w:ascii="Times New Roman" w:eastAsia="Times New Roman" w:hAnsi="Times New Roman" w:cs="Times New Roman"/>
@@ -3815,21 +3820,40 @@
         </w:rPr>
         <w:t>Admins can create new accounts</w:t>
       </w:r>
-      <w:commentRangeEnd w:id="2"/>
+      <w:commentRangeEnd w:id="1"/>
       <w:r>
         <w:rPr>
           <w:rStyle w:val="Refdecomentario"/>
         </w:rPr>
-        <w:commentReference w:id="2"/>
-      </w:r>
-      <w:r>
-        <w:rPr>
-          <w:rFonts w:ascii="Times New Roman" w:eastAsia="Times New Roman" w:hAnsi="Times New Roman" w:cs="Times New Roman"/>
-          <w:sz w:val="24"/>
-          <w:szCs w:val="24"/>
-          <w:lang w:val="en-US" w:eastAsia="es-ES"/>
-        </w:rPr>
-        <w:t xml:space="preserve">. When creating a new account they can create Checking, </w:t>
+        <w:commentReference w:id="1"/>
+      </w:r>
+      <w:r>
+        <w:rPr>
+          <w:rFonts w:ascii="Times New Roman" w:eastAsia="Times New Roman" w:hAnsi="Times New Roman" w:cs="Times New Roman"/>
+          <w:sz w:val="24"/>
+          <w:szCs w:val="24"/>
+          <w:lang w:val="en-US" w:eastAsia="es-ES"/>
+        </w:rPr>
+        <w:t xml:space="preserve">. When creating a new account they can create </w:t>
+      </w:r>
+      <w:r>
+        <w:rPr>
+          <w:rFonts w:ascii="Times New Roman" w:eastAsia="Times New Roman" w:hAnsi="Times New Roman" w:cs="Times New Roman"/>
+          <w:sz w:val="24"/>
+          <w:szCs w:val="24"/>
+          <w:highlight w:val="yellow"/>
+          <w:lang w:val="en-US" w:eastAsia="es-ES"/>
+        </w:rPr>
+        <w:t>Checking</w:t>
+      </w:r>
+      <w:r>
+        <w:rPr>
+          <w:rFonts w:ascii="Times New Roman" w:eastAsia="Times New Roman" w:hAnsi="Times New Roman" w:cs="Times New Roman"/>
+          <w:sz w:val="24"/>
+          <w:szCs w:val="24"/>
+          <w:lang w:val="en-US" w:eastAsia="es-ES"/>
+        </w:rPr>
+        <w:t xml:space="preserve">, </w:t>
       </w:r>
       <w:r>
         <w:rPr>
@@ -3856,6 +3880,7 @@
           <w:rFonts w:ascii="Times New Roman" w:eastAsia="Times New Roman" w:hAnsi="Times New Roman" w:cs="Times New Roman"/>
           <w:sz w:val="24"/>
           <w:szCs w:val="24"/>
+          <w:highlight w:val="yellow"/>
           <w:lang w:val="en-US" w:eastAsia="es-ES"/>
         </w:rPr>
         <w:t>CreditCard</w:t>
@@ -4029,7 +4054,6 @@
           <w:highlight w:val="yellow"/>
           <w:lang w:val="en-US" w:eastAsia="es-ES"/>
         </w:rPr>
-        <w:lastRenderedPageBreak/>
         <w:t>Savings accounts may be instantiated with a minimum balance of less than 1000 but no lower than 100</w:t>
       </w:r>
     </w:p>
@@ -4152,6 +4176,7 @@
           <w:highlight w:val="yellow"/>
           <w:lang w:val="en-US" w:eastAsia="es-ES"/>
         </w:rPr>
+        <w:lastRenderedPageBreak/>
         <w:t>CreditCards</w:t>
       </w:r>
       <w:proofErr w:type="spellEnd"/>
@@ -4357,7 +4382,7 @@
           <w:lang w:val="en-US" w:eastAsia="es-ES"/>
         </w:rPr>
       </w:pPr>
-      <w:commentRangeStart w:id="3"/>
+      <w:commentRangeStart w:id="2"/>
       <w:r>
         <w:rPr>
           <w:rFonts w:ascii="Times New Roman" w:eastAsia="Times New Roman" w:hAnsi="Times New Roman" w:cs="Times New Roman"/>
@@ -4427,12 +4452,12 @@
         </w:rPr>
         <w:t xml:space="preserve"> otherwise a regular Checking Account should be created.</w:t>
       </w:r>
-      <w:commentRangeEnd w:id="3"/>
+      <w:commentRangeEnd w:id="2"/>
       <w:r>
         <w:rPr>
           <w:rStyle w:val="Refdecomentario"/>
         </w:rPr>
-        <w:commentReference w:id="3"/>
+        <w:commentReference w:id="2"/>
       </w:r>
     </w:p>
     <w:p>
@@ -4450,7 +4475,7 @@
           <w:lang w:val="en-US" w:eastAsia="es-ES"/>
         </w:rPr>
       </w:pPr>
-      <w:commentRangeStart w:id="4"/>
+      <w:commentRangeStart w:id="3"/>
       <w:r>
         <w:rPr>
           <w:rFonts w:ascii="Times New Roman" w:eastAsia="Times New Roman" w:hAnsi="Times New Roman" w:cs="Times New Roman"/>
@@ -4483,15 +4508,15 @@
         </w:rPr>
         <w:t xml:space="preserve"> of 250 </w:t>
       </w:r>
-      <w:commentRangeEnd w:id="4"/>
+      <w:commentRangeEnd w:id="3"/>
       <w:r>
         <w:rPr>
           <w:rStyle w:val="Refdecomentario"/>
           <w:highlight w:val="yellow"/>
         </w:rPr>
-        <w:commentReference w:id="4"/>
-      </w:r>
-      <w:commentRangeStart w:id="5"/>
+        <w:commentReference w:id="3"/>
+      </w:r>
+      <w:commentRangeStart w:id="4"/>
       <w:r>
         <w:rPr>
           <w:rFonts w:ascii="Times New Roman" w:eastAsia="Times New Roman" w:hAnsi="Times New Roman" w:cs="Times New Roman"/>
@@ -4524,13 +4549,13 @@
         </w:rPr>
         <w:t xml:space="preserve"> of 12</w:t>
       </w:r>
-      <w:commentRangeEnd w:id="5"/>
+      <w:commentRangeEnd w:id="4"/>
       <w:r>
         <w:rPr>
           <w:rStyle w:val="Refdecomentario"/>
           <w:highlight w:val="yellow"/>
         </w:rPr>
-        <w:commentReference w:id="5"/>
+        <w:commentReference w:id="4"/>
       </w:r>
     </w:p>
     <w:p>
@@ -4912,7 +4937,6 @@
           <w:szCs w:val="24"/>
           <w:lang w:val="en-US" w:eastAsia="es-ES"/>
         </w:rPr>
-        <w:lastRenderedPageBreak/>
         <w:t xml:space="preserve">Interest on credit cards </w:t>
       </w:r>
       <w:proofErr w:type="gramStart"/>
@@ -5009,6 +5033,7 @@
           <w:szCs w:val="24"/>
           <w:lang w:val="es-ES" w:eastAsia="es-ES"/>
         </w:rPr>
+        <w:lastRenderedPageBreak/>
         <w:t>Account</w:t>
       </w:r>
       <w:proofErr w:type="spellEnd"/>
@@ -5079,15 +5104,17 @@
           <w:rFonts w:ascii="Times New Roman" w:eastAsia="Times New Roman" w:hAnsi="Times New Roman" w:cs="Times New Roman"/>
           <w:sz w:val="24"/>
           <w:szCs w:val="24"/>
-          <w:lang w:val="en-US" w:eastAsia="es-ES"/>
-        </w:rPr>
-      </w:pPr>
-      <w:commentRangeStart w:id="6"/>
-      <w:r>
-        <w:rPr>
-          <w:rFonts w:ascii="Times New Roman" w:eastAsia="Times New Roman" w:hAnsi="Times New Roman" w:cs="Times New Roman"/>
-          <w:sz w:val="24"/>
-          <w:szCs w:val="24"/>
+          <w:highlight w:val="yellow"/>
+          <w:lang w:val="en-US" w:eastAsia="es-ES"/>
+        </w:rPr>
+      </w:pPr>
+      <w:commentRangeStart w:id="5"/>
+      <w:r>
+        <w:rPr>
+          <w:rFonts w:ascii="Times New Roman" w:eastAsia="Times New Roman" w:hAnsi="Times New Roman" w:cs="Times New Roman"/>
+          <w:sz w:val="24"/>
+          <w:szCs w:val="24"/>
+          <w:highlight w:val="yellow"/>
           <w:lang w:val="en-US" w:eastAsia="es-ES"/>
         </w:rPr>
         <w:t xml:space="preserve">Admins should be able to access the </w:t>
@@ -5098,6 +5125,7 @@
           <w:b/>
           <w:sz w:val="24"/>
           <w:szCs w:val="24"/>
+          <w:highlight w:val="yellow"/>
           <w:u w:val="single"/>
           <w:lang w:val="en-US" w:eastAsia="es-ES"/>
         </w:rPr>
@@ -5108,22 +5136,25 @@
           <w:rFonts w:ascii="Times New Roman" w:eastAsia="Times New Roman" w:hAnsi="Times New Roman" w:cs="Times New Roman"/>
           <w:sz w:val="24"/>
           <w:szCs w:val="24"/>
+          <w:highlight w:val="yellow"/>
           <w:lang w:val="en-US" w:eastAsia="es-ES"/>
         </w:rPr>
         <w:t xml:space="preserve"> for any account and to modify it</w:t>
       </w:r>
-      <w:commentRangeEnd w:id="6"/>
+      <w:commentRangeEnd w:id="5"/>
       <w:r>
         <w:rPr>
           <w:rStyle w:val="Refdecomentario"/>
-        </w:rPr>
-        <w:commentReference w:id="6"/>
-      </w:r>
-      <w:r>
-        <w:rPr>
-          <w:rFonts w:ascii="Times New Roman" w:eastAsia="Times New Roman" w:hAnsi="Times New Roman" w:cs="Times New Roman"/>
-          <w:sz w:val="24"/>
-          <w:szCs w:val="24"/>
+          <w:highlight w:val="yellow"/>
+        </w:rPr>
+        <w:commentReference w:id="5"/>
+      </w:r>
+      <w:r>
+        <w:rPr>
+          <w:rFonts w:ascii="Times New Roman" w:eastAsia="Times New Roman" w:hAnsi="Times New Roman" w:cs="Times New Roman"/>
+          <w:sz w:val="24"/>
+          <w:szCs w:val="24"/>
+          <w:highlight w:val="yellow"/>
           <w:lang w:val="en-US" w:eastAsia="es-ES"/>
         </w:rPr>
         <w:t>.</w:t>
@@ -5186,17 +5217,19 @@
           <w:rFonts w:ascii="Times New Roman" w:eastAsia="Times New Roman" w:hAnsi="Times New Roman" w:cs="Times New Roman"/>
           <w:sz w:val="24"/>
           <w:szCs w:val="24"/>
-          <w:lang w:val="en-US" w:eastAsia="es-ES"/>
-        </w:rPr>
-      </w:pPr>
+          <w:highlight w:val="yellow"/>
+          <w:lang w:val="en-US" w:eastAsia="es-ES"/>
+        </w:rPr>
+      </w:pPr>
+      <w:commentRangeStart w:id="6"/>
       <w:commentRangeStart w:id="7"/>
-      <w:commentRangeStart w:id="8"/>
       <w:proofErr w:type="spellStart"/>
       <w:r>
         <w:rPr>
           <w:rFonts w:ascii="Times New Roman" w:eastAsia="Times New Roman" w:hAnsi="Times New Roman" w:cs="Times New Roman"/>
           <w:sz w:val="24"/>
           <w:szCs w:val="24"/>
+          <w:highlight w:val="yellow"/>
           <w:lang w:val="en-US" w:eastAsia="es-ES"/>
         </w:rPr>
         <w:t>AccountHolders</w:t>
@@ -5207,23 +5240,26 @@
           <w:rFonts w:ascii="Times New Roman" w:eastAsia="Times New Roman" w:hAnsi="Times New Roman" w:cs="Times New Roman"/>
           <w:sz w:val="24"/>
           <w:szCs w:val="24"/>
+          <w:highlight w:val="yellow"/>
           <w:lang w:val="en-US" w:eastAsia="es-ES"/>
         </w:rPr>
         <w:t xml:space="preserve"> should be able to access their own account balance</w:t>
       </w:r>
+      <w:commentRangeEnd w:id="6"/>
+      <w:r>
+        <w:rPr>
+          <w:rStyle w:val="Refdecomentario"/>
+          <w:highlight w:val="yellow"/>
+        </w:rPr>
+        <w:commentReference w:id="6"/>
+      </w:r>
       <w:commentRangeEnd w:id="7"/>
       <w:r>
         <w:rPr>
           <w:rStyle w:val="Refdecomentario"/>
+          <w:highlight w:val="yellow"/>
         </w:rPr>
         <w:commentReference w:id="7"/>
-      </w:r>
-      <w:commentRangeEnd w:id="8"/>
-      <w:r>
-        <w:rPr>
-          <w:rStyle w:val="Refdecomentario"/>
-        </w:rPr>
-        <w:commentReference w:id="8"/>
       </w:r>
     </w:p>
     <w:p>
@@ -5237,31 +5273,77 @@
           <w:rFonts w:ascii="Times New Roman" w:eastAsia="Times New Roman" w:hAnsi="Times New Roman" w:cs="Times New Roman"/>
           <w:sz w:val="24"/>
           <w:szCs w:val="24"/>
-          <w:lang w:val="en-US" w:eastAsia="es-ES"/>
-        </w:rPr>
-      </w:pPr>
-      <w:commentRangeStart w:id="9"/>
-      <w:r>
-        <w:rPr>
-          <w:rFonts w:ascii="Times New Roman" w:eastAsia="Times New Roman" w:hAnsi="Times New Roman" w:cs="Times New Roman"/>
-          <w:sz w:val="24"/>
-          <w:szCs w:val="24"/>
-          <w:lang w:val="en-US" w:eastAsia="es-ES"/>
-        </w:rPr>
-        <w:t>Account holders should be able to transfer money from any of their accounts to any other account (regardless of owner).</w:t>
-      </w:r>
-      <w:commentRangeEnd w:id="9"/>
+          <w:highlight w:val="yellow"/>
+          <w:lang w:val="en-US" w:eastAsia="es-ES"/>
+        </w:rPr>
+      </w:pPr>
+      <w:commentRangeStart w:id="8"/>
+      <w:r>
+        <w:rPr>
+          <w:rFonts w:ascii="Times New Roman" w:eastAsia="Times New Roman" w:hAnsi="Times New Roman" w:cs="Times New Roman"/>
+          <w:sz w:val="24"/>
+          <w:szCs w:val="24"/>
+          <w:highlight w:val="yellow"/>
+          <w:lang w:val="en-US" w:eastAsia="es-ES"/>
+        </w:rPr>
+        <w:t xml:space="preserve">Account holders should be able to </w:t>
+      </w:r>
+      <w:r>
+        <w:rPr>
+          <w:rFonts w:ascii="Times New Roman" w:eastAsia="Times New Roman" w:hAnsi="Times New Roman" w:cs="Times New Roman"/>
+          <w:b/>
+          <w:sz w:val="24"/>
+          <w:szCs w:val="24"/>
+          <w:highlight w:val="yellow"/>
+          <w:lang w:val="en-US" w:eastAsia="es-ES"/>
+        </w:rPr>
+        <w:t>transfer</w:t>
+      </w:r>
+      <w:r>
+        <w:rPr>
+          <w:rFonts w:ascii="Times New Roman" w:eastAsia="Times New Roman" w:hAnsi="Times New Roman" w:cs="Times New Roman"/>
+          <w:sz w:val="24"/>
+          <w:szCs w:val="24"/>
+          <w:highlight w:val="yellow"/>
+          <w:lang w:val="en-US" w:eastAsia="es-ES"/>
+        </w:rPr>
+        <w:t xml:space="preserve"> money from any of their accounts </w:t>
+      </w:r>
+      <w:r>
+        <w:rPr>
+          <w:rFonts w:ascii="Times New Roman" w:eastAsia="Times New Roman" w:hAnsi="Times New Roman" w:cs="Times New Roman"/>
+          <w:b/>
+          <w:sz w:val="24"/>
+          <w:szCs w:val="24"/>
+          <w:highlight w:val="yellow"/>
+          <w:lang w:val="en-US" w:eastAsia="es-ES"/>
+        </w:rPr>
+        <w:t>to any</w:t>
+      </w:r>
+      <w:r>
+        <w:rPr>
+          <w:rFonts w:ascii="Times New Roman" w:eastAsia="Times New Roman" w:hAnsi="Times New Roman" w:cs="Times New Roman"/>
+          <w:sz w:val="24"/>
+          <w:szCs w:val="24"/>
+          <w:highlight w:val="yellow"/>
+          <w:lang w:val="en-US" w:eastAsia="es-ES"/>
+        </w:rPr>
+        <w:t xml:space="preserve"> other account (regardless of owner).</w:t>
+      </w:r>
+      <w:commentRangeEnd w:id="8"/>
       <w:r>
         <w:rPr>
           <w:rStyle w:val="Refdecomentario"/>
-        </w:rPr>
-        <w:commentReference w:id="9"/>
-      </w:r>
-      <w:r>
-        <w:rPr>
-          <w:rFonts w:ascii="Times New Roman" w:eastAsia="Times New Roman" w:hAnsi="Times New Roman" w:cs="Times New Roman"/>
-          <w:sz w:val="24"/>
-          <w:szCs w:val="24"/>
+          <w:highlight w:val="yellow"/>
+        </w:rPr>
+        <w:commentReference w:id="8"/>
+      </w:r>
+      <w:r>
+        <w:rPr>
+          <w:rFonts w:ascii="Times New Roman" w:eastAsia="Times New Roman" w:hAnsi="Times New Roman" w:cs="Times New Roman"/>
+          <w:sz w:val="24"/>
+          <w:szCs w:val="24"/>
+          <w:highlight w:val="yellow"/>
           <w:lang w:val="en-US" w:eastAsia="es-ES"/>
         </w:rPr>
         <w:t xml:space="preserve"> The transfer </w:t>
@@ -5272,6 +5354,7 @@
           <w:rFonts w:ascii="Times New Roman" w:eastAsia="Times New Roman" w:hAnsi="Times New Roman" w:cs="Times New Roman"/>
           <w:sz w:val="24"/>
           <w:szCs w:val="24"/>
+          <w:highlight w:val="yellow"/>
           <w:lang w:val="en-US" w:eastAsia="es-ES"/>
         </w:rPr>
         <w:t>should only be processed</w:t>
@@ -5282,9 +5365,52 @@
           <w:rFonts w:ascii="Times New Roman" w:eastAsia="Times New Roman" w:hAnsi="Times New Roman" w:cs="Times New Roman"/>
           <w:sz w:val="24"/>
           <w:szCs w:val="24"/>
-          <w:lang w:val="en-US" w:eastAsia="es-ES"/>
-        </w:rPr>
-        <w:t xml:space="preserve"> if the account has sufficient funds. The user must provide the Primary or Secondary owner name and the id of the account that should receive the transfer.</w:t>
+          <w:highlight w:val="yellow"/>
+          <w:lang w:val="en-US" w:eastAsia="es-ES"/>
+        </w:rPr>
+        <w:t xml:space="preserve"> if the account has </w:t>
+      </w:r>
+      <w:r>
+        <w:rPr>
+          <w:rFonts w:ascii="Times New Roman" w:eastAsia="Times New Roman" w:hAnsi="Times New Roman" w:cs="Times New Roman"/>
+          <w:b/>
+          <w:sz w:val="24"/>
+          <w:szCs w:val="24"/>
+          <w:highlight w:val="yellow"/>
+          <w:lang w:val="en-US" w:eastAsia="es-ES"/>
+        </w:rPr>
+        <w:t>sufficient funds</w:t>
+      </w:r>
+      <w:r>
+        <w:rPr>
+          <w:rFonts w:ascii="Times New Roman" w:eastAsia="Times New Roman" w:hAnsi="Times New Roman" w:cs="Times New Roman"/>
+          <w:sz w:val="24"/>
+          <w:szCs w:val="24"/>
+          <w:highlight w:val="yellow"/>
+          <w:lang w:val="en-US" w:eastAsia="es-ES"/>
+        </w:rPr>
+        <w:t xml:space="preserve">. The user must </w:t>
+      </w:r>
+      <w:r>
+        <w:rPr>
+          <w:rFonts w:ascii="Times New Roman" w:eastAsia="Times New Roman" w:hAnsi="Times New Roman" w:cs="Times New Roman"/>
+          <w:b/>
+          <w:sz w:val="24"/>
+          <w:szCs w:val="24"/>
+          <w:highlight w:val="yellow"/>
+          <w:lang w:val="en-US" w:eastAsia="es-ES"/>
+        </w:rPr>
+        <w:t>provide</w:t>
+      </w:r>
+      <w:r>
+        <w:rPr>
+          <w:rFonts w:ascii="Times New Roman" w:eastAsia="Times New Roman" w:hAnsi="Times New Roman" w:cs="Times New Roman"/>
+          <w:sz w:val="24"/>
+          <w:szCs w:val="24"/>
+          <w:highlight w:val="yellow"/>
+          <w:lang w:val="en-US" w:eastAsia="es-ES"/>
+        </w:rPr>
+        <w:t xml:space="preserve"> the Primary or Secondary owner name and the id of the account that should receive the transfer.</w:t>
       </w:r>
     </w:p>
     <w:p>
@@ -5371,22 +5497,52 @@
           <w:lang w:val="en-US" w:eastAsia="es-ES"/>
         </w:rPr>
       </w:pPr>
-      <w:commentRangeStart w:id="10"/>
-      <w:r>
-        <w:rPr>
-          <w:rFonts w:ascii="Times New Roman" w:eastAsia="Times New Roman" w:hAnsi="Times New Roman" w:cs="Times New Roman"/>
-          <w:sz w:val="24"/>
-          <w:szCs w:val="24"/>
-          <w:lang w:val="en-US" w:eastAsia="es-ES"/>
-        </w:rPr>
-        <w:t>There must be a way for third-party users to receive and send money to other accounts.</w:t>
-      </w:r>
-      <w:commentRangeEnd w:id="10"/>
+      <w:commentRangeStart w:id="9"/>
+      <w:r>
+        <w:rPr>
+          <w:rFonts w:ascii="Times New Roman" w:eastAsia="Times New Roman" w:hAnsi="Times New Roman" w:cs="Times New Roman"/>
+          <w:sz w:val="24"/>
+          <w:szCs w:val="24"/>
+          <w:lang w:val="en-US" w:eastAsia="es-ES"/>
+        </w:rPr>
+        <w:t xml:space="preserve">There must be a way for third-party users to </w:t>
+      </w:r>
+      <w:r>
+        <w:rPr>
+          <w:rFonts w:ascii="Times New Roman" w:eastAsia="Times New Roman" w:hAnsi="Times New Roman" w:cs="Times New Roman"/>
+          <w:strike/>
+          <w:color w:val="FF0000"/>
+          <w:sz w:val="24"/>
+          <w:szCs w:val="24"/>
+          <w:lang w:val="en-US" w:eastAsia="es-ES"/>
+        </w:rPr>
+        <w:t>receive and</w:t>
+      </w:r>
+      <w:r>
+        <w:rPr>
+          <w:rFonts w:ascii="Times New Roman" w:eastAsia="Times New Roman" w:hAnsi="Times New Roman" w:cs="Times New Roman"/>
+          <w:color w:val="FF0000"/>
+          <w:sz w:val="24"/>
+          <w:szCs w:val="24"/>
+          <w:lang w:val="en-US" w:eastAsia="es-ES"/>
+        </w:rPr>
+        <w:t xml:space="preserve"> </w:t>
+      </w:r>
+      <w:r>
+        <w:rPr>
+          <w:rFonts w:ascii="Times New Roman" w:eastAsia="Times New Roman" w:hAnsi="Times New Roman" w:cs="Times New Roman"/>
+          <w:sz w:val="24"/>
+          <w:szCs w:val="24"/>
+          <w:lang w:val="en-US" w:eastAsia="es-ES"/>
+        </w:rPr>
+        <w:t>send money to other accounts.</w:t>
+      </w:r>
+      <w:commentRangeEnd w:id="9"/>
       <w:r>
         <w:rPr>
           <w:rStyle w:val="Refdecomentario"/>
         </w:rPr>
-        <w:commentReference w:id="10"/>
+        <w:commentReference w:id="9"/>
       </w:r>
     </w:p>
     <w:p>
@@ -5458,7 +5614,120 @@
           <w:szCs w:val="24"/>
           <w:lang w:val="en-US" w:eastAsia="es-ES"/>
         </w:rPr>
-        <w:t>In order to receive and send money, Third-Party Users must provide their hashed key in the header of the HTTP request. They also must provide the amount, the Account id and the account secret key.</w:t>
+        <w:t xml:space="preserve">In order to receive and send money, Third-Party Users must </w:t>
+      </w:r>
+      <w:r>
+        <w:rPr>
+          <w:rFonts w:ascii="Times New Roman" w:eastAsia="Times New Roman" w:hAnsi="Times New Roman" w:cs="Times New Roman"/>
+          <w:sz w:val="24"/>
+          <w:szCs w:val="24"/>
+          <w:lang w:val="en-US" w:eastAsia="es-ES"/>
+        </w:rPr>
+        <w:t>provide</w:t>
+      </w:r>
+      <w:r>
+        <w:rPr>
+          <w:rFonts w:ascii="Times New Roman" w:eastAsia="Times New Roman" w:hAnsi="Times New Roman" w:cs="Times New Roman"/>
+          <w:sz w:val="24"/>
+          <w:szCs w:val="24"/>
+          <w:lang w:val="en-US" w:eastAsia="es-ES"/>
+        </w:rPr>
+        <w:t xml:space="preserve"> their </w:t>
+      </w:r>
+      <w:r>
+        <w:rPr>
+          <w:rFonts w:ascii="Times New Roman" w:eastAsia="Times New Roman" w:hAnsi="Times New Roman" w:cs="Times New Roman"/>
+          <w:b/>
+          <w:sz w:val="24"/>
+          <w:szCs w:val="24"/>
+          <w:lang w:val="en-US" w:eastAsia="es-ES"/>
+        </w:rPr>
+        <w:t>hashed key</w:t>
+      </w:r>
+      <w:r>
+        <w:rPr>
+          <w:rFonts w:ascii="Times New Roman" w:eastAsia="Times New Roman" w:hAnsi="Times New Roman" w:cs="Times New Roman"/>
+          <w:sz w:val="24"/>
+          <w:szCs w:val="24"/>
+          <w:lang w:val="en-US" w:eastAsia="es-ES"/>
+        </w:rPr>
+        <w:t xml:space="preserve"> in the </w:t>
+      </w:r>
+      <w:r>
+        <w:rPr>
+          <w:rFonts w:ascii="Times New Roman" w:eastAsia="Times New Roman" w:hAnsi="Times New Roman" w:cs="Times New Roman"/>
+          <w:sz w:val="24"/>
+          <w:szCs w:val="24"/>
+          <w:u w:val="single"/>
+          <w:lang w:val="en-US" w:eastAsia="es-ES"/>
+        </w:rPr>
+        <w:t>header</w:t>
+      </w:r>
+      <w:r>
+        <w:rPr>
+          <w:rFonts w:ascii="Times New Roman" w:eastAsia="Times New Roman" w:hAnsi="Times New Roman" w:cs="Times New Roman"/>
+          <w:sz w:val="24"/>
+          <w:szCs w:val="24"/>
+          <w:lang w:val="en-US" w:eastAsia="es-ES"/>
+        </w:rPr>
+        <w:t xml:space="preserve"> of the HTTP request. They also must provide the </w:t>
+      </w:r>
+      <w:r>
+        <w:rPr>
+          <w:rFonts w:ascii="Times New Roman" w:eastAsia="Times New Roman" w:hAnsi="Times New Roman" w:cs="Times New Roman"/>
+          <w:b/>
+          <w:sz w:val="24"/>
+          <w:szCs w:val="24"/>
+          <w:lang w:val="en-US" w:eastAsia="es-ES"/>
+        </w:rPr>
+        <w:t>amount</w:t>
+      </w:r>
+      <w:r>
+        <w:rPr>
+          <w:rFonts w:ascii="Times New Roman" w:eastAsia="Times New Roman" w:hAnsi="Times New Roman" w:cs="Times New Roman"/>
+          <w:sz w:val="24"/>
+          <w:szCs w:val="24"/>
+          <w:lang w:val="en-US" w:eastAsia="es-ES"/>
+        </w:rPr>
+        <w:t xml:space="preserve">, the </w:t>
+      </w:r>
+      <w:r>
+        <w:rPr>
+          <w:rFonts w:ascii="Times New Roman" w:eastAsia="Times New Roman" w:hAnsi="Times New Roman" w:cs="Times New Roman"/>
+          <w:b/>
+          <w:sz w:val="24"/>
+          <w:szCs w:val="24"/>
+          <w:lang w:val="en-US" w:eastAsia="es-ES"/>
+        </w:rPr>
+        <w:t>Account id</w:t>
+      </w:r>
+      <w:r>
+        <w:rPr>
+          <w:rFonts w:ascii="Times New Roman" w:eastAsia="Times New Roman" w:hAnsi="Times New Roman" w:cs="Times New Roman"/>
+          <w:sz w:val="24"/>
+          <w:szCs w:val="24"/>
+          <w:lang w:val="en-US" w:eastAsia="es-ES"/>
+        </w:rPr>
+        <w:t xml:space="preserve"> and the account </w:t>
+      </w:r>
+      <w:r>
+        <w:rPr>
+          <w:rFonts w:ascii="Times New Roman" w:eastAsia="Times New Roman" w:hAnsi="Times New Roman" w:cs="Times New Roman"/>
+          <w:b/>
+          <w:sz w:val="24"/>
+          <w:szCs w:val="24"/>
+          <w:lang w:val="en-US" w:eastAsia="es-ES"/>
+        </w:rPr>
+        <w:t>secret key</w:t>
+      </w:r>
+      <w:r>
+        <w:rPr>
+          <w:rFonts w:ascii="Times New Roman" w:eastAsia="Times New Roman" w:hAnsi="Times New Roman" w:cs="Times New Roman"/>
+          <w:sz w:val="24"/>
+          <w:szCs w:val="24"/>
+          <w:lang w:val="en-US" w:eastAsia="es-ES"/>
+        </w:rPr>
+        <w:t>.</w:t>
       </w:r>
     </w:p>
     <w:p>
@@ -5505,7 +5774,6 @@
           <w:szCs w:val="27"/>
           <w:lang w:val="en-US" w:eastAsia="es-ES"/>
         </w:rPr>
-        <w:lastRenderedPageBreak/>
         <w:t>Extra features (bonus)</w:t>
       </w:r>
     </w:p>
@@ -5588,6 +5856,7 @@
           <w:szCs w:val="24"/>
           <w:lang w:val="en-US" w:eastAsia="es-ES"/>
         </w:rPr>
+        <w:lastRenderedPageBreak/>
         <w:t>Patterns that indicate fraud include:</w:t>
       </w:r>
     </w:p>
@@ -5760,6 +6029,7 @@
           <w:rFonts w:ascii="Times New Roman" w:eastAsia="Times New Roman" w:hAnsi="Times New Roman" w:cs="Times New Roman"/>
           <w:sz w:val="24"/>
           <w:szCs w:val="24"/>
+          <w:highlight w:val="yellow"/>
           <w:lang w:val="en-US" w:eastAsia="es-ES"/>
         </w:rPr>
         <w:t xml:space="preserve">Include a </w:t>
@@ -5771,6 +6041,7 @@
           <w:bCs/>
           <w:sz w:val="24"/>
           <w:szCs w:val="24"/>
+          <w:highlight w:val="yellow"/>
           <w:lang w:val="en-US" w:eastAsia="es-ES"/>
         </w:rPr>
         <w:t>Java/Spring Boot</w:t>
@@ -5780,9 +6051,19 @@
           <w:rFonts w:ascii="Times New Roman" w:eastAsia="Times New Roman" w:hAnsi="Times New Roman" w:cs="Times New Roman"/>
           <w:sz w:val="24"/>
           <w:szCs w:val="24"/>
-          <w:lang w:val="en-US" w:eastAsia="es-ES"/>
-        </w:rPr>
-        <w:t xml:space="preserve"> backend.</w:t>
+          <w:highlight w:val="yellow"/>
+          <w:lang w:val="en-US" w:eastAsia="es-ES"/>
+        </w:rPr>
+        <w:t xml:space="preserve"> backend</w:t>
+      </w:r>
+      <w:r>
+        <w:rPr>
+          <w:rFonts w:ascii="Times New Roman" w:eastAsia="Times New Roman" w:hAnsi="Times New Roman" w:cs="Times New Roman"/>
+          <w:sz w:val="24"/>
+          <w:szCs w:val="24"/>
+          <w:lang w:val="en-US" w:eastAsia="es-ES"/>
+        </w:rPr>
+        <w:t>.</w:t>
       </w:r>
     </w:p>
     <w:p>
@@ -5804,6 +6085,7 @@
           <w:rFonts w:ascii="Times New Roman" w:eastAsia="Times New Roman" w:hAnsi="Times New Roman" w:cs="Times New Roman"/>
           <w:sz w:val="24"/>
           <w:szCs w:val="24"/>
+          <w:highlight w:val="yellow"/>
           <w:lang w:val="en-US" w:eastAsia="es-ES"/>
         </w:rPr>
         <w:t xml:space="preserve">Everything should be stored in </w:t>
@@ -5815,6 +6097,7 @@
           <w:bCs/>
           <w:sz w:val="24"/>
           <w:szCs w:val="24"/>
+          <w:highlight w:val="yellow"/>
           <w:lang w:val="en-US" w:eastAsia="es-ES"/>
         </w:rPr>
         <w:t>MySQL</w:t>
@@ -5824,9 +6107,19 @@
           <w:rFonts w:ascii="Times New Roman" w:eastAsia="Times New Roman" w:hAnsi="Times New Roman" w:cs="Times New Roman"/>
           <w:sz w:val="24"/>
           <w:szCs w:val="24"/>
-          <w:lang w:val="en-US" w:eastAsia="es-ES"/>
-        </w:rPr>
-        <w:t xml:space="preserve"> database tables.</w:t>
+          <w:highlight w:val="yellow"/>
+          <w:lang w:val="en-US" w:eastAsia="es-ES"/>
+        </w:rPr>
+        <w:t xml:space="preserve"> database tables</w:t>
+      </w:r>
+      <w:r>
+        <w:rPr>
+          <w:rFonts w:ascii="Times New Roman" w:eastAsia="Times New Roman" w:hAnsi="Times New Roman" w:cs="Times New Roman"/>
+          <w:sz w:val="24"/>
+          <w:szCs w:val="24"/>
+          <w:lang w:val="en-US" w:eastAsia="es-ES"/>
+        </w:rPr>
+        <w:t>.</w:t>
       </w:r>
     </w:p>
     <w:p>
@@ -5848,6 +6141,7 @@
           <w:rFonts w:ascii="Times New Roman" w:eastAsia="Times New Roman" w:hAnsi="Times New Roman" w:cs="Times New Roman"/>
           <w:sz w:val="24"/>
           <w:szCs w:val="24"/>
+          <w:highlight w:val="yellow"/>
           <w:lang w:val="en-US" w:eastAsia="es-ES"/>
         </w:rPr>
         <w:t xml:space="preserve">Include at least </w:t>
@@ -5858,6 +6152,7 @@
           <w:rFonts w:ascii="Times New Roman" w:eastAsia="Times New Roman" w:hAnsi="Times New Roman" w:cs="Times New Roman"/>
           <w:sz w:val="24"/>
           <w:szCs w:val="24"/>
+          <w:highlight w:val="yellow"/>
           <w:lang w:val="en-US" w:eastAsia="es-ES"/>
         </w:rPr>
         <w:t>1</w:t>
@@ -5868,6 +6163,7 @@
           <w:rFonts w:ascii="Times New Roman" w:eastAsia="Times New Roman" w:hAnsi="Times New Roman" w:cs="Times New Roman"/>
           <w:sz w:val="24"/>
           <w:szCs w:val="24"/>
+          <w:highlight w:val="yellow"/>
           <w:lang w:val="en-US" w:eastAsia="es-ES"/>
         </w:rPr>
         <w:t xml:space="preserve"> </w:t>
@@ -5879,6 +6175,7 @@
           <w:bCs/>
           <w:sz w:val="24"/>
           <w:szCs w:val="24"/>
+          <w:highlight w:val="yellow"/>
           <w:lang w:val="en-US" w:eastAsia="es-ES"/>
         </w:rPr>
         <w:t>GET, POST, PUT/PATCH, and DELETE</w:t>
@@ -5888,9 +6185,19 @@
           <w:rFonts w:ascii="Times New Roman" w:eastAsia="Times New Roman" w:hAnsi="Times New Roman" w:cs="Times New Roman"/>
           <w:sz w:val="24"/>
           <w:szCs w:val="24"/>
-          <w:lang w:val="en-US" w:eastAsia="es-ES"/>
-        </w:rPr>
-        <w:t xml:space="preserve"> route.</w:t>
+          <w:highlight w:val="yellow"/>
+          <w:lang w:val="en-US" w:eastAsia="es-ES"/>
+        </w:rPr>
+        <w:t xml:space="preserve"> route</w:t>
+      </w:r>
+      <w:r>
+        <w:rPr>
+          <w:rFonts w:ascii="Times New Roman" w:eastAsia="Times New Roman" w:hAnsi="Times New Roman" w:cs="Times New Roman"/>
+          <w:sz w:val="24"/>
+          <w:szCs w:val="24"/>
+          <w:lang w:val="en-US" w:eastAsia="es-ES"/>
+        </w:rPr>
+        <w:t>.</w:t>
       </w:r>
     </w:p>
     <w:p>
@@ -5912,6 +6219,7 @@
           <w:rFonts w:ascii="Times New Roman" w:eastAsia="Times New Roman" w:hAnsi="Times New Roman" w:cs="Times New Roman"/>
           <w:sz w:val="24"/>
           <w:szCs w:val="24"/>
+          <w:highlight w:val="yellow"/>
           <w:lang w:val="en-US" w:eastAsia="es-ES"/>
         </w:rPr>
         <w:t xml:space="preserve">Include authentication with </w:t>
@@ -5923,6 +6231,7 @@
           <w:bCs/>
           <w:sz w:val="24"/>
           <w:szCs w:val="24"/>
+          <w:highlight w:val="yellow"/>
           <w:lang w:val="en-US" w:eastAsia="es-ES"/>
         </w:rPr>
         <w:t>Spring Security</w:t>
@@ -6001,6 +6310,7 @@
           <w:rFonts w:ascii="Times New Roman" w:eastAsia="Times New Roman" w:hAnsi="Times New Roman" w:cs="Times New Roman"/>
           <w:sz w:val="24"/>
           <w:szCs w:val="24"/>
+          <w:highlight w:val="yellow"/>
           <w:lang w:val="es-ES" w:eastAsia="es-ES"/>
         </w:rPr>
         <w:t>Include</w:t>
@@ -6011,6 +6321,7 @@
           <w:rFonts w:ascii="Times New Roman" w:eastAsia="Times New Roman" w:hAnsi="Times New Roman" w:cs="Times New Roman"/>
           <w:sz w:val="24"/>
           <w:szCs w:val="24"/>
+          <w:highlight w:val="yellow"/>
           <w:lang w:val="es-ES" w:eastAsia="es-ES"/>
         </w:rPr>
         <w:t xml:space="preserve"> </w:t>
@@ -6021,6 +6332,7 @@
           <w:rFonts w:ascii="Times New Roman" w:eastAsia="Times New Roman" w:hAnsi="Times New Roman" w:cs="Times New Roman"/>
           <w:sz w:val="24"/>
           <w:szCs w:val="24"/>
+          <w:highlight w:val="yellow"/>
           <w:lang w:val="es-ES" w:eastAsia="es-ES"/>
         </w:rPr>
         <w:t>robust</w:t>
@@ -6031,6 +6343,7 @@
           <w:rFonts w:ascii="Times New Roman" w:eastAsia="Times New Roman" w:hAnsi="Times New Roman" w:cs="Times New Roman"/>
           <w:sz w:val="24"/>
           <w:szCs w:val="24"/>
+          <w:highlight w:val="yellow"/>
           <w:lang w:val="es-ES" w:eastAsia="es-ES"/>
         </w:rPr>
         <w:t xml:space="preserve"> error </w:t>
@@ -6041,6 +6354,7 @@
           <w:rFonts w:ascii="Times New Roman" w:eastAsia="Times New Roman" w:hAnsi="Times New Roman" w:cs="Times New Roman"/>
           <w:sz w:val="24"/>
           <w:szCs w:val="24"/>
+          <w:highlight w:val="yellow"/>
           <w:lang w:val="es-ES" w:eastAsia="es-ES"/>
         </w:rPr>
         <w:t>handling</w:t>
@@ -6075,6 +6389,7 @@
           <w:rFonts w:ascii="Times New Roman" w:eastAsia="Times New Roman" w:hAnsi="Times New Roman" w:cs="Times New Roman"/>
           <w:sz w:val="24"/>
           <w:szCs w:val="24"/>
+          <w:highlight w:val="yellow"/>
           <w:lang w:val="en-US" w:eastAsia="es-ES"/>
         </w:rPr>
         <w:t xml:space="preserve">You must use the </w:t>
@@ -6086,6 +6401,7 @@
             <w:color w:val="0000FF"/>
             <w:sz w:val="24"/>
             <w:szCs w:val="24"/>
+            <w:highlight w:val="yellow"/>
             <w:u w:val="single"/>
             <w:lang w:val="en-US" w:eastAsia="es-ES"/>
           </w:rPr>
@@ -6097,6 +6413,7 @@
           <w:rFonts w:ascii="Times New Roman" w:eastAsia="Times New Roman" w:hAnsi="Times New Roman" w:cs="Times New Roman"/>
           <w:sz w:val="24"/>
           <w:szCs w:val="24"/>
+          <w:highlight w:val="yellow"/>
           <w:lang w:val="en-US" w:eastAsia="es-ES"/>
         </w:rPr>
         <w:t xml:space="preserve"> for all currency and </w:t>
@@ -6107,6 +6424,7 @@
           <w:rFonts w:ascii="Times New Roman" w:eastAsia="Times New Roman" w:hAnsi="Times New Roman" w:cs="Times New Roman"/>
           <w:sz w:val="24"/>
           <w:szCs w:val="24"/>
+          <w:highlight w:val="yellow"/>
           <w:lang w:val="en-US" w:eastAsia="es-ES"/>
         </w:rPr>
         <w:t>BigDecimal</w:t>
@@ -6117,9 +6435,19 @@
           <w:rFonts w:ascii="Times New Roman" w:eastAsia="Times New Roman" w:hAnsi="Times New Roman" w:cs="Times New Roman"/>
           <w:sz w:val="24"/>
           <w:szCs w:val="24"/>
-          <w:lang w:val="en-US" w:eastAsia="es-ES"/>
-        </w:rPr>
-        <w:t xml:space="preserve"> for any other decimal or large number math.</w:t>
+          <w:highlight w:val="yellow"/>
+          <w:lang w:val="en-US" w:eastAsia="es-ES"/>
+        </w:rPr>
+        <w:t xml:space="preserve"> for any other decimal or large number math</w:t>
+      </w:r>
+      <w:r>
+        <w:rPr>
+          <w:rFonts w:ascii="Times New Roman" w:eastAsia="Times New Roman" w:hAnsi="Times New Roman" w:cs="Times New Roman"/>
+          <w:sz w:val="24"/>
+          <w:szCs w:val="24"/>
+          <w:lang w:val="en-US" w:eastAsia="es-ES"/>
+        </w:rPr>
+        <w:t>.</w:t>
       </w:r>
     </w:p>
     <w:p>
@@ -6168,6 +6496,7 @@
           <w:rFonts w:ascii="Times New Roman" w:eastAsia="Times New Roman" w:hAnsi="Times New Roman" w:cs="Times New Roman"/>
           <w:sz w:val="24"/>
           <w:szCs w:val="24"/>
+          <w:highlight w:val="yellow"/>
           <w:lang w:val="en-US" w:eastAsia="es-ES"/>
         </w:rPr>
         <w:t xml:space="preserve">A </w:t>
@@ -6179,6 +6508,7 @@
           <w:bCs/>
           <w:sz w:val="24"/>
           <w:szCs w:val="24"/>
+          <w:highlight w:val="yellow"/>
           <w:lang w:val="en-US" w:eastAsia="es-ES"/>
         </w:rPr>
         <w:t>working REST API, built by you</w:t>
@@ -6188,9 +6518,19 @@
           <w:rFonts w:ascii="Times New Roman" w:eastAsia="Times New Roman" w:hAnsi="Times New Roman" w:cs="Times New Roman"/>
           <w:sz w:val="24"/>
           <w:szCs w:val="24"/>
-          <w:lang w:val="en-US" w:eastAsia="es-ES"/>
-        </w:rPr>
-        <w:t xml:space="preserve"> that runs on a local server.</w:t>
+          <w:highlight w:val="yellow"/>
+          <w:lang w:val="en-US" w:eastAsia="es-ES"/>
+        </w:rPr>
+        <w:t xml:space="preserve"> that runs on a local server</w:t>
+      </w:r>
+      <w:r>
+        <w:rPr>
+          <w:rFonts w:ascii="Times New Roman" w:eastAsia="Times New Roman" w:hAnsi="Times New Roman" w:cs="Times New Roman"/>
+          <w:sz w:val="24"/>
+          <w:szCs w:val="24"/>
+          <w:lang w:val="en-US" w:eastAsia="es-ES"/>
+        </w:rPr>
+        <w:t>.</w:t>
       </w:r>
     </w:p>
     <w:p>
@@ -6204,14 +6544,16 @@
           <w:rFonts w:ascii="Times New Roman" w:eastAsia="Times New Roman" w:hAnsi="Times New Roman" w:cs="Times New Roman"/>
           <w:sz w:val="24"/>
           <w:szCs w:val="24"/>
-          <w:lang w:val="en-US" w:eastAsia="es-ES"/>
-        </w:rPr>
-      </w:pPr>
-      <w:r>
-        <w:rPr>
-          <w:rFonts w:ascii="Times New Roman" w:eastAsia="Times New Roman" w:hAnsi="Times New Roman" w:cs="Times New Roman"/>
-          <w:sz w:val="24"/>
-          <w:szCs w:val="24"/>
+          <w:highlight w:val="yellow"/>
+          <w:lang w:val="en-US" w:eastAsia="es-ES"/>
+        </w:rPr>
+      </w:pPr>
+      <w:r>
+        <w:rPr>
+          <w:rFonts w:ascii="Times New Roman" w:eastAsia="Times New Roman" w:hAnsi="Times New Roman" w:cs="Times New Roman"/>
+          <w:sz w:val="24"/>
+          <w:szCs w:val="24"/>
+          <w:highlight w:val="yellow"/>
           <w:lang w:val="en-US" w:eastAsia="es-ES"/>
         </w:rPr>
         <w:t xml:space="preserve">The URL of the </w:t>
@@ -6223,6 +6565,7 @@
           <w:bCs/>
           <w:sz w:val="24"/>
           <w:szCs w:val="24"/>
+          <w:highlight w:val="yellow"/>
           <w:lang w:val="en-US" w:eastAsia="es-ES"/>
         </w:rPr>
         <w:t>GitHub repository</w:t>
@@ -6232,6 +6575,7 @@
           <w:rFonts w:ascii="Times New Roman" w:eastAsia="Times New Roman" w:hAnsi="Times New Roman" w:cs="Times New Roman"/>
           <w:sz w:val="24"/>
           <w:szCs w:val="24"/>
+          <w:highlight w:val="yellow"/>
           <w:lang w:val="en-US" w:eastAsia="es-ES"/>
         </w:rPr>
         <w:t xml:space="preserve"> for your app.</w:t>
@@ -6248,14 +6592,16 @@
           <w:rFonts w:ascii="Times New Roman" w:eastAsia="Times New Roman" w:hAnsi="Times New Roman" w:cs="Times New Roman"/>
           <w:sz w:val="24"/>
           <w:szCs w:val="24"/>
-          <w:lang w:val="en-US" w:eastAsia="es-ES"/>
-        </w:rPr>
-      </w:pPr>
-      <w:r>
-        <w:rPr>
-          <w:rFonts w:ascii="Times New Roman" w:eastAsia="Times New Roman" w:hAnsi="Times New Roman" w:cs="Times New Roman"/>
-          <w:sz w:val="24"/>
-          <w:szCs w:val="24"/>
+          <w:highlight w:val="yellow"/>
+          <w:lang w:val="en-US" w:eastAsia="es-ES"/>
+        </w:rPr>
+      </w:pPr>
+      <w:r>
+        <w:rPr>
+          <w:rFonts w:ascii="Times New Roman" w:eastAsia="Times New Roman" w:hAnsi="Times New Roman" w:cs="Times New Roman"/>
+          <w:sz w:val="24"/>
+          <w:szCs w:val="24"/>
+          <w:highlight w:val="yellow"/>
           <w:lang w:val="en-US" w:eastAsia="es-ES"/>
         </w:rPr>
         <w:t xml:space="preserve">A simplified </w:t>
@@ -6267,6 +6613,7 @@
           <w:bCs/>
           <w:sz w:val="24"/>
           <w:szCs w:val="24"/>
+          <w:highlight w:val="yellow"/>
           <w:lang w:val="en-US" w:eastAsia="es-ES"/>
         </w:rPr>
         <w:t>class diagram</w:t>
@@ -6276,6 +6623,7 @@
           <w:rFonts w:ascii="Times New Roman" w:eastAsia="Times New Roman" w:hAnsi="Times New Roman" w:cs="Times New Roman"/>
           <w:sz w:val="24"/>
           <w:szCs w:val="24"/>
+          <w:highlight w:val="yellow"/>
           <w:lang w:val="en-US" w:eastAsia="es-ES"/>
         </w:rPr>
         <w:t xml:space="preserve"> representing your project structure </w:t>
@@ -6286,6 +6634,7 @@
           <w:rFonts w:ascii="Times New Roman" w:eastAsia="Times New Roman" w:hAnsi="Times New Roman" w:cs="Times New Roman"/>
           <w:sz w:val="24"/>
           <w:szCs w:val="24"/>
+          <w:highlight w:val="yellow"/>
           <w:lang w:val="en-US" w:eastAsia="es-ES"/>
         </w:rPr>
         <w:t>should be added</w:t>
@@ -6296,6 +6645,7 @@
           <w:rFonts w:ascii="Times New Roman" w:eastAsia="Times New Roman" w:hAnsi="Times New Roman" w:cs="Times New Roman"/>
           <w:sz w:val="24"/>
           <w:szCs w:val="24"/>
+          <w:highlight w:val="yellow"/>
           <w:lang w:val="en-US" w:eastAsia="es-ES"/>
         </w:rPr>
         <w:t xml:space="preserve"> to the repo.</w:t>
@@ -6315,6 +6665,8 @@
           <w:lang w:val="en-US" w:eastAsia="es-ES"/>
         </w:rPr>
       </w:pPr>
+      <w:bookmarkStart w:id="10" w:name="_GoBack"/>
+      <w:bookmarkEnd w:id="10"/>
       <w:r>
         <w:rPr>
           <w:rFonts w:ascii="Times New Roman" w:eastAsia="Times New Roman" w:hAnsi="Times New Roman" w:cs="Times New Roman"/>
@@ -6459,7 +6811,7 @@
 
 <file path=word/comments.xml><?xml version="1.0" encoding="utf-8"?>
 <w:comments xmlns:wpc="http://schemas.microsoft.com/office/word/2010/wordprocessingCanvas" xmlns:cx="http://schemas.microsoft.com/office/drawing/2014/chartex" xmlns:cx1="http://schemas.microsoft.com/office/drawing/2015/9/8/chartex" xmlns:mc="http://schemas.openxmlformats.org/markup-compatibility/2006" xmlns:o="urn:schemas-microsoft-com:office:office" xmlns:r="http://schemas.openxmlformats.org/officeDocument/2006/relationships" xmlns:m="http://schemas.openxmlformats.org/officeDocument/2006/math" xmlns:v="urn:schemas-microsoft-com:vml" xmlns:wp14="http://schemas.microsoft.com/office/word/2010/wordprocessingDrawing" xmlns:wp="http://schemas.openxmlformats.org/drawingml/2006/wordprocessingDrawing" xmlns:w10="urn:schemas-microsoft-com:office:word" xmlns:w="http://schemas.openxmlformats.org/wordprocessingml/2006/main" xmlns:w14="http://schemas.microsoft.com/office/word/2010/wordml" xmlns:w15="http://schemas.microsoft.com/office/word/2012/wordml" xmlns:w16se="http://schemas.microsoft.com/office/word/2015/wordml/symex" xmlns:wpg="http://schemas.microsoft.com/office/word/2010/wordprocessingGroup" xmlns:wpi="http://schemas.microsoft.com/office/word/2010/wordprocessingInk" xmlns:wne="http://schemas.microsoft.com/office/word/2006/wordml" xmlns:wps="http://schemas.microsoft.com/office/word/2010/wordprocessingShape" mc:Ignorable="w14 w15 w16se wp14">
-  <w:comment w:id="1" w:author="John" w:date="2022-10-27T18:45:00Z" w:initials="J">
+  <w:comment w:id="0" w:author="John" w:date="2022-10-27T18:45:00Z" w:initials="J">
     <w:p>
       <w:pPr>
         <w:pStyle w:val="Textocomentario"/>
@@ -6501,7 +6853,7 @@
       </w:r>
     </w:p>
   </w:comment>
-  <w:comment w:id="2" w:author="John" w:date="2022-10-27T18:46:00Z" w:initials="J">
+  <w:comment w:id="1" w:author="John" w:date="2022-10-27T18:46:00Z" w:initials="J">
     <w:p>
       <w:pPr>
         <w:pStyle w:val="Textocomentario"/>
@@ -6531,7 +6883,7 @@
       </w:r>
     </w:p>
   </w:comment>
-  <w:comment w:id="3" w:author="John" w:date="2022-10-27T18:48:00Z" w:initials="J">
+  <w:comment w:id="2" w:author="John" w:date="2022-10-27T18:48:00Z" w:initials="J">
     <w:p>
       <w:pPr>
         <w:pStyle w:val="Textocomentario"/>
@@ -6583,6 +6935,65 @@
       <w:proofErr w:type="spellEnd"/>
       <w:r>
         <w:t xml:space="preserve"> </w:t>
+      </w:r>
+    </w:p>
+  </w:comment>
+  <w:comment w:id="3" w:author="John" w:date="2022-10-27T18:50:00Z" w:initials="J">
+    <w:p>
+      <w:pPr>
+        <w:pStyle w:val="Textocomentario"/>
+        <w:rPr>
+          <w:lang w:val="en-US"/>
+        </w:rPr>
+      </w:pPr>
+      <w:r>
+        <w:rPr>
+          <w:rStyle w:val="Refdecomentario"/>
+        </w:rPr>
+        <w:annotationRef/>
+      </w:r>
+      <w:r>
+        <w:rPr>
+          <w:b/>
+          <w:lang w:val="en-US"/>
+        </w:rPr>
+        <w:t>Checking Account</w:t>
+      </w:r>
+      <w:r>
+        <w:rPr>
+          <w:lang w:val="en-US"/>
+        </w:rPr>
+        <w:t xml:space="preserve"> </w:t>
+      </w:r>
+      <w:proofErr w:type="spellStart"/>
+      <w:r>
+        <w:rPr>
+          <w:lang w:val="en-US"/>
+        </w:rPr>
+        <w:t>tiene</w:t>
+      </w:r>
+      <w:proofErr w:type="spellEnd"/>
+      <w:r>
+        <w:rPr>
+          <w:lang w:val="en-US"/>
+        </w:rPr>
+        <w:t xml:space="preserve"> </w:t>
+      </w:r>
+      <w:proofErr w:type="spellStart"/>
+      <w:r>
+        <w:rPr>
+          <w:b/>
+          <w:lang w:val="en-US"/>
+        </w:rPr>
+        <w:t>minimumBalance</w:t>
+      </w:r>
+      <w:proofErr w:type="spellEnd"/>
+      <w:r>
+        <w:rPr>
+          <w:b/>
+          <w:lang w:val="en-US"/>
+        </w:rPr>
+        <w:t xml:space="preserve"> = 250.</w:t>
       </w:r>
     </w:p>
   </w:comment>
@@ -6602,56 +7013,115 @@
       </w:r>
       <w:r>
         <w:rPr>
+          <w:lang w:val="en-US"/>
+        </w:rPr>
+        <w:t xml:space="preserve">Checking account </w:t>
+      </w:r>
+      <w:proofErr w:type="spellStart"/>
+      <w:r>
+        <w:rPr>
+          <w:lang w:val="en-US"/>
+        </w:rPr>
+        <w:t>tiene</w:t>
+      </w:r>
+      <w:proofErr w:type="spellEnd"/>
+      <w:r>
+        <w:rPr>
+          <w:lang w:val="en-US"/>
+        </w:rPr>
+        <w:t xml:space="preserve"> </w:t>
+      </w:r>
+      <w:proofErr w:type="spellStart"/>
+      <w:r>
+        <w:rPr>
           <w:b/>
           <w:lang w:val="en-US"/>
         </w:rPr>
-        <w:t>Checking Account</w:t>
-      </w:r>
-      <w:r>
-        <w:rPr>
-          <w:lang w:val="en-US"/>
-        </w:rPr>
-        <w:t xml:space="preserve"> </w:t>
-      </w:r>
-      <w:proofErr w:type="spellStart"/>
-      <w:r>
-        <w:rPr>
-          <w:lang w:val="en-US"/>
-        </w:rPr>
-        <w:t>tiene</w:t>
+        <w:t>monthlyMaintenanceFee</w:t>
       </w:r>
       <w:proofErr w:type="spellEnd"/>
-      <w:r>
-        <w:rPr>
-          <w:lang w:val="en-US"/>
-        </w:rPr>
-        <w:t xml:space="preserve"> </w:t>
-      </w:r>
-      <w:proofErr w:type="spellStart"/>
       <w:r>
         <w:rPr>
           <w:b/>
           <w:lang w:val="en-US"/>
         </w:rPr>
-        <w:t>minimumBalance</w:t>
+        <w:t xml:space="preserve"> = 12.</w:t>
+      </w:r>
+    </w:p>
+  </w:comment>
+  <w:comment w:id="5" w:author="John" w:date="2022-10-27T18:51:00Z" w:initials="J">
+    <w:p>
+      <w:pPr>
+        <w:pStyle w:val="Textocomentario"/>
+      </w:pPr>
+      <w:r>
+        <w:rPr>
+          <w:rStyle w:val="Refdecomentario"/>
+        </w:rPr>
+        <w:annotationRef/>
+      </w:r>
+      <w:proofErr w:type="spellStart"/>
+      <w:r>
+        <w:rPr>
+          <w:b/>
+        </w:rPr>
+        <w:t>Admins</w:t>
       </w:r>
       <w:proofErr w:type="spellEnd"/>
       <w:r>
+        <w:t xml:space="preserve"> pueden modificar el balance de las cuentas.</w:t>
+      </w:r>
+    </w:p>
+  </w:comment>
+  <w:comment w:id="6" w:author="John" w:date="2022-10-27T18:52:00Z" w:initials="J">
+    <w:p>
+      <w:pPr>
+        <w:pStyle w:val="Textocomentario"/>
+      </w:pPr>
+      <w:r>
+        <w:rPr>
+          <w:rStyle w:val="Refdecomentario"/>
+        </w:rPr>
+        <w:annotationRef/>
+      </w:r>
+    </w:p>
+  </w:comment>
+  <w:comment w:id="7" w:author="John" w:date="2022-10-27T18:53:00Z" w:initials="J">
+    <w:p>
+      <w:pPr>
+        <w:pStyle w:val="Textocomentario"/>
+      </w:pPr>
+      <w:r>
+        <w:rPr>
+          <w:rStyle w:val="Refdecomentario"/>
+        </w:rPr>
+        <w:annotationRef/>
+      </w:r>
+      <w:proofErr w:type="spellStart"/>
+      <w:r>
         <w:rPr>
           <w:b/>
-          <w:lang w:val="en-US"/>
-        </w:rPr>
-        <w:t xml:space="preserve"> = 250.</w:t>
+        </w:rPr>
+        <w:t>AccountHolders</w:t>
+      </w:r>
+      <w:proofErr w:type="spellEnd"/>
+      <w:r>
+        <w:t xml:space="preserve"> </w:t>
+      </w:r>
+      <w:proofErr w:type="spellStart"/>
+      <w:r>
+        <w:t>accesar</w:t>
+      </w:r>
+      <w:proofErr w:type="spellEnd"/>
+      <w:r>
+        <w:t xml:space="preserve"> sus cuentas.</w:t>
       </w:r>
     </w:p>
   </w:comment>
-  <w:comment w:id="5" w:author="John" w:date="2022-10-27T18:50:00Z" w:initials="J">
+  <w:comment w:id="8" w:author="John" w:date="2022-10-27T18:55:00Z" w:initials="J">
     <w:p>
       <w:pPr>
         <w:pStyle w:val="Textocomentario"/>
-        <w:rPr>
-          <w:lang w:val="en-US"/>
-        </w:rPr>
       </w:pPr>
       <w:r>
         <w:rPr>
@@ -6659,141 +7129,23 @@
         </w:rPr>
         <w:annotationRef/>
       </w:r>
-      <w:r>
-        <w:rPr>
-          <w:lang w:val="en-US"/>
-        </w:rPr>
-        <w:t xml:space="preserve">Checking account </w:t>
-      </w:r>
       <w:proofErr w:type="spellStart"/>
       <w:r>
         <w:rPr>
-          <w:lang w:val="en-US"/>
-        </w:rPr>
-        <w:t>tiene</w:t>
+          <w:b/>
+        </w:rPr>
+        <w:t>AccountHolders</w:t>
       </w:r>
       <w:proofErr w:type="spellEnd"/>
       <w:r>
-        <w:rPr>
-          <w:lang w:val="en-US"/>
-        </w:rPr>
         <w:t xml:space="preserve"> </w:t>
       </w:r>
-      <w:proofErr w:type="spellStart"/>
-      <w:r>
-        <w:rPr>
-          <w:b/>
-          <w:lang w:val="en-US"/>
-        </w:rPr>
-        <w:t>monthlyMaintenanceFee</w:t>
-      </w:r>
-      <w:proofErr w:type="spellEnd"/>
-      <w:r>
-        <w:rPr>
-          <w:b/>
-          <w:lang w:val="en-US"/>
-        </w:rPr>
-        <w:t xml:space="preserve"> = 12.</w:t>
+      <w:r>
+        <w:t>pueden hacer transferencias</w:t>
       </w:r>
     </w:p>
   </w:comment>
-  <w:comment w:id="6" w:author="John" w:date="2022-10-27T18:51:00Z" w:initials="J">
-    <w:p>
-      <w:pPr>
-        <w:pStyle w:val="Textocomentario"/>
-      </w:pPr>
-      <w:r>
-        <w:rPr>
-          <w:rStyle w:val="Refdecomentario"/>
-        </w:rPr>
-        <w:annotationRef/>
-      </w:r>
-      <w:proofErr w:type="spellStart"/>
-      <w:r>
-        <w:rPr>
-          <w:b/>
-        </w:rPr>
-        <w:t>Admins</w:t>
-      </w:r>
-      <w:proofErr w:type="spellEnd"/>
-      <w:r>
-        <w:t xml:space="preserve"> pueden modificar el balance de las cuentas.</w:t>
-      </w:r>
-    </w:p>
-  </w:comment>
-  <w:comment w:id="7" w:author="John" w:date="2022-10-27T18:52:00Z" w:initials="J">
-    <w:p>
-      <w:pPr>
-        <w:pStyle w:val="Textocomentario"/>
-      </w:pPr>
-      <w:r>
-        <w:rPr>
-          <w:rStyle w:val="Refdecomentario"/>
-        </w:rPr>
-        <w:annotationRef/>
-      </w:r>
-    </w:p>
-  </w:comment>
-  <w:comment w:id="8" w:author="John" w:date="2022-10-27T18:53:00Z" w:initials="J">
-    <w:p>
-      <w:pPr>
-        <w:pStyle w:val="Textocomentario"/>
-      </w:pPr>
-      <w:r>
-        <w:rPr>
-          <w:rStyle w:val="Refdecomentario"/>
-        </w:rPr>
-        <w:annotationRef/>
-      </w:r>
-      <w:proofErr w:type="spellStart"/>
-      <w:r>
-        <w:rPr>
-          <w:b/>
-        </w:rPr>
-        <w:t>AccountHolders</w:t>
-      </w:r>
-      <w:proofErr w:type="spellEnd"/>
-      <w:r>
-        <w:t xml:space="preserve"> </w:t>
-      </w:r>
-      <w:proofErr w:type="spellStart"/>
-      <w:r>
-        <w:t>accesar</w:t>
-      </w:r>
-      <w:proofErr w:type="spellEnd"/>
-      <w:r>
-        <w:t xml:space="preserve"> sus cuentas.</w:t>
-      </w:r>
-    </w:p>
-  </w:comment>
-  <w:comment w:id="9" w:author="John" w:date="2022-10-27T18:55:00Z" w:initials="J">
-    <w:p>
-      <w:pPr>
-        <w:pStyle w:val="Textocomentario"/>
-      </w:pPr>
-      <w:r>
-        <w:rPr>
-          <w:rStyle w:val="Refdecomentario"/>
-        </w:rPr>
-        <w:annotationRef/>
-      </w:r>
-      <w:proofErr w:type="spellStart"/>
-      <w:r>
-        <w:rPr>
-          <w:b/>
-        </w:rPr>
-        <w:t>AccountHolders</w:t>
-      </w:r>
-      <w:proofErr w:type="spellEnd"/>
-      <w:r>
-        <w:t xml:space="preserve"> </w:t>
-      </w:r>
-      <w:r>
-        <w:t>pueden hacer transferencias</w:t>
-      </w:r>
-    </w:p>
-  </w:comment>
-  <w:comment w:id="10" w:author="John" w:date="2022-10-27T18:56:00Z" w:initials="J">
+  <w:comment w:id="9" w:author="John" w:date="2022-10-27T18:56:00Z" w:initials="J">
     <w:p>
       <w:pPr>
         <w:pStyle w:val="Textocomentario"/>

</xml_diff>

<commit_message>
Update to the requirements document with the last improvements. #1
</commit_message>
<xml_diff>
--- a/External_Resources/Requirements and Instructions.docx
+++ b/External_Resources/Requirements and Instructions.docx
@@ -115,27 +115,7 @@
           <w:szCs w:val="24"/>
           <w:lang w:val="en-US" w:eastAsia="es-ES"/>
         </w:rPr>
-        <w:t xml:space="preserve">This project </w:t>
-      </w:r>
-      <w:proofErr w:type="gramStart"/>
-      <w:r>
-        <w:rPr>
-          <w:rFonts w:ascii="Times New Roman" w:eastAsia="Times New Roman" w:hAnsi="Times New Roman" w:cs="Times New Roman"/>
-          <w:sz w:val="24"/>
-          <w:szCs w:val="24"/>
-          <w:lang w:val="en-US" w:eastAsia="es-ES"/>
-        </w:rPr>
-        <w:t>is designed</w:t>
-      </w:r>
-      <w:proofErr w:type="gramEnd"/>
-      <w:r>
-        <w:rPr>
-          <w:rFonts w:ascii="Times New Roman" w:eastAsia="Times New Roman" w:hAnsi="Times New Roman" w:cs="Times New Roman"/>
-          <w:sz w:val="24"/>
-          <w:szCs w:val="24"/>
-          <w:lang w:val="en-US" w:eastAsia="es-ES"/>
-        </w:rPr>
-        <w:t xml:space="preserve"> to be challenging and should be completed as thoroughly as possible.</w:t>
+        <w:t>This project is designed to be challenging and should be completed as thoroughly as possible.</w:t>
       </w:r>
     </w:p>
     <w:p>
@@ -208,29 +188,7 @@
           <w:highlight w:val="yellow"/>
           <w:lang w:val="en-US" w:eastAsia="es-ES"/>
         </w:rPr>
-        <w:t xml:space="preserve">The system must have </w:t>
-      </w:r>
-      <w:proofErr w:type="gramStart"/>
-      <w:r>
-        <w:rPr>
-          <w:rFonts w:ascii="Times New Roman" w:eastAsia="Times New Roman" w:hAnsi="Times New Roman" w:cs="Times New Roman"/>
-          <w:sz w:val="24"/>
-          <w:szCs w:val="24"/>
-          <w:highlight w:val="yellow"/>
-          <w:lang w:val="en-US" w:eastAsia="es-ES"/>
-        </w:rPr>
-        <w:t>4</w:t>
-      </w:r>
-      <w:proofErr w:type="gramEnd"/>
-      <w:r>
-        <w:rPr>
-          <w:rFonts w:ascii="Times New Roman" w:eastAsia="Times New Roman" w:hAnsi="Times New Roman" w:cs="Times New Roman"/>
-          <w:sz w:val="24"/>
-          <w:szCs w:val="24"/>
-          <w:highlight w:val="yellow"/>
-          <w:lang w:val="en-US" w:eastAsia="es-ES"/>
-        </w:rPr>
-        <w:t xml:space="preserve"> types of accounts: </w:t>
+        <w:t xml:space="preserve">The system must have 4 types of accounts: </w:t>
       </w:r>
       <w:proofErr w:type="spellStart"/>
       <w:r>
@@ -2777,29 +2735,7 @@
           <w:highlight w:val="yellow"/>
           <w:lang w:val="en-US" w:eastAsia="es-ES"/>
         </w:rPr>
-        <w:t xml:space="preserve">The system must have </w:t>
-      </w:r>
-      <w:proofErr w:type="gramStart"/>
-      <w:r>
-        <w:rPr>
-          <w:rFonts w:ascii="Times New Roman" w:eastAsia="Times New Roman" w:hAnsi="Times New Roman" w:cs="Times New Roman"/>
-          <w:sz w:val="24"/>
-          <w:szCs w:val="24"/>
-          <w:highlight w:val="yellow"/>
-          <w:lang w:val="en-US" w:eastAsia="es-ES"/>
-        </w:rPr>
-        <w:t>3</w:t>
-      </w:r>
-      <w:proofErr w:type="gramEnd"/>
-      <w:r>
-        <w:rPr>
-          <w:rFonts w:ascii="Times New Roman" w:eastAsia="Times New Roman" w:hAnsi="Times New Roman" w:cs="Times New Roman"/>
-          <w:sz w:val="24"/>
-          <w:szCs w:val="24"/>
-          <w:highlight w:val="yellow"/>
-          <w:lang w:val="en-US" w:eastAsia="es-ES"/>
-        </w:rPr>
-        <w:t xml:space="preserve"> types of Users: Admins and </w:t>
+        <w:t xml:space="preserve">The system must have 3 types of Users: Admins and </w:t>
       </w:r>
       <w:proofErr w:type="spellStart"/>
       <w:r>
@@ -4430,27 +4366,7 @@
           <w:szCs w:val="24"/>
           <w:lang w:val="en-US" w:eastAsia="es-ES"/>
         </w:rPr>
-        <w:t xml:space="preserve"> account </w:t>
-      </w:r>
-      <w:proofErr w:type="gramStart"/>
-      <w:r>
-        <w:rPr>
-          <w:rFonts w:ascii="Times New Roman" w:eastAsia="Times New Roman" w:hAnsi="Times New Roman" w:cs="Times New Roman"/>
-          <w:sz w:val="24"/>
-          <w:szCs w:val="24"/>
-          <w:lang w:val="en-US" w:eastAsia="es-ES"/>
-        </w:rPr>
-        <w:t>should be created</w:t>
-      </w:r>
-      <w:proofErr w:type="gramEnd"/>
-      <w:r>
-        <w:rPr>
-          <w:rFonts w:ascii="Times New Roman" w:eastAsia="Times New Roman" w:hAnsi="Times New Roman" w:cs="Times New Roman"/>
-          <w:sz w:val="24"/>
-          <w:szCs w:val="24"/>
-          <w:lang w:val="en-US" w:eastAsia="es-ES"/>
-        </w:rPr>
-        <w:t xml:space="preserve"> otherwise a regular Checking Account should be created.</w:t>
+        <w:t xml:space="preserve"> account should be created otherwise a regular Checking Account should be created.</w:t>
       </w:r>
       <w:commentRangeEnd w:id="2"/>
       <w:r>
@@ -4745,27 +4661,7 @@
           <w:szCs w:val="24"/>
           <w:lang w:val="en-US" w:eastAsia="es-ES"/>
         </w:rPr>
-        <w:t xml:space="preserve"> </w:t>
-      </w:r>
-      <w:proofErr w:type="gramStart"/>
-      <w:r>
-        <w:rPr>
-          <w:rFonts w:ascii="Times New Roman" w:eastAsia="Times New Roman" w:hAnsi="Times New Roman" w:cs="Times New Roman"/>
-          <w:sz w:val="24"/>
-          <w:szCs w:val="24"/>
-          <w:lang w:val="en-US" w:eastAsia="es-ES"/>
-        </w:rPr>
-        <w:t>should be deducted</w:t>
-      </w:r>
-      <w:proofErr w:type="gramEnd"/>
-      <w:r>
-        <w:rPr>
-          <w:rFonts w:ascii="Times New Roman" w:eastAsia="Times New Roman" w:hAnsi="Times New Roman" w:cs="Times New Roman"/>
-          <w:sz w:val="24"/>
-          <w:szCs w:val="24"/>
-          <w:lang w:val="en-US" w:eastAsia="es-ES"/>
-        </w:rPr>
-        <w:t xml:space="preserve"> from the balance automatically</w:t>
+        <w:t xml:space="preserve"> should be deducted from the balance automatically</w:t>
       </w:r>
       <w:r>
         <w:rPr>
@@ -4833,27 +4729,7 @@
           <w:szCs w:val="24"/>
           <w:lang w:val="en-US" w:eastAsia="es-ES"/>
         </w:rPr>
-        <w:t xml:space="preserve">Interest on savings accounts </w:t>
-      </w:r>
-      <w:proofErr w:type="gramStart"/>
-      <w:r>
-        <w:rPr>
-          <w:rFonts w:ascii="Times New Roman" w:eastAsia="Times New Roman" w:hAnsi="Times New Roman" w:cs="Times New Roman"/>
-          <w:sz w:val="24"/>
-          <w:szCs w:val="24"/>
-          <w:lang w:val="en-US" w:eastAsia="es-ES"/>
-        </w:rPr>
-        <w:t>is added</w:t>
-      </w:r>
-      <w:proofErr w:type="gramEnd"/>
-      <w:r>
-        <w:rPr>
-          <w:rFonts w:ascii="Times New Roman" w:eastAsia="Times New Roman" w:hAnsi="Times New Roman" w:cs="Times New Roman"/>
-          <w:sz w:val="24"/>
-          <w:szCs w:val="24"/>
-          <w:lang w:val="en-US" w:eastAsia="es-ES"/>
-        </w:rPr>
-        <w:t xml:space="preserve"> to the account annually at the rate of specified </w:t>
+        <w:t xml:space="preserve">Interest on savings accounts is added to the account annually at the rate of specified </w:t>
       </w:r>
       <w:proofErr w:type="spellStart"/>
       <w:r>
@@ -4873,47 +4749,7 @@
           <w:szCs w:val="24"/>
           <w:lang w:val="en-US" w:eastAsia="es-ES"/>
         </w:rPr>
-        <w:t xml:space="preserve"> per year. That means that if I have 1000000 in a savings account with a 0.01 interest rate, 1% of 1 Million </w:t>
-      </w:r>
-      <w:proofErr w:type="gramStart"/>
-      <w:r>
-        <w:rPr>
-          <w:rFonts w:ascii="Times New Roman" w:eastAsia="Times New Roman" w:hAnsi="Times New Roman" w:cs="Times New Roman"/>
-          <w:sz w:val="24"/>
-          <w:szCs w:val="24"/>
-          <w:lang w:val="en-US" w:eastAsia="es-ES"/>
-        </w:rPr>
-        <w:t>is added</w:t>
-      </w:r>
-      <w:proofErr w:type="gramEnd"/>
-      <w:r>
-        <w:rPr>
-          <w:rFonts w:ascii="Times New Roman" w:eastAsia="Times New Roman" w:hAnsi="Times New Roman" w:cs="Times New Roman"/>
-          <w:sz w:val="24"/>
-          <w:szCs w:val="24"/>
-          <w:lang w:val="en-US" w:eastAsia="es-ES"/>
-        </w:rPr>
-        <w:t xml:space="preserve"> to my account after 1 year. When a savings account balance is accessed, you must determine </w:t>
-      </w:r>
-      <w:proofErr w:type="gramStart"/>
-      <w:r>
-        <w:rPr>
-          <w:rFonts w:ascii="Times New Roman" w:eastAsia="Times New Roman" w:hAnsi="Times New Roman" w:cs="Times New Roman"/>
-          <w:sz w:val="24"/>
-          <w:szCs w:val="24"/>
-          <w:lang w:val="en-US" w:eastAsia="es-ES"/>
-        </w:rPr>
-        <w:t>if it has been 1 year or more since either</w:t>
-      </w:r>
-      <w:proofErr w:type="gramEnd"/>
-      <w:r>
-        <w:rPr>
-          <w:rFonts w:ascii="Times New Roman" w:eastAsia="Times New Roman" w:hAnsi="Times New Roman" w:cs="Times New Roman"/>
-          <w:sz w:val="24"/>
-          <w:szCs w:val="24"/>
-          <w:lang w:val="en-US" w:eastAsia="es-ES"/>
-        </w:rPr>
-        <w:t xml:space="preserve"> the account was created or since interest was added to the account, and add the appropriate interest to the balance if necessary.</w:t>
+        <w:t xml:space="preserve"> per year. That means that if I have 1000000 in a savings account with a 0.01 interest rate, 1% of 1 Million is added to my account after 1 year. When a savings account balance is accessed, you must determine if it has been 1 year or more since either the account was created or since interest was added to the account, and add the appropriate interest to the balance if necessary.</w:t>
       </w:r>
     </w:p>
     <w:p>
@@ -4937,67 +4773,7 @@
           <w:szCs w:val="24"/>
           <w:lang w:val="en-US" w:eastAsia="es-ES"/>
         </w:rPr>
-        <w:t xml:space="preserve">Interest on credit cards </w:t>
-      </w:r>
-      <w:proofErr w:type="gramStart"/>
-      <w:r>
-        <w:rPr>
-          <w:rFonts w:ascii="Times New Roman" w:eastAsia="Times New Roman" w:hAnsi="Times New Roman" w:cs="Times New Roman"/>
-          <w:sz w:val="24"/>
-          <w:szCs w:val="24"/>
-          <w:lang w:val="en-US" w:eastAsia="es-ES"/>
-        </w:rPr>
-        <w:t>is added</w:t>
-      </w:r>
-      <w:proofErr w:type="gramEnd"/>
-      <w:r>
-        <w:rPr>
-          <w:rFonts w:ascii="Times New Roman" w:eastAsia="Times New Roman" w:hAnsi="Times New Roman" w:cs="Times New Roman"/>
-          <w:sz w:val="24"/>
-          <w:szCs w:val="24"/>
-          <w:lang w:val="en-US" w:eastAsia="es-ES"/>
-        </w:rPr>
-        <w:t xml:space="preserve"> to the balance monthly. If you have a 12% interest </w:t>
-      </w:r>
-      <w:proofErr w:type="gramStart"/>
-      <w:r>
-        <w:rPr>
-          <w:rFonts w:ascii="Times New Roman" w:eastAsia="Times New Roman" w:hAnsi="Times New Roman" w:cs="Times New Roman"/>
-          <w:sz w:val="24"/>
-          <w:szCs w:val="24"/>
-          <w:lang w:val="en-US" w:eastAsia="es-ES"/>
-        </w:rPr>
-        <w:t>rate</w:t>
-      </w:r>
-      <w:proofErr w:type="gramEnd"/>
-      <w:r>
-        <w:rPr>
-          <w:rFonts w:ascii="Times New Roman" w:eastAsia="Times New Roman" w:hAnsi="Times New Roman" w:cs="Times New Roman"/>
-          <w:sz w:val="24"/>
-          <w:szCs w:val="24"/>
-          <w:lang w:val="en-US" w:eastAsia="es-ES"/>
-        </w:rPr>
-        <w:t xml:space="preserve"> (0.12) then 1% interest will be added to the account monthly. When the balance of a credit card </w:t>
-      </w:r>
-      <w:proofErr w:type="gramStart"/>
-      <w:r>
-        <w:rPr>
-          <w:rFonts w:ascii="Times New Roman" w:eastAsia="Times New Roman" w:hAnsi="Times New Roman" w:cs="Times New Roman"/>
-          <w:sz w:val="24"/>
-          <w:szCs w:val="24"/>
-          <w:lang w:val="en-US" w:eastAsia="es-ES"/>
-        </w:rPr>
-        <w:t>is accessed</w:t>
-      </w:r>
-      <w:proofErr w:type="gramEnd"/>
-      <w:r>
-        <w:rPr>
-          <w:rFonts w:ascii="Times New Roman" w:eastAsia="Times New Roman" w:hAnsi="Times New Roman" w:cs="Times New Roman"/>
-          <w:sz w:val="24"/>
-          <w:szCs w:val="24"/>
-          <w:lang w:val="en-US" w:eastAsia="es-ES"/>
-        </w:rPr>
-        <w:t>, check to determine if it has been 1 month or more since the account was created or since interested was added, and if so, add the appropriate interest to the balance.</w:t>
+        <w:t>Interest on credit cards is added to the balance monthly. If you have a 12% interest rate (0.12) then 1% interest will be added to the account monthly. When the balance of a credit card is accessed, check to determine if it has been 1 month or more since the account was created or since interested was added, and if so, add the appropriate interest to the balance.</w:t>
       </w:r>
     </w:p>
     <w:p>
@@ -5346,29 +5122,7 @@
           <w:highlight w:val="yellow"/>
           <w:lang w:val="en-US" w:eastAsia="es-ES"/>
         </w:rPr>
-        <w:t xml:space="preserve"> The transfer </w:t>
-      </w:r>
-      <w:proofErr w:type="gramStart"/>
-      <w:r>
-        <w:rPr>
-          <w:rFonts w:ascii="Times New Roman" w:eastAsia="Times New Roman" w:hAnsi="Times New Roman" w:cs="Times New Roman"/>
-          <w:sz w:val="24"/>
-          <w:szCs w:val="24"/>
-          <w:highlight w:val="yellow"/>
-          <w:lang w:val="en-US" w:eastAsia="es-ES"/>
-        </w:rPr>
-        <w:t>should only be processed</w:t>
-      </w:r>
-      <w:proofErr w:type="gramEnd"/>
-      <w:r>
-        <w:rPr>
-          <w:rFonts w:ascii="Times New Roman" w:eastAsia="Times New Roman" w:hAnsi="Times New Roman" w:cs="Times New Roman"/>
-          <w:sz w:val="24"/>
-          <w:szCs w:val="24"/>
-          <w:highlight w:val="yellow"/>
-          <w:lang w:val="en-US" w:eastAsia="es-ES"/>
-        </w:rPr>
-        <w:t xml:space="preserve"> if the account has </w:t>
+        <w:t xml:space="preserve"> The transfer should only be processed if the account has </w:t>
       </w:r>
       <w:r>
         <w:rPr>
@@ -5494,6 +5248,7 @@
           <w:rFonts w:ascii="Times New Roman" w:eastAsia="Times New Roman" w:hAnsi="Times New Roman" w:cs="Times New Roman"/>
           <w:sz w:val="24"/>
           <w:szCs w:val="24"/>
+          <w:highlight w:val="yellow"/>
           <w:lang w:val="en-US" w:eastAsia="es-ES"/>
         </w:rPr>
       </w:pPr>
@@ -5503,6 +5258,7 @@
           <w:rFonts w:ascii="Times New Roman" w:eastAsia="Times New Roman" w:hAnsi="Times New Roman" w:cs="Times New Roman"/>
           <w:sz w:val="24"/>
           <w:szCs w:val="24"/>
+          <w:highlight w:val="yellow"/>
           <w:lang w:val="en-US" w:eastAsia="es-ES"/>
         </w:rPr>
         <w:t xml:space="preserve">There must be a way for third-party users to </w:t>
@@ -5514,6 +5270,7 @@
           <w:color w:val="FF0000"/>
           <w:sz w:val="24"/>
           <w:szCs w:val="24"/>
+          <w:highlight w:val="yellow"/>
           <w:lang w:val="en-US" w:eastAsia="es-ES"/>
         </w:rPr>
         <w:t>receive and</w:t>
@@ -5524,6 +5281,7 @@
           <w:color w:val="FF0000"/>
           <w:sz w:val="24"/>
           <w:szCs w:val="24"/>
+          <w:highlight w:val="yellow"/>
           <w:lang w:val="en-US" w:eastAsia="es-ES"/>
         </w:rPr>
         <w:t xml:space="preserve"> </w:t>
@@ -5533,6 +5291,7 @@
           <w:rFonts w:ascii="Times New Roman" w:eastAsia="Times New Roman" w:hAnsi="Times New Roman" w:cs="Times New Roman"/>
           <w:sz w:val="24"/>
           <w:szCs w:val="24"/>
+          <w:highlight w:val="yellow"/>
           <w:lang w:val="en-US" w:eastAsia="es-ES"/>
         </w:rPr>
         <w:t>send money to other accounts.</w:t>
@@ -5541,6 +5300,7 @@
       <w:r>
         <w:rPr>
           <w:rStyle w:val="Refdecomentario"/>
+          <w:highlight w:val="yellow"/>
         </w:rPr>
         <w:commentReference w:id="9"/>
       </w:r>
@@ -5568,29 +5328,7 @@
           <w:highlight w:val="yellow"/>
           <w:lang w:val="en-US" w:eastAsia="es-ES"/>
         </w:rPr>
-        <w:t xml:space="preserve">Third-party users </w:t>
-      </w:r>
-      <w:proofErr w:type="gramStart"/>
-      <w:r>
-        <w:rPr>
-          <w:rFonts w:ascii="Times New Roman" w:eastAsia="Times New Roman" w:hAnsi="Times New Roman" w:cs="Times New Roman"/>
-          <w:sz w:val="24"/>
-          <w:szCs w:val="24"/>
-          <w:highlight w:val="yellow"/>
-          <w:lang w:val="en-US" w:eastAsia="es-ES"/>
-        </w:rPr>
-        <w:t>must be added</w:t>
-      </w:r>
-      <w:proofErr w:type="gramEnd"/>
-      <w:r>
-        <w:rPr>
-          <w:rFonts w:ascii="Times New Roman" w:eastAsia="Times New Roman" w:hAnsi="Times New Roman" w:cs="Times New Roman"/>
-          <w:sz w:val="24"/>
-          <w:szCs w:val="24"/>
-          <w:highlight w:val="yellow"/>
-          <w:lang w:val="en-US" w:eastAsia="es-ES"/>
-        </w:rPr>
-        <w:t xml:space="preserve"> to the database by an admin.</w:t>
+        <w:t>Third-party users must be added to the database by an admin.</w:t>
       </w:r>
     </w:p>
     <w:p>
@@ -5604,35 +5342,19 @@
           <w:rFonts w:ascii="Times New Roman" w:eastAsia="Times New Roman" w:hAnsi="Times New Roman" w:cs="Times New Roman"/>
           <w:sz w:val="24"/>
           <w:szCs w:val="24"/>
-          <w:lang w:val="en-US" w:eastAsia="es-ES"/>
-        </w:rPr>
-      </w:pPr>
-      <w:r>
-        <w:rPr>
-          <w:rFonts w:ascii="Times New Roman" w:eastAsia="Times New Roman" w:hAnsi="Times New Roman" w:cs="Times New Roman"/>
-          <w:sz w:val="24"/>
-          <w:szCs w:val="24"/>
-          <w:lang w:val="en-US" w:eastAsia="es-ES"/>
-        </w:rPr>
-        <w:t xml:space="preserve">In order to receive and send money, Third-Party Users must </w:t>
-      </w:r>
-      <w:r>
-        <w:rPr>
-          <w:rFonts w:ascii="Times New Roman" w:eastAsia="Times New Roman" w:hAnsi="Times New Roman" w:cs="Times New Roman"/>
-          <w:sz w:val="24"/>
-          <w:szCs w:val="24"/>
-          <w:lang w:val="en-US" w:eastAsia="es-ES"/>
-        </w:rPr>
-        <w:t>provide</w:t>
-      </w:r>
-      <w:r>
-        <w:rPr>
-          <w:rFonts w:ascii="Times New Roman" w:eastAsia="Times New Roman" w:hAnsi="Times New Roman" w:cs="Times New Roman"/>
-          <w:sz w:val="24"/>
-          <w:szCs w:val="24"/>
-          <w:lang w:val="en-US" w:eastAsia="es-ES"/>
-        </w:rPr>
-        <w:t xml:space="preserve"> their </w:t>
+          <w:highlight w:val="yellow"/>
+          <w:lang w:val="en-US" w:eastAsia="es-ES"/>
+        </w:rPr>
+      </w:pPr>
+      <w:r>
+        <w:rPr>
+          <w:rFonts w:ascii="Times New Roman" w:eastAsia="Times New Roman" w:hAnsi="Times New Roman" w:cs="Times New Roman"/>
+          <w:sz w:val="24"/>
+          <w:szCs w:val="24"/>
+          <w:highlight w:val="yellow"/>
+          <w:lang w:val="en-US" w:eastAsia="es-ES"/>
+        </w:rPr>
+        <w:t xml:space="preserve">In order to receive and send money, Third-Party Users must provide their </w:t>
       </w:r>
       <w:r>
         <w:rPr>
@@ -5640,6 +5362,7 @@
           <w:b/>
           <w:sz w:val="24"/>
           <w:szCs w:val="24"/>
+          <w:highlight w:val="yellow"/>
           <w:lang w:val="en-US" w:eastAsia="es-ES"/>
         </w:rPr>
         <w:t>hashed key</w:t>
@@ -5649,6 +5372,7 @@
           <w:rFonts w:ascii="Times New Roman" w:eastAsia="Times New Roman" w:hAnsi="Times New Roman" w:cs="Times New Roman"/>
           <w:sz w:val="24"/>
           <w:szCs w:val="24"/>
+          <w:highlight w:val="yellow"/>
           <w:lang w:val="en-US" w:eastAsia="es-ES"/>
         </w:rPr>
         <w:t xml:space="preserve"> in the </w:t>
@@ -5658,6 +5382,7 @@
           <w:rFonts w:ascii="Times New Roman" w:eastAsia="Times New Roman" w:hAnsi="Times New Roman" w:cs="Times New Roman"/>
           <w:sz w:val="24"/>
           <w:szCs w:val="24"/>
+          <w:highlight w:val="yellow"/>
           <w:u w:val="single"/>
           <w:lang w:val="en-US" w:eastAsia="es-ES"/>
         </w:rPr>
@@ -5668,6 +5393,7 @@
           <w:rFonts w:ascii="Times New Roman" w:eastAsia="Times New Roman" w:hAnsi="Times New Roman" w:cs="Times New Roman"/>
           <w:sz w:val="24"/>
           <w:szCs w:val="24"/>
+          <w:highlight w:val="yellow"/>
           <w:lang w:val="en-US" w:eastAsia="es-ES"/>
         </w:rPr>
         <w:t xml:space="preserve"> of the HTTP request. They also must provide the </w:t>
@@ -5678,6 +5404,7 @@
           <w:b/>
           <w:sz w:val="24"/>
           <w:szCs w:val="24"/>
+          <w:highlight w:val="yellow"/>
           <w:lang w:val="en-US" w:eastAsia="es-ES"/>
         </w:rPr>
         <w:t>amount</w:t>
@@ -5687,6 +5414,7 @@
           <w:rFonts w:ascii="Times New Roman" w:eastAsia="Times New Roman" w:hAnsi="Times New Roman" w:cs="Times New Roman"/>
           <w:sz w:val="24"/>
           <w:szCs w:val="24"/>
+          <w:highlight w:val="yellow"/>
           <w:lang w:val="en-US" w:eastAsia="es-ES"/>
         </w:rPr>
         <w:t xml:space="preserve">, the </w:t>
@@ -5697,6 +5425,7 @@
           <w:b/>
           <w:sz w:val="24"/>
           <w:szCs w:val="24"/>
+          <w:highlight w:val="yellow"/>
           <w:lang w:val="en-US" w:eastAsia="es-ES"/>
         </w:rPr>
         <w:t>Account id</w:t>
@@ -5706,6 +5435,7 @@
           <w:rFonts w:ascii="Times New Roman" w:eastAsia="Times New Roman" w:hAnsi="Times New Roman" w:cs="Times New Roman"/>
           <w:sz w:val="24"/>
           <w:szCs w:val="24"/>
+          <w:highlight w:val="yellow"/>
           <w:lang w:val="en-US" w:eastAsia="es-ES"/>
         </w:rPr>
         <w:t xml:space="preserve"> and the account </w:t>
@@ -5716,6 +5446,7 @@
           <w:b/>
           <w:sz w:val="24"/>
           <w:szCs w:val="24"/>
+          <w:highlight w:val="yellow"/>
           <w:lang w:val="en-US" w:eastAsia="es-ES"/>
         </w:rPr>
         <w:t>secret key</w:t>
@@ -5725,6 +5456,7 @@
           <w:rFonts w:ascii="Times New Roman" w:eastAsia="Times New Roman" w:hAnsi="Times New Roman" w:cs="Times New Roman"/>
           <w:sz w:val="24"/>
           <w:szCs w:val="24"/>
+          <w:highlight w:val="yellow"/>
           <w:lang w:val="en-US" w:eastAsia="es-ES"/>
         </w:rPr>
         <w:t>.</w:t>
@@ -5751,6 +5483,8 @@
           <w:lang w:val="en-US" w:eastAsia="es-ES"/>
         </w:rPr>
       </w:pPr>
+      <w:bookmarkStart w:id="10" w:name="_GoBack"/>
+      <w:bookmarkEnd w:id="10"/>
     </w:p>
     <w:p>
       <w:pPr>
@@ -5816,27 +5550,7 @@
           <w:szCs w:val="24"/>
           <w:lang w:val="en-US" w:eastAsia="es-ES"/>
         </w:rPr>
-        <w:t xml:space="preserve">The application must recognize patterns that indicate fraud and Freeze the account status when potential fraud </w:t>
-      </w:r>
-      <w:proofErr w:type="gramStart"/>
-      <w:r>
-        <w:rPr>
-          <w:rFonts w:ascii="Times New Roman" w:eastAsia="Times New Roman" w:hAnsi="Times New Roman" w:cs="Times New Roman"/>
-          <w:sz w:val="24"/>
-          <w:szCs w:val="24"/>
-          <w:lang w:val="en-US" w:eastAsia="es-ES"/>
-        </w:rPr>
-        <w:t>is detected</w:t>
-      </w:r>
-      <w:proofErr w:type="gramEnd"/>
-      <w:r>
-        <w:rPr>
-          <w:rFonts w:ascii="Times New Roman" w:eastAsia="Times New Roman" w:hAnsi="Times New Roman" w:cs="Times New Roman"/>
-          <w:sz w:val="24"/>
-          <w:szCs w:val="24"/>
-          <w:lang w:val="en-US" w:eastAsia="es-ES"/>
-        </w:rPr>
-        <w:t>.</w:t>
+        <w:t>The application must recognize patterns that indicate fraud and Freeze the account status when potential fraud is detected.</w:t>
       </w:r>
     </w:p>
     <w:p>
@@ -5881,27 +5595,7 @@
           <w:szCs w:val="24"/>
           <w:lang w:val="en-US" w:eastAsia="es-ES"/>
         </w:rPr>
-        <w:t xml:space="preserve">Transactions made in 24 hours total to more than 150% of the customers highest daily total transactions in any other </w:t>
-      </w:r>
-      <w:proofErr w:type="gramStart"/>
-      <w:r>
-        <w:rPr>
-          <w:rFonts w:ascii="Times New Roman" w:eastAsia="Times New Roman" w:hAnsi="Times New Roman" w:cs="Times New Roman"/>
-          <w:sz w:val="24"/>
-          <w:szCs w:val="24"/>
-          <w:lang w:val="en-US" w:eastAsia="es-ES"/>
-        </w:rPr>
-        <w:t>24 hour</w:t>
-      </w:r>
-      <w:proofErr w:type="gramEnd"/>
-      <w:r>
-        <w:rPr>
-          <w:rFonts w:ascii="Times New Roman" w:eastAsia="Times New Roman" w:hAnsi="Times New Roman" w:cs="Times New Roman"/>
-          <w:sz w:val="24"/>
-          <w:szCs w:val="24"/>
-          <w:lang w:val="en-US" w:eastAsia="es-ES"/>
-        </w:rPr>
-        <w:t xml:space="preserve"> period.</w:t>
+        <w:t>Transactions made in 24 hours total to more than 150% of the customers highest daily total transactions in any other 24 hour period.</w:t>
       </w:r>
     </w:p>
     <w:p>
@@ -5925,27 +5619,7 @@
           <w:szCs w:val="24"/>
           <w:lang w:val="en-US" w:eastAsia="es-ES"/>
         </w:rPr>
-        <w:t xml:space="preserve">More than 2 transactions occurring on a single account within a </w:t>
-      </w:r>
-      <w:proofErr w:type="gramStart"/>
-      <w:r>
-        <w:rPr>
-          <w:rFonts w:ascii="Times New Roman" w:eastAsia="Times New Roman" w:hAnsi="Times New Roman" w:cs="Times New Roman"/>
-          <w:sz w:val="24"/>
-          <w:szCs w:val="24"/>
-          <w:lang w:val="en-US" w:eastAsia="es-ES"/>
-        </w:rPr>
-        <w:t>1 second</w:t>
-      </w:r>
-      <w:proofErr w:type="gramEnd"/>
-      <w:r>
-        <w:rPr>
-          <w:rFonts w:ascii="Times New Roman" w:eastAsia="Times New Roman" w:hAnsi="Times New Roman" w:cs="Times New Roman"/>
-          <w:sz w:val="24"/>
-          <w:szCs w:val="24"/>
-          <w:lang w:val="en-US" w:eastAsia="es-ES"/>
-        </w:rPr>
-        <w:t xml:space="preserve"> period.</w:t>
+        <w:t>More than 2 transactions occurring on a single account within a 1 second period.</w:t>
       </w:r>
     </w:p>
     <w:p>
@@ -6665,8 +6339,6 @@
           <w:lang w:val="en-US" w:eastAsia="es-ES"/>
         </w:rPr>
       </w:pPr>
-      <w:bookmarkStart w:id="10" w:name="_GoBack"/>
-      <w:bookmarkEnd w:id="10"/>
       <w:r>
         <w:rPr>
           <w:rFonts w:ascii="Times New Roman" w:eastAsia="Times New Roman" w:hAnsi="Times New Roman" w:cs="Times New Roman"/>

</xml_diff>